<commit_message>
Created version of report for which I am sole author
</commit_message>
<xml_diff>
--- a/Project/Report.docx
+++ b/Project/Report.docx
@@ -42,7 +42,29 @@
           <w:sz w:val="30"/>
           <w:szCs w:val="30"/>
         </w:rPr>
-        <w:t xml:space="preserve"> Of Length Of Stay In ICUs</w:t>
+        <w:t xml:space="preserve"> Of Length </w:t>
+      </w:r>
+      <w:proofErr w:type="gramStart"/>
+      <w:r>
+        <w:rPr>
+          <w:rFonts w:ascii="Times New Roman" w:hAnsi="Times New Roman" w:cs="Times New Roman"/>
+          <w:b/>
+          <w:bCs/>
+          <w:sz w:val="30"/>
+          <w:szCs w:val="30"/>
+        </w:rPr>
+        <w:t>Of</w:t>
+      </w:r>
+      <w:proofErr w:type="gramEnd"/>
+      <w:r>
+        <w:rPr>
+          <w:rFonts w:ascii="Times New Roman" w:hAnsi="Times New Roman" w:cs="Times New Roman"/>
+          <w:b/>
+          <w:bCs/>
+          <w:sz w:val="30"/>
+          <w:szCs w:val="30"/>
+        </w:rPr>
+        <w:t xml:space="preserve"> Stay In ICUs</w:t>
       </w:r>
     </w:p>
     <w:p>
@@ -115,6 +137,16 @@
     <w:p>
       <w:pPr>
         <w:pStyle w:val="NoSpacing"/>
+        <w:rPr>
+          <w:rFonts w:ascii="Times New Roman" w:hAnsi="Times New Roman" w:cs="Times New Roman"/>
+          <w:sz w:val="24"/>
+          <w:szCs w:val="24"/>
+        </w:rPr>
+      </w:pPr>
+    </w:p>
+    <w:p>
+      <w:pPr>
+        <w:pStyle w:val="NoSpacing"/>
         <w:jc w:val="center"/>
         <w:rPr>
           <w:rFonts w:ascii="Times New Roman" w:hAnsi="Times New Roman" w:cs="Times New Roman"/>
@@ -128,102 +160,6 @@
           <w:sz w:val="24"/>
           <w:szCs w:val="24"/>
         </w:rPr>
-        <w:t>Karis Roberts (</w:t>
-      </w:r>
-      <w:hyperlink r:id="rId8" w:history="1">
-        <w:r>
-          <w:rPr>
-            <w:rStyle w:val="Hyperlink"/>
-            <w:rFonts w:ascii="Times New Roman" w:hAnsi="Times New Roman" w:cs="Times New Roman"/>
-            <w:sz w:val="24"/>
-            <w:szCs w:val="24"/>
-          </w:rPr>
-          <w:t>karj2w@virginia.edu</w:t>
-        </w:r>
-      </w:hyperlink>
-      <w:r>
-        <w:rPr>
-          <w:rFonts w:ascii="Times New Roman" w:hAnsi="Times New Roman" w:cs="Times New Roman"/>
-          <w:sz w:val="24"/>
-          <w:szCs w:val="24"/>
-        </w:rPr>
-        <w:t>)</w:t>
-      </w:r>
-    </w:p>
-    <w:p>
-      <w:pPr>
-        <w:pStyle w:val="NoSpacing"/>
-        <w:jc w:val="center"/>
-        <w:rPr>
-          <w:rFonts w:ascii="Times New Roman" w:hAnsi="Times New Roman" w:cs="Times New Roman"/>
-          <w:sz w:val="24"/>
-          <w:szCs w:val="24"/>
-        </w:rPr>
-      </w:pPr>
-      <w:proofErr w:type="spellStart"/>
-      <w:r>
-        <w:rPr>
-          <w:rFonts w:ascii="Times New Roman" w:hAnsi="Times New Roman" w:cs="Times New Roman"/>
-          <w:sz w:val="24"/>
-          <w:szCs w:val="24"/>
-        </w:rPr>
-        <w:t>Lingzhen</w:t>
-      </w:r>
-      <w:proofErr w:type="spellEnd"/>
-      <w:r>
-        <w:rPr>
-          <w:rFonts w:ascii="Times New Roman" w:hAnsi="Times New Roman" w:cs="Times New Roman"/>
-          <w:sz w:val="24"/>
-          <w:szCs w:val="24"/>
-        </w:rPr>
-        <w:t xml:space="preserve"> Zhu (</w:t>
-      </w:r>
-      <w:hyperlink r:id="rId9" w:history="1">
-        <w:r>
-          <w:rPr>
-            <w:rStyle w:val="Hyperlink"/>
-            <w:rFonts w:ascii="Times New Roman" w:hAnsi="Times New Roman" w:cs="Times New Roman"/>
-            <w:sz w:val="24"/>
-            <w:szCs w:val="24"/>
-          </w:rPr>
-          <w:t>qrb2gn@virginia.edu</w:t>
-        </w:r>
-      </w:hyperlink>
-      <w:r>
-        <w:rPr>
-          <w:rFonts w:ascii="Times New Roman" w:hAnsi="Times New Roman" w:cs="Times New Roman"/>
-          <w:sz w:val="24"/>
-          <w:szCs w:val="24"/>
-        </w:rPr>
-        <w:t>)</w:t>
-      </w:r>
-    </w:p>
-    <w:p>
-      <w:pPr>
-        <w:pStyle w:val="NoSpacing"/>
-        <w:rPr>
-          <w:rFonts w:ascii="Times New Roman" w:hAnsi="Times New Roman" w:cs="Times New Roman"/>
-          <w:sz w:val="24"/>
-          <w:szCs w:val="24"/>
-        </w:rPr>
-      </w:pPr>
-    </w:p>
-    <w:p>
-      <w:pPr>
-        <w:pStyle w:val="NoSpacing"/>
-        <w:jc w:val="center"/>
-        <w:rPr>
-          <w:rFonts w:ascii="Times New Roman" w:hAnsi="Times New Roman" w:cs="Times New Roman"/>
-          <w:sz w:val="24"/>
-          <w:szCs w:val="24"/>
-        </w:rPr>
-      </w:pPr>
-      <w:r>
-        <w:rPr>
-          <w:rFonts w:ascii="Times New Roman" w:hAnsi="Times New Roman" w:cs="Times New Roman"/>
-          <w:sz w:val="24"/>
-          <w:szCs w:val="24"/>
-        </w:rPr>
         <w:t xml:space="preserve">November </w:t>
       </w:r>
       <w:r>
@@ -232,7 +168,7 @@
           <w:sz w:val="24"/>
           <w:szCs w:val="24"/>
         </w:rPr>
-        <w:t>5</w:t>
+        <w:t>7</w:t>
       </w:r>
       <w:r>
         <w:rPr>
@@ -479,24 +415,42 @@
           <w:sz w:val="24"/>
           <w:szCs w:val="24"/>
         </w:rPr>
-        <w:t xml:space="preserve">An Intensive Care Unit (ICU) is a </w:t>
-      </w:r>
-      <w:r>
-        <w:rPr>
-          <w:rFonts w:ascii="Times New Roman" w:hAnsi="Times New Roman" w:cs="Times New Roman"/>
-          <w:sz w:val="24"/>
-          <w:szCs w:val="24"/>
-        </w:rPr>
-        <w:t xml:space="preserve">crucial </w:t>
-      </w:r>
-      <w:r>
-        <w:rPr>
-          <w:rFonts w:ascii="Times New Roman" w:hAnsi="Times New Roman" w:cs="Times New Roman"/>
-          <w:sz w:val="24"/>
-          <w:szCs w:val="24"/>
-        </w:rPr>
-        <w:t>component of a healthcare system and is a high</w:t>
-      </w:r>
+        <w:t xml:space="preserve">Intensive Care Units (ICU) play a pivotal role in modern healthcare by providing specialized care to critically ill patients. However, the unpredictable nature of patient admissions and varying </w:t>
+      </w:r>
+      <w:r>
+        <w:rPr>
+          <w:rFonts w:ascii="Times New Roman" w:hAnsi="Times New Roman" w:cs="Times New Roman"/>
+          <w:sz w:val="24"/>
+          <w:szCs w:val="24"/>
+        </w:rPr>
+        <w:t>L</w:t>
+      </w:r>
+      <w:r>
+        <w:rPr>
+          <w:rFonts w:ascii="Times New Roman" w:hAnsi="Times New Roman" w:cs="Times New Roman"/>
+          <w:sz w:val="24"/>
+          <w:szCs w:val="24"/>
+        </w:rPr>
+        <w:t xml:space="preserve">engths </w:t>
+      </w:r>
+      <w:proofErr w:type="gramStart"/>
+      <w:r>
+        <w:rPr>
+          <w:rFonts w:ascii="Times New Roman" w:hAnsi="Times New Roman" w:cs="Times New Roman"/>
+          <w:sz w:val="24"/>
+          <w:szCs w:val="24"/>
+        </w:rPr>
+        <w:t>O</w:t>
+      </w:r>
+      <w:r>
+        <w:rPr>
+          <w:rFonts w:ascii="Times New Roman" w:hAnsi="Times New Roman" w:cs="Times New Roman"/>
+          <w:sz w:val="24"/>
+          <w:szCs w:val="24"/>
+        </w:rPr>
+        <w:t>f</w:t>
+      </w:r>
+      <w:proofErr w:type="gramEnd"/>
       <w:r>
         <w:rPr>
           <w:rFonts w:ascii="Times New Roman" w:hAnsi="Times New Roman" w:cs="Times New Roman"/>
@@ -511,215 +465,119 @@
           <w:sz w:val="24"/>
           <w:szCs w:val="24"/>
         </w:rPr>
-        <w:t>stakes environment where timely and effective decision</w:t>
-      </w:r>
-      <w:r>
-        <w:rPr>
-          <w:rFonts w:ascii="Times New Roman" w:hAnsi="Times New Roman" w:cs="Times New Roman"/>
-          <w:sz w:val="24"/>
-          <w:szCs w:val="24"/>
-        </w:rPr>
-        <w:t xml:space="preserve"> </w:t>
-      </w:r>
-      <w:r>
-        <w:rPr>
-          <w:rFonts w:ascii="Times New Roman" w:hAnsi="Times New Roman" w:cs="Times New Roman"/>
-          <w:sz w:val="24"/>
-          <w:szCs w:val="24"/>
-        </w:rPr>
-        <w:t xml:space="preserve">making can mean the difference between life and death. </w:t>
-      </w:r>
-      <w:r>
-        <w:rPr>
-          <w:rFonts w:ascii="Times New Roman" w:hAnsi="Times New Roman" w:cs="Times New Roman"/>
-          <w:sz w:val="24"/>
-          <w:szCs w:val="24"/>
-        </w:rPr>
-        <w:t>That being said</w:t>
-      </w:r>
-      <w:r>
-        <w:rPr>
-          <w:rFonts w:ascii="Times New Roman" w:hAnsi="Times New Roman" w:cs="Times New Roman"/>
-          <w:sz w:val="24"/>
-          <w:szCs w:val="24"/>
-        </w:rPr>
-        <w:t xml:space="preserve">, </w:t>
-      </w:r>
-      <w:r>
-        <w:rPr>
-          <w:rFonts w:ascii="Times New Roman" w:hAnsi="Times New Roman" w:cs="Times New Roman"/>
-          <w:sz w:val="24"/>
-          <w:szCs w:val="24"/>
-        </w:rPr>
-        <w:t xml:space="preserve">determining </w:t>
-      </w:r>
-      <w:r>
-        <w:rPr>
-          <w:rFonts w:ascii="Times New Roman" w:hAnsi="Times New Roman" w:cs="Times New Roman"/>
-          <w:sz w:val="24"/>
-          <w:szCs w:val="24"/>
-        </w:rPr>
-        <w:t>the order</w:t>
-      </w:r>
-      <w:r>
-        <w:rPr>
-          <w:rFonts w:ascii="Times New Roman" w:hAnsi="Times New Roman" w:cs="Times New Roman"/>
-          <w:sz w:val="24"/>
-          <w:szCs w:val="24"/>
-        </w:rPr>
-        <w:t xml:space="preserve"> </w:t>
-      </w:r>
-      <w:r>
-        <w:rPr>
-          <w:rFonts w:ascii="Times New Roman" w:hAnsi="Times New Roman" w:cs="Times New Roman"/>
-          <w:sz w:val="24"/>
-          <w:szCs w:val="24"/>
-        </w:rPr>
-        <w:t>in which to serve patients in ICUs and the resources to give those patients</w:t>
-      </w:r>
-      <w:r>
-        <w:rPr>
-          <w:rFonts w:ascii="Times New Roman" w:hAnsi="Times New Roman" w:cs="Times New Roman"/>
-          <w:sz w:val="24"/>
-          <w:szCs w:val="24"/>
-        </w:rPr>
-        <w:t xml:space="preserve"> </w:t>
-      </w:r>
-      <w:r>
-        <w:rPr>
-          <w:rFonts w:ascii="Times New Roman" w:hAnsi="Times New Roman" w:cs="Times New Roman"/>
-          <w:sz w:val="24"/>
-          <w:szCs w:val="24"/>
-        </w:rPr>
-        <w:t>is</w:t>
-      </w:r>
-      <w:r>
-        <w:rPr>
-          <w:rFonts w:ascii="Times New Roman" w:hAnsi="Times New Roman" w:cs="Times New Roman"/>
-          <w:sz w:val="24"/>
-          <w:szCs w:val="24"/>
-        </w:rPr>
-        <w:t xml:space="preserve"> challenging. Doctors and nurses working in an ICU must rely on </w:t>
-      </w:r>
-      <w:r>
-        <w:rPr>
-          <w:rFonts w:ascii="Times New Roman" w:hAnsi="Times New Roman" w:cs="Times New Roman"/>
-          <w:sz w:val="24"/>
-          <w:szCs w:val="24"/>
-        </w:rPr>
-        <w:t>a wealth of</w:t>
-      </w:r>
-      <w:r>
-        <w:rPr>
-          <w:rFonts w:ascii="Times New Roman" w:hAnsi="Times New Roman" w:cs="Times New Roman"/>
-          <w:sz w:val="24"/>
-          <w:szCs w:val="24"/>
-        </w:rPr>
-        <w:t xml:space="preserve"> personal clinical expertise while acting with significant resource limitations and without much time to think. By developing </w:t>
-      </w:r>
-      <w:r>
-        <w:rPr>
-          <w:rFonts w:ascii="Times New Roman" w:hAnsi="Times New Roman" w:cs="Times New Roman"/>
-          <w:sz w:val="24"/>
-          <w:szCs w:val="24"/>
-        </w:rPr>
-        <w:t xml:space="preserve">an </w:t>
-      </w:r>
-      <w:r>
-        <w:rPr>
-          <w:rFonts w:ascii="Times New Roman" w:hAnsi="Times New Roman" w:cs="Times New Roman"/>
-          <w:sz w:val="24"/>
-          <w:szCs w:val="24"/>
-        </w:rPr>
-        <w:t>effective</w:t>
-      </w:r>
-      <w:r>
-        <w:rPr>
-          <w:rFonts w:ascii="Times New Roman" w:hAnsi="Times New Roman" w:cs="Times New Roman"/>
-          <w:sz w:val="24"/>
-          <w:szCs w:val="24"/>
-        </w:rPr>
-        <w:t xml:space="preserve"> predictive model </w:t>
-      </w:r>
-      <w:r>
-        <w:rPr>
-          <w:rFonts w:ascii="Times New Roman" w:hAnsi="Times New Roman" w:cs="Times New Roman"/>
-          <w:sz w:val="24"/>
-          <w:szCs w:val="24"/>
-        </w:rPr>
-        <w:t>of Length Of Stay</w:t>
-      </w:r>
-      <w:r>
-        <w:rPr>
-          <w:rFonts w:ascii="Times New Roman" w:hAnsi="Times New Roman" w:cs="Times New Roman"/>
-          <w:sz w:val="24"/>
-          <w:szCs w:val="24"/>
-        </w:rPr>
-        <w:t xml:space="preserve"> (LOS)</w:t>
-      </w:r>
-      <w:r>
-        <w:rPr>
-          <w:rFonts w:ascii="Times New Roman" w:hAnsi="Times New Roman" w:cs="Times New Roman"/>
-          <w:sz w:val="24"/>
-          <w:szCs w:val="24"/>
-        </w:rPr>
-        <w:t>, we hope to</w:t>
-      </w:r>
-      <w:r>
-        <w:rPr>
-          <w:rFonts w:ascii="Times New Roman" w:hAnsi="Times New Roman" w:cs="Times New Roman"/>
-          <w:sz w:val="24"/>
-          <w:szCs w:val="24"/>
-        </w:rPr>
-        <w:t xml:space="preserve"> </w:t>
-      </w:r>
-      <w:r>
-        <w:rPr>
-          <w:rFonts w:ascii="Times New Roman" w:hAnsi="Times New Roman" w:cs="Times New Roman"/>
-          <w:sz w:val="24"/>
-          <w:szCs w:val="24"/>
-        </w:rPr>
-        <w:t>offer a proof of concept for</w:t>
-      </w:r>
-      <w:r>
-        <w:rPr>
-          <w:rFonts w:ascii="Times New Roman" w:hAnsi="Times New Roman" w:cs="Times New Roman"/>
-          <w:sz w:val="24"/>
-          <w:szCs w:val="24"/>
-        </w:rPr>
-        <w:t xml:space="preserve"> </w:t>
-      </w:r>
-      <w:r>
-        <w:rPr>
-          <w:rFonts w:ascii="Times New Roman" w:hAnsi="Times New Roman" w:cs="Times New Roman"/>
-          <w:sz w:val="24"/>
-          <w:szCs w:val="24"/>
-        </w:rPr>
-        <w:t>streamlining resource allocation,</w:t>
-      </w:r>
-      <w:r>
-        <w:rPr>
-          <w:rFonts w:ascii="Times New Roman" w:hAnsi="Times New Roman" w:cs="Times New Roman"/>
-          <w:sz w:val="24"/>
-          <w:szCs w:val="24"/>
-        </w:rPr>
-        <w:t xml:space="preserve"> improving patient care</w:t>
-      </w:r>
-      <w:r>
-        <w:rPr>
-          <w:rFonts w:ascii="Times New Roman" w:hAnsi="Times New Roman" w:cs="Times New Roman"/>
-          <w:sz w:val="24"/>
-          <w:szCs w:val="24"/>
-        </w:rPr>
-        <w:t>, and reducing healthcare costs in an ICU</w:t>
-      </w:r>
-      <w:r>
-        <w:rPr>
-          <w:rFonts w:ascii="Times New Roman" w:hAnsi="Times New Roman" w:cs="Times New Roman"/>
-          <w:sz w:val="24"/>
-          <w:szCs w:val="24"/>
-        </w:rPr>
-        <w:t>.</w:t>
+        <w:t>S</w:t>
+      </w:r>
+      <w:r>
+        <w:rPr>
+          <w:rFonts w:ascii="Times New Roman" w:hAnsi="Times New Roman" w:cs="Times New Roman"/>
+          <w:sz w:val="24"/>
+          <w:szCs w:val="24"/>
+        </w:rPr>
+        <w:t xml:space="preserve">tay (LOS) pose significant challenges for resource allocation and operational efficiency. Accurately predicting the LOS in ICUs is crucial for optimizing </w:t>
+      </w:r>
+      <w:r>
+        <w:rPr>
+          <w:rFonts w:ascii="Times New Roman" w:hAnsi="Times New Roman" w:cs="Times New Roman"/>
+          <w:sz w:val="24"/>
+          <w:szCs w:val="24"/>
+        </w:rPr>
+        <w:t xml:space="preserve">use </w:t>
+      </w:r>
+      <w:r>
+        <w:rPr>
+          <w:rFonts w:ascii="Times New Roman" w:hAnsi="Times New Roman" w:cs="Times New Roman"/>
+          <w:sz w:val="24"/>
+          <w:szCs w:val="24"/>
+        </w:rPr>
+        <w:t>of beds, equipment, staff, and other resources</w:t>
+      </w:r>
+      <w:r>
+        <w:rPr>
+          <w:rFonts w:ascii="Times New Roman" w:hAnsi="Times New Roman" w:cs="Times New Roman"/>
+          <w:sz w:val="24"/>
+          <w:szCs w:val="24"/>
+        </w:rPr>
+        <w:t xml:space="preserve">. </w:t>
+      </w:r>
+      <w:r>
+        <w:rPr>
+          <w:rFonts w:ascii="Times New Roman" w:hAnsi="Times New Roman" w:cs="Times New Roman"/>
+          <w:sz w:val="24"/>
+          <w:szCs w:val="24"/>
+        </w:rPr>
+        <w:t>We are motivated to</w:t>
+      </w:r>
+      <w:r>
+        <w:rPr>
+          <w:rFonts w:ascii="Times New Roman" w:hAnsi="Times New Roman" w:cs="Times New Roman"/>
+          <w:sz w:val="24"/>
+          <w:szCs w:val="24"/>
+        </w:rPr>
+        <w:t xml:space="preserve"> enhance healthcare by </w:t>
+      </w:r>
+      <w:r>
+        <w:rPr>
+          <w:rFonts w:ascii="Times New Roman" w:hAnsi="Times New Roman" w:cs="Times New Roman"/>
+          <w:sz w:val="24"/>
+          <w:szCs w:val="24"/>
+        </w:rPr>
+        <w:t>ensuring better planning, resource management, lower</w:t>
+      </w:r>
+      <w:r>
+        <w:rPr>
+          <w:rFonts w:ascii="Times New Roman" w:hAnsi="Times New Roman" w:cs="Times New Roman"/>
+          <w:sz w:val="24"/>
+          <w:szCs w:val="24"/>
+        </w:rPr>
+        <w:t xml:space="preserve"> costs</w:t>
+      </w:r>
+      <w:r>
+        <w:rPr>
+          <w:rFonts w:ascii="Times New Roman" w:hAnsi="Times New Roman" w:cs="Times New Roman"/>
+          <w:sz w:val="24"/>
+          <w:szCs w:val="24"/>
+        </w:rPr>
+        <w:t xml:space="preserve">, and </w:t>
+      </w:r>
+      <w:r>
+        <w:rPr>
+          <w:rFonts w:ascii="Times New Roman" w:hAnsi="Times New Roman" w:cs="Times New Roman"/>
+          <w:sz w:val="24"/>
+          <w:szCs w:val="24"/>
+        </w:rPr>
+        <w:t>improv</w:t>
+      </w:r>
+      <w:r>
+        <w:rPr>
+          <w:rFonts w:ascii="Times New Roman" w:hAnsi="Times New Roman" w:cs="Times New Roman"/>
+          <w:sz w:val="24"/>
+          <w:szCs w:val="24"/>
+        </w:rPr>
+        <w:t xml:space="preserve">ed </w:t>
+      </w:r>
+      <w:r>
+        <w:rPr>
+          <w:rFonts w:ascii="Times New Roman" w:hAnsi="Times New Roman" w:cs="Times New Roman"/>
+          <w:sz w:val="24"/>
+          <w:szCs w:val="24"/>
+        </w:rPr>
+        <w:t xml:space="preserve">patient outcomes. By developing a reliable predictor of LOS in ICUs, </w:t>
+      </w:r>
+      <w:r>
+        <w:rPr>
+          <w:rFonts w:ascii="Times New Roman" w:hAnsi="Times New Roman" w:cs="Times New Roman"/>
+          <w:sz w:val="24"/>
+          <w:szCs w:val="24"/>
+        </w:rPr>
+        <w:t>we</w:t>
+      </w:r>
+      <w:r>
+        <w:rPr>
+          <w:rFonts w:ascii="Times New Roman" w:hAnsi="Times New Roman" w:cs="Times New Roman"/>
+          <w:sz w:val="24"/>
+          <w:szCs w:val="24"/>
+        </w:rPr>
+        <w:t xml:space="preserve"> aim to provide valuable insights that can assist healthcare professionals in decision-making processes, ultimately leading to more efficient and effective critical care services.</w:t>
       </w:r>
     </w:p>
     <w:p>
@@ -975,35 +833,85 @@
           <w:sz w:val="24"/>
           <w:szCs w:val="24"/>
         </w:rPr>
-        <w:t>LOS and demographic information, vital signs, and indicators of whether those patients had the 20 most common diseases.</w:t>
-      </w:r>
-    </w:p>
-    <w:p>
-      <w:pPr>
-        <w:pStyle w:val="NoSpacing"/>
-        <w:rPr>
-          <w:rFonts w:ascii="Times New Roman" w:hAnsi="Times New Roman" w:cs="Times New Roman"/>
-          <w:sz w:val="24"/>
-          <w:szCs w:val="24"/>
-        </w:rPr>
-      </w:pPr>
-    </w:p>
-    <w:p>
-      <w:pPr>
-        <w:pStyle w:val="NoSpacing"/>
-        <w:rPr>
-          <w:rFonts w:ascii="Times New Roman" w:hAnsi="Times New Roman" w:cs="Times New Roman"/>
-          <w:sz w:val="24"/>
-          <w:szCs w:val="24"/>
-        </w:rPr>
-      </w:pPr>
-      <w:r>
-        <w:rPr>
-          <w:rFonts w:ascii="Times New Roman" w:hAnsi="Times New Roman" w:cs="Times New Roman"/>
-          <w:sz w:val="24"/>
-          <w:szCs w:val="24"/>
-        </w:rPr>
-        <w:t>Our model has an overall Mean Squared Error (MSE) of 49.622. MSE measures the average squared difference between actual and predicted expected LOS and quantifies the variance of prediction errors. Lower MSE indicates that predicted LOSs are closer to actual LOSs and the model performs better.</w:t>
+        <w:t xml:space="preserve">LOS and demographic information, vital signs, and indicators of whether those patients had </w:t>
+      </w:r>
+      <w:r>
+        <w:rPr>
+          <w:rFonts w:ascii="Times New Roman" w:hAnsi="Times New Roman" w:cs="Times New Roman"/>
+          <w:sz w:val="24"/>
+          <w:szCs w:val="24"/>
+        </w:rPr>
+        <w:t xml:space="preserve">conditions in the most </w:t>
+      </w:r>
+      <w:r>
+        <w:rPr>
+          <w:rFonts w:ascii="Times New Roman" w:hAnsi="Times New Roman" w:cs="Times New Roman"/>
+          <w:sz w:val="24"/>
+          <w:szCs w:val="24"/>
+        </w:rPr>
+        <w:t xml:space="preserve">20 most common </w:t>
+      </w:r>
+      <w:r>
+        <w:rPr>
+          <w:rFonts w:ascii="Times New Roman" w:hAnsi="Times New Roman" w:cs="Times New Roman"/>
+          <w:sz w:val="24"/>
+          <w:szCs w:val="24"/>
+        </w:rPr>
+        <w:t>Disease Related Groups</w:t>
+      </w:r>
+      <w:r>
+        <w:rPr>
+          <w:rFonts w:ascii="Times New Roman" w:hAnsi="Times New Roman" w:cs="Times New Roman"/>
+          <w:sz w:val="24"/>
+          <w:szCs w:val="24"/>
+        </w:rPr>
+        <w:t>.</w:t>
+      </w:r>
+    </w:p>
+    <w:p>
+      <w:pPr>
+        <w:pStyle w:val="NoSpacing"/>
+        <w:rPr>
+          <w:rFonts w:ascii="Times New Roman" w:hAnsi="Times New Roman" w:cs="Times New Roman"/>
+          <w:sz w:val="24"/>
+          <w:szCs w:val="24"/>
+        </w:rPr>
+      </w:pPr>
+    </w:p>
+    <w:p>
+      <w:pPr>
+        <w:pStyle w:val="NoSpacing"/>
+        <w:rPr>
+          <w:rFonts w:ascii="Times New Roman" w:hAnsi="Times New Roman" w:cs="Times New Roman"/>
+          <w:sz w:val="24"/>
+          <w:szCs w:val="24"/>
+        </w:rPr>
+      </w:pPr>
+      <w:r>
+        <w:rPr>
+          <w:rFonts w:ascii="Times New Roman" w:hAnsi="Times New Roman" w:cs="Times New Roman"/>
+          <w:sz w:val="24"/>
+          <w:szCs w:val="24"/>
+        </w:rPr>
+        <w:t xml:space="preserve">Our model has an overall Mean Squared Error (MSE) of 49.622. MSE measures the average squared difference between actual and predicted expected LOS and quantifies the variance of prediction errors. Lower MSE indicates that predicted LOSs </w:t>
+      </w:r>
+      <w:proofErr w:type="gramStart"/>
+      <w:r>
+        <w:rPr>
+          <w:rFonts w:ascii="Times New Roman" w:hAnsi="Times New Roman" w:cs="Times New Roman"/>
+          <w:sz w:val="24"/>
+          <w:szCs w:val="24"/>
+        </w:rPr>
+        <w:t>are</w:t>
+      </w:r>
+      <w:proofErr w:type="gramEnd"/>
+      <w:r>
+        <w:rPr>
+          <w:rFonts w:ascii="Times New Roman" w:hAnsi="Times New Roman" w:cs="Times New Roman"/>
+          <w:sz w:val="24"/>
+          <w:szCs w:val="24"/>
+        </w:rPr>
+        <w:t xml:space="preserve"> closer to actual LOSs and the model performs better.</w:t>
       </w:r>
     </w:p>
     <w:p>
@@ -1115,7 +1023,16 @@
           <w:sz w:val="24"/>
           <w:szCs w:val="24"/>
         </w:rPr>
-        <w:t xml:space="preserve"> Following [3], the expected value of </w:t>
+        <w:t xml:space="preserve"> Following [3], the expected </w:t>
+      </w:r>
+      <w:r>
+        <w:rPr>
+          <w:rFonts w:ascii="Times New Roman" w:hAnsi="Times New Roman" w:cs="Times New Roman"/>
+          <w:sz w:val="24"/>
+          <w:szCs w:val="24"/>
+        </w:rPr>
+        <w:lastRenderedPageBreak/>
+        <w:t xml:space="preserve">value of </w:t>
       </w:r>
       <w:r>
         <w:rPr>
@@ -1167,7 +1084,6 @@
               <w:sz w:val="24"/>
               <w:szCs w:val="24"/>
             </w:rPr>
-            <w:lastRenderedPageBreak/>
             <m:t>μ=</m:t>
           </m:r>
           <m:nary>
@@ -1342,7 +1258,29 @@
                 <w:sz w:val="24"/>
                 <w:szCs w:val="24"/>
               </w:rPr>
-              <w:t>Histogram Of Frequency Of LOS Vs. LOS</w:t>
+              <w:t xml:space="preserve">Histogram Of Frequency </w:t>
+            </w:r>
+            <w:proofErr w:type="gramStart"/>
+            <w:r>
+              <w:rPr>
+                <w:rFonts w:ascii="Times New Roman" w:hAnsi="Times New Roman" w:cs="Times New Roman"/>
+                <w:b/>
+                <w:bCs/>
+                <w:sz w:val="24"/>
+                <w:szCs w:val="24"/>
+              </w:rPr>
+              <w:t>Of</w:t>
+            </w:r>
+            <w:proofErr w:type="gramEnd"/>
+            <w:r>
+              <w:rPr>
+                <w:rFonts w:ascii="Times New Roman" w:hAnsi="Times New Roman" w:cs="Times New Roman"/>
+                <w:b/>
+                <w:bCs/>
+                <w:sz w:val="24"/>
+                <w:szCs w:val="24"/>
+              </w:rPr>
+              <w:t xml:space="preserve"> LOS Vs. LOS</w:t>
             </w:r>
           </w:p>
         </w:tc>
@@ -1415,7 +1353,7 @@
                           </pic:cNvPicPr>
                         </pic:nvPicPr>
                         <pic:blipFill>
-                          <a:blip r:embed="rId10" cstate="print">
+                          <a:blip r:embed="rId8" cstate="print">
                             <a:extLst>
                               <a:ext uri="{28A0092B-C50C-407E-A947-70E740481C1C}">
                                 <a14:useLocalDpi xmlns:a14="http://schemas.microsoft.com/office/drawing/2010/main" val="0"/>
@@ -1487,7 +1425,7 @@
                           </pic:cNvPicPr>
                         </pic:nvPicPr>
                         <pic:blipFill>
-                          <a:blip r:embed="rId11" cstate="print">
+                          <a:blip r:embed="rId9" cstate="print">
                             <a:extLst>
                               <a:ext uri="{28A0092B-C50C-407E-A947-70E740481C1C}">
                                 <a14:useLocalDpi xmlns:a14="http://schemas.microsoft.com/office/drawing/2010/main" val="0"/>
@@ -1710,7 +1648,7 @@
                           </pic:cNvPicPr>
                         </pic:nvPicPr>
                         <pic:blipFill>
-                          <a:blip r:embed="rId12" cstate="print">
+                          <a:blip r:embed="rId10" cstate="print">
                             <a:extLst>
                               <a:ext uri="{28A0092B-C50C-407E-A947-70E740481C1C}">
                                 <a14:useLocalDpi xmlns:a14="http://schemas.microsoft.com/office/drawing/2010/main" val="0"/>
@@ -1782,7 +1720,7 @@
                           </pic:cNvPicPr>
                         </pic:nvPicPr>
                         <pic:blipFill>
-                          <a:blip r:embed="rId13" cstate="print">
+                          <a:blip r:embed="rId11" cstate="print">
                             <a:extLst>
                               <a:ext uri="{28A0092B-C50C-407E-A947-70E740481C1C}">
                                 <a14:useLocalDpi xmlns:a14="http://schemas.microsoft.com/office/drawing/2010/main" val="0"/>
@@ -1984,7 +1922,6 @@
           <w:sz w:val="24"/>
           <w:szCs w:val="24"/>
         </w:rPr>
-        <w:lastRenderedPageBreak/>
         <w:t xml:space="preserve"> </w:t>
       </w:r>
     </w:p>
@@ -2522,35 +2459,69 @@
           <w:sz w:val="24"/>
           <w:szCs w:val="24"/>
         </w:rPr>
-        <w:t>]. Our best model had values 100, None, 6, 3, and None.</w:t>
-      </w:r>
-    </w:p>
-    <w:p>
-      <w:pPr>
-        <w:pStyle w:val="NoSpacing"/>
-        <w:rPr>
-          <w:rFonts w:ascii="Times New Roman" w:hAnsi="Times New Roman" w:cs="Times New Roman"/>
-          <w:sz w:val="24"/>
-          <w:szCs w:val="24"/>
-        </w:rPr>
-      </w:pPr>
-    </w:p>
-    <w:p>
-      <w:pPr>
-        <w:pStyle w:val="NoSpacing"/>
-        <w:rPr>
-          <w:rFonts w:ascii="Times New Roman" w:hAnsi="Times New Roman" w:cs="Times New Roman"/>
-          <w:sz w:val="24"/>
-          <w:szCs w:val="24"/>
-        </w:rPr>
-      </w:pPr>
-      <w:r>
-        <w:rPr>
-          <w:rFonts w:ascii="Times New Roman" w:hAnsi="Times New Roman" w:cs="Times New Roman"/>
-          <w:sz w:val="24"/>
-          <w:szCs w:val="24"/>
-        </w:rPr>
-        <w:t>We use 5 fold cross validation. For each of 5 subsets of data for testing, we train our model on the other 4 subsets of data and predict on the subset of data for testing. We compile all observed LOSs from all subsets of data for testing and their corresponding predicted expected LOSs.</w:t>
+        <w:t xml:space="preserve">]. </w:t>
+      </w:r>
+      <w:r>
+        <w:rPr>
+          <w:rFonts w:ascii="Times New Roman" w:hAnsi="Times New Roman" w:cs="Times New Roman"/>
+          <w:sz w:val="24"/>
+          <w:szCs w:val="24"/>
+        </w:rPr>
+        <w:t>Our featured</w:t>
+      </w:r>
+      <w:r>
+        <w:rPr>
+          <w:rFonts w:ascii="Times New Roman" w:hAnsi="Times New Roman" w:cs="Times New Roman"/>
+          <w:sz w:val="24"/>
+          <w:szCs w:val="24"/>
+        </w:rPr>
+        <w:t xml:space="preserve"> model had values 100, None, 6, 3, and None.</w:t>
+      </w:r>
+    </w:p>
+    <w:p>
+      <w:pPr>
+        <w:pStyle w:val="NoSpacing"/>
+        <w:rPr>
+          <w:rFonts w:ascii="Times New Roman" w:hAnsi="Times New Roman" w:cs="Times New Roman"/>
+          <w:sz w:val="24"/>
+          <w:szCs w:val="24"/>
+        </w:rPr>
+      </w:pPr>
+    </w:p>
+    <w:p>
+      <w:pPr>
+        <w:pStyle w:val="NoSpacing"/>
+        <w:rPr>
+          <w:rFonts w:ascii="Times New Roman" w:hAnsi="Times New Roman" w:cs="Times New Roman"/>
+          <w:sz w:val="24"/>
+          <w:szCs w:val="24"/>
+        </w:rPr>
+      </w:pPr>
+      <w:r>
+        <w:rPr>
+          <w:rFonts w:ascii="Times New Roman" w:hAnsi="Times New Roman" w:cs="Times New Roman"/>
+          <w:sz w:val="24"/>
+          <w:szCs w:val="24"/>
+        </w:rPr>
+        <w:t xml:space="preserve">We use </w:t>
+      </w:r>
+      <w:proofErr w:type="gramStart"/>
+      <w:r>
+        <w:rPr>
+          <w:rFonts w:ascii="Times New Roman" w:hAnsi="Times New Roman" w:cs="Times New Roman"/>
+          <w:sz w:val="24"/>
+          <w:szCs w:val="24"/>
+        </w:rPr>
+        <w:t>5 fold</w:t>
+      </w:r>
+      <w:proofErr w:type="gramEnd"/>
+      <w:r>
+        <w:rPr>
+          <w:rFonts w:ascii="Times New Roman" w:hAnsi="Times New Roman" w:cs="Times New Roman"/>
+          <w:sz w:val="24"/>
+          <w:szCs w:val="24"/>
+        </w:rPr>
+        <w:t xml:space="preserve"> cross validation. For each of 5 subsets of data for testing, we train our model on the other 4 subsets of data and predict on the subset of data for testing. We compile all observed LOSs from all subsets of data for testing and their corresponding predicted expected LOSs.</w:t>
       </w:r>
     </w:p>
     <w:p>
@@ -2654,7 +2625,6 @@
           <w:sz w:val="24"/>
           <w:szCs w:val="24"/>
         </w:rPr>
-        <w:lastRenderedPageBreak/>
         <w:t>We</w:t>
       </w:r>
       <w:r>
@@ -2663,15 +2633,15 @@
           <w:sz w:val="24"/>
           <w:szCs w:val="24"/>
         </w:rPr>
-        <w:t xml:space="preserve"> utilize</w:t>
-      </w:r>
-      <w:r>
-        <w:rPr>
-          <w:rFonts w:ascii="Times New Roman" w:hAnsi="Times New Roman" w:cs="Times New Roman"/>
-          <w:sz w:val="24"/>
-          <w:szCs w:val="24"/>
-        </w:rPr>
-        <w:t>d</w:t>
+        <w:t xml:space="preserve"> </w:t>
+      </w:r>
+      <w:r>
+        <w:rPr>
+          <w:rFonts w:ascii="Times New Roman" w:hAnsi="Times New Roman" w:cs="Times New Roman"/>
+          <w:sz w:val="24"/>
+          <w:szCs w:val="24"/>
+        </w:rPr>
+        <w:t>used</w:t>
       </w:r>
       <w:r>
         <w:rPr>
@@ -2727,7 +2697,39 @@
           <w:sz w:val="24"/>
           <w:szCs w:val="24"/>
         </w:rPr>
-        <w:t xml:space="preserve">. MIMIC is a large, freely-available database comprising deidentified health related data associated with patients of the Beth Israel Deaconess Medical Center in Boston, MA. </w:t>
+        <w:t xml:space="preserve">. MIMIC is a large, </w:t>
+      </w:r>
+      <w:r>
+        <w:rPr>
+          <w:rFonts w:ascii="Times New Roman" w:hAnsi="Times New Roman" w:cs="Times New Roman"/>
+          <w:sz w:val="24"/>
+          <w:szCs w:val="24"/>
+        </w:rPr>
+        <w:t xml:space="preserve">publicly </w:t>
+      </w:r>
+      <w:r>
+        <w:rPr>
+          <w:rFonts w:ascii="Times New Roman" w:hAnsi="Times New Roman" w:cs="Times New Roman"/>
+          <w:sz w:val="24"/>
+          <w:szCs w:val="24"/>
+        </w:rPr>
+        <w:t xml:space="preserve">available database comprising deidentified health related data associated with patients </w:t>
+      </w:r>
+      <w:r>
+        <w:rPr>
+          <w:rFonts w:ascii="Times New Roman" w:hAnsi="Times New Roman" w:cs="Times New Roman"/>
+          <w:sz w:val="24"/>
+          <w:szCs w:val="24"/>
+        </w:rPr>
+        <w:t xml:space="preserve">admitted to the ICUs </w:t>
+      </w:r>
+      <w:r>
+        <w:rPr>
+          <w:rFonts w:ascii="Times New Roman" w:hAnsi="Times New Roman" w:cs="Times New Roman"/>
+          <w:sz w:val="24"/>
+          <w:szCs w:val="24"/>
+        </w:rPr>
+        <w:t xml:space="preserve">of the Beth Israel Deaconess Medical Center in Boston, MA. </w:t>
       </w:r>
       <w:r>
         <w:rPr>
@@ -2839,51 +2841,135 @@
           <w:sz w:val="24"/>
           <w:szCs w:val="24"/>
         </w:rPr>
-        <w:t xml:space="preserve"> ICU. This data</w:t>
-      </w:r>
-      <w:r>
-        <w:rPr>
-          <w:rFonts w:ascii="Times New Roman" w:hAnsi="Times New Roman" w:cs="Times New Roman"/>
-          <w:sz w:val="24"/>
-          <w:szCs w:val="24"/>
-        </w:rPr>
-        <w:t xml:space="preserve"> </w:t>
-      </w:r>
-      <w:r>
-        <w:rPr>
-          <w:rFonts w:ascii="Times New Roman" w:hAnsi="Times New Roman" w:cs="Times New Roman"/>
-          <w:sz w:val="24"/>
-          <w:szCs w:val="24"/>
-        </w:rPr>
-        <w:t>set is widely used in healthcare research due to its comprehensive nature. The MIMIC IV data set includes detailed information on patient demographics, vital signs, laboratory tests, medications, and clinical notes.</w:t>
-      </w:r>
-    </w:p>
-    <w:p>
-      <w:pPr>
-        <w:pStyle w:val="NoSpacing"/>
-        <w:rPr>
-          <w:rFonts w:ascii="Times New Roman" w:hAnsi="Times New Roman" w:cs="Times New Roman"/>
-          <w:sz w:val="24"/>
-          <w:szCs w:val="24"/>
-        </w:rPr>
-      </w:pPr>
-    </w:p>
-    <w:p>
-      <w:pPr>
-        <w:pStyle w:val="NoSpacing"/>
-        <w:rPr>
-          <w:rFonts w:ascii="Times New Roman" w:hAnsi="Times New Roman" w:cs="Times New Roman"/>
-          <w:sz w:val="24"/>
-          <w:szCs w:val="24"/>
-        </w:rPr>
-      </w:pPr>
-      <w:r>
-        <w:rPr>
-          <w:rFonts w:ascii="Times New Roman" w:hAnsi="Times New Roman" w:cs="Times New Roman"/>
-          <w:sz w:val="24"/>
-          <w:szCs w:val="24"/>
-        </w:rPr>
-        <w:t xml:space="preserve">MIMIC-IV is structured into two primary modules: the </w:t>
+        <w:t xml:space="preserve"> ICU. </w:t>
+      </w:r>
+      <w:r>
+        <w:rPr>
+          <w:rFonts w:ascii="Times New Roman" w:hAnsi="Times New Roman" w:cs="Times New Roman"/>
+          <w:sz w:val="24"/>
+          <w:szCs w:val="24"/>
+        </w:rPr>
+        <w:t xml:space="preserve">The data set supports various research, including </w:t>
+      </w:r>
+      <w:r>
+        <w:rPr>
+          <w:rFonts w:ascii="Times New Roman" w:hAnsi="Times New Roman" w:cs="Times New Roman"/>
+          <w:sz w:val="24"/>
+          <w:szCs w:val="24"/>
+        </w:rPr>
+        <w:t xml:space="preserve">research in </w:t>
+      </w:r>
+      <w:r>
+        <w:rPr>
+          <w:rFonts w:ascii="Times New Roman" w:hAnsi="Times New Roman" w:cs="Times New Roman"/>
+          <w:sz w:val="24"/>
+          <w:szCs w:val="24"/>
+        </w:rPr>
+        <w:t>machine learning, epidemiology, and clinical decision support.</w:t>
+      </w:r>
+    </w:p>
+    <w:p>
+      <w:pPr>
+        <w:pStyle w:val="NoSpacing"/>
+        <w:rPr>
+          <w:rFonts w:ascii="Times New Roman" w:hAnsi="Times New Roman" w:cs="Times New Roman"/>
+          <w:sz w:val="24"/>
+          <w:szCs w:val="24"/>
+        </w:rPr>
+      </w:pPr>
+    </w:p>
+    <w:p>
+      <w:pPr>
+        <w:pStyle w:val="NoSpacing"/>
+        <w:rPr>
+          <w:rFonts w:ascii="Times New Roman" w:hAnsi="Times New Roman" w:cs="Times New Roman"/>
+          <w:sz w:val="24"/>
+          <w:szCs w:val="24"/>
+        </w:rPr>
+      </w:pPr>
+      <w:r>
+        <w:rPr>
+          <w:rFonts w:ascii="Times New Roman" w:hAnsi="Times New Roman" w:cs="Times New Roman"/>
+          <w:sz w:val="24"/>
+          <w:szCs w:val="24"/>
+        </w:rPr>
+        <w:t>MIMIC IV empowers researchers to advance understanding critical care and improving patient outcomes.</w:t>
+      </w:r>
+      <w:r>
+        <w:rPr>
+          <w:rFonts w:ascii="Times New Roman" w:hAnsi="Times New Roman" w:cs="Times New Roman"/>
+          <w:sz w:val="24"/>
+          <w:szCs w:val="24"/>
+        </w:rPr>
+        <w:t xml:space="preserve"> That being said, </w:t>
+      </w:r>
+      <w:r>
+        <w:rPr>
+          <w:rFonts w:ascii="Times New Roman" w:hAnsi="Times New Roman" w:cs="Times New Roman"/>
+          <w:sz w:val="24"/>
+          <w:szCs w:val="24"/>
+        </w:rPr>
+        <w:t xml:space="preserve">like MIMIC III </w:t>
+      </w:r>
+      <w:r>
+        <w:rPr>
+          <w:rFonts w:ascii="Times New Roman" w:hAnsi="Times New Roman" w:cs="Times New Roman"/>
+          <w:sz w:val="24"/>
+          <w:szCs w:val="24"/>
+        </w:rPr>
+        <w:t>and many other data sets</w:t>
+      </w:r>
+      <w:r>
+        <w:rPr>
+          <w:rFonts w:ascii="Times New Roman" w:hAnsi="Times New Roman" w:cs="Times New Roman"/>
+          <w:sz w:val="24"/>
+          <w:szCs w:val="24"/>
+        </w:rPr>
+        <w:t xml:space="preserve">, MIMIC IV contains imbalances in </w:t>
+      </w:r>
+      <w:r>
+        <w:rPr>
+          <w:rFonts w:ascii="Times New Roman" w:hAnsi="Times New Roman" w:cs="Times New Roman"/>
+          <w:sz w:val="24"/>
+          <w:szCs w:val="24"/>
+        </w:rPr>
+        <w:t>observations of LOS and other features that may cause model bias. A future direction may be to balance observations of LOS.</w:t>
+      </w:r>
+    </w:p>
+    <w:p>
+      <w:pPr>
+        <w:pStyle w:val="NoSpacing"/>
+        <w:rPr>
+          <w:rFonts w:ascii="Times New Roman" w:hAnsi="Times New Roman" w:cs="Times New Roman"/>
+          <w:sz w:val="24"/>
+          <w:szCs w:val="24"/>
+        </w:rPr>
+      </w:pPr>
+    </w:p>
+    <w:p>
+      <w:pPr>
+        <w:pStyle w:val="NoSpacing"/>
+        <w:rPr>
+          <w:rFonts w:ascii="Times New Roman" w:hAnsi="Times New Roman" w:cs="Times New Roman"/>
+          <w:sz w:val="24"/>
+          <w:szCs w:val="24"/>
+        </w:rPr>
+      </w:pPr>
+      <w:r>
+        <w:rPr>
+          <w:rFonts w:ascii="Times New Roman" w:hAnsi="Times New Roman" w:cs="Times New Roman"/>
+          <w:sz w:val="24"/>
+          <w:szCs w:val="24"/>
+        </w:rPr>
+        <w:t xml:space="preserve">As described below, we construct a table relating LOS and predictors. We rely on </w:t>
+      </w:r>
+      <w:r>
+        <w:rPr>
+          <w:rFonts w:ascii="Times New Roman" w:hAnsi="Times New Roman" w:cs="Times New Roman"/>
+          <w:sz w:val="24"/>
+          <w:szCs w:val="24"/>
+        </w:rPr>
+        <w:t xml:space="preserve">tables </w:t>
       </w:r>
       <w:proofErr w:type="spellStart"/>
       <w:r>
@@ -2892,7 +2978,7 @@
           <w:sz w:val="24"/>
           <w:szCs w:val="24"/>
         </w:rPr>
-        <w:t>hosp</w:t>
+        <w:t>icustays</w:t>
       </w:r>
       <w:proofErr w:type="spellEnd"/>
       <w:r>
@@ -2901,23 +2987,7 @@
           <w:sz w:val="24"/>
           <w:szCs w:val="24"/>
         </w:rPr>
-        <w:t xml:space="preserve"> module, which contains hospital</w:t>
-      </w:r>
-      <w:r>
-        <w:rPr>
-          <w:rFonts w:ascii="Times New Roman" w:hAnsi="Times New Roman" w:cs="Times New Roman"/>
-          <w:sz w:val="24"/>
-          <w:szCs w:val="24"/>
-        </w:rPr>
-        <w:t xml:space="preserve"> </w:t>
-      </w:r>
-      <w:r>
-        <w:rPr>
-          <w:rFonts w:ascii="Times New Roman" w:hAnsi="Times New Roman" w:cs="Times New Roman"/>
-          <w:sz w:val="24"/>
-          <w:szCs w:val="24"/>
-        </w:rPr>
-        <w:t xml:space="preserve">wide electronic health record data, and the </w:t>
+        <w:t xml:space="preserve"> and </w:t>
       </w:r>
       <w:proofErr w:type="spellStart"/>
       <w:r>
@@ -2926,7 +2996,7 @@
           <w:sz w:val="24"/>
           <w:szCs w:val="24"/>
         </w:rPr>
-        <w:t>icu</w:t>
+        <w:t>chartevents</w:t>
       </w:r>
       <w:proofErr w:type="spellEnd"/>
       <w:r>
@@ -2935,51 +3005,41 @@
           <w:sz w:val="24"/>
           <w:szCs w:val="24"/>
         </w:rPr>
-        <w:t xml:space="preserve"> module, which focuses on detailed ICU specific information. This rich dataset includes a wide array of clinical data, from patient demographics and laboratory results to medication administration and billing information. The data set provides a holistic view of each patient's journey through the healthcare system.</w:t>
-      </w:r>
-    </w:p>
-    <w:p>
-      <w:pPr>
-        <w:pStyle w:val="NoSpacing"/>
-        <w:rPr>
-          <w:rFonts w:ascii="Times New Roman" w:hAnsi="Times New Roman" w:cs="Times New Roman"/>
-          <w:sz w:val="24"/>
-          <w:szCs w:val="24"/>
-        </w:rPr>
-      </w:pPr>
-    </w:p>
-    <w:p>
-      <w:pPr>
-        <w:pStyle w:val="NoSpacing"/>
-        <w:rPr>
-          <w:rFonts w:ascii="Times New Roman" w:hAnsi="Times New Roman" w:cs="Times New Roman"/>
-          <w:sz w:val="24"/>
-          <w:szCs w:val="24"/>
-        </w:rPr>
-      </w:pPr>
-      <w:r>
-        <w:rPr>
-          <w:rFonts w:ascii="Times New Roman" w:hAnsi="Times New Roman" w:cs="Times New Roman"/>
-          <w:sz w:val="24"/>
-          <w:szCs w:val="24"/>
-        </w:rPr>
-        <w:t>The strengths of MIMIC</w:t>
-      </w:r>
-      <w:r>
-        <w:rPr>
-          <w:rFonts w:ascii="Times New Roman" w:hAnsi="Times New Roman" w:cs="Times New Roman"/>
-          <w:sz w:val="24"/>
-          <w:szCs w:val="24"/>
-        </w:rPr>
-        <w:t xml:space="preserve"> </w:t>
-      </w:r>
-      <w:r>
-        <w:rPr>
-          <w:rFonts w:ascii="Times New Roman" w:hAnsi="Times New Roman" w:cs="Times New Roman"/>
-          <w:sz w:val="24"/>
-          <w:szCs w:val="24"/>
-        </w:rPr>
-        <w:t>IV lie in its comprehensive nature and substantial size, offering researchers the statistical power to explore complex clinical questions and trends over time. However, like MIMIC III and other real world healthcare datasets, MIMIC IV contains imbalances in the representation of certain conditions or outcomes, which potentially lead to biased analyses if not properly addressed.</w:t>
+        <w:t xml:space="preserve"> from the ICU module of the MIMIC IV data set and tables admissions, </w:t>
+      </w:r>
+      <w:proofErr w:type="spellStart"/>
+      <w:r>
+        <w:rPr>
+          <w:rFonts w:ascii="Courier New" w:hAnsi="Courier New" w:cs="Courier New"/>
+          <w:sz w:val="24"/>
+          <w:szCs w:val="24"/>
+        </w:rPr>
+        <w:t>drgcodes</w:t>
+      </w:r>
+      <w:proofErr w:type="spellEnd"/>
+      <w:r>
+        <w:rPr>
+          <w:rFonts w:ascii="Times New Roman" w:hAnsi="Times New Roman" w:cs="Times New Roman"/>
+          <w:sz w:val="24"/>
+          <w:szCs w:val="24"/>
+        </w:rPr>
+        <w:t xml:space="preserve">, and patients from the </w:t>
+      </w:r>
+      <w:r>
+        <w:rPr>
+          <w:rFonts w:ascii="Courier New" w:hAnsi="Courier New" w:cs="Courier New"/>
+          <w:sz w:val="24"/>
+          <w:szCs w:val="24"/>
+        </w:rPr>
+        <w:t>Hosp</w:t>
+      </w:r>
+      <w:r>
+        <w:rPr>
+          <w:rFonts w:ascii="Times New Roman" w:hAnsi="Times New Roman" w:cs="Times New Roman"/>
+          <w:sz w:val="24"/>
+          <w:szCs w:val="24"/>
+        </w:rPr>
+        <w:t xml:space="preserve"> module.</w:t>
       </w:r>
     </w:p>
     <w:p>
@@ -3403,7 +3463,43 @@
           <w:sz w:val="24"/>
           <w:szCs w:val="24"/>
         </w:rPr>
-        <w:t>“Count Of Deaths By Disease For Disease DRG Type HCFA” shows the top 5 counts of patient deaths by disease for disease DRG type HCFA. “Count Of Deaths By Disease For Disease DRG Type APR” shows the top 5 counts of patient deaths by disease for disease DRG type APR. A disease is identified in the data by one DRG type and one DRG code. For each disease type, a plurality of patients died from septicemia or severe sepsis… without more than 96 hours of Mechanical Ventilation (MV) and with Major Complication or Comorbidity (MCC).</w:t>
+        <w:t xml:space="preserve">“Count Of Deaths </w:t>
+      </w:r>
+      <w:proofErr w:type="gramStart"/>
+      <w:r>
+        <w:rPr>
+          <w:rFonts w:ascii="Times New Roman" w:hAnsi="Times New Roman" w:cs="Times New Roman"/>
+          <w:sz w:val="24"/>
+          <w:szCs w:val="24"/>
+        </w:rPr>
+        <w:t>By</w:t>
+      </w:r>
+      <w:proofErr w:type="gramEnd"/>
+      <w:r>
+        <w:rPr>
+          <w:rFonts w:ascii="Times New Roman" w:hAnsi="Times New Roman" w:cs="Times New Roman"/>
+          <w:sz w:val="24"/>
+          <w:szCs w:val="24"/>
+        </w:rPr>
+        <w:t xml:space="preserve"> Disease For Disease DRG Type HCFA” shows the top 5 counts of patient deaths by disease for disease DRG type HCFA. “Count Of Deaths </w:t>
+      </w:r>
+      <w:proofErr w:type="gramStart"/>
+      <w:r>
+        <w:rPr>
+          <w:rFonts w:ascii="Times New Roman" w:hAnsi="Times New Roman" w:cs="Times New Roman"/>
+          <w:sz w:val="24"/>
+          <w:szCs w:val="24"/>
+        </w:rPr>
+        <w:t>By</w:t>
+      </w:r>
+      <w:proofErr w:type="gramEnd"/>
+      <w:r>
+        <w:rPr>
+          <w:rFonts w:ascii="Times New Roman" w:hAnsi="Times New Roman" w:cs="Times New Roman"/>
+          <w:sz w:val="24"/>
+          <w:szCs w:val="24"/>
+        </w:rPr>
+        <w:t xml:space="preserve"> Disease For Disease DRG Type APR” shows the top 5 counts of patient deaths by disease for disease DRG type APR. A disease is identified in the data by one DRG type and one DRG code. For each disease type, a plurality of patients died from septicemia or severe sepsis… without more than 96 hours of Mechanical Ventilation (MV) and with Major Complication or Comorbidity (MCC).</w:t>
       </w:r>
     </w:p>
     <w:p>
@@ -3448,7 +3544,25 @@
                 <w:sz w:val="24"/>
                 <w:szCs w:val="24"/>
               </w:rPr>
-              <w:t>Count Of Deaths By Disease For Disease DRG Type</w:t>
+              <w:t xml:space="preserve">Count Of Deaths </w:t>
+            </w:r>
+            <w:proofErr w:type="gramStart"/>
+            <w:r>
+              <w:rPr>
+                <w:rFonts w:ascii="Times New Roman" w:hAnsi="Times New Roman" w:cs="Times New Roman"/>
+                <w:sz w:val="24"/>
+                <w:szCs w:val="24"/>
+              </w:rPr>
+              <w:t>By</w:t>
+            </w:r>
+            <w:proofErr w:type="gramEnd"/>
+            <w:r>
+              <w:rPr>
+                <w:rFonts w:ascii="Times New Roman" w:hAnsi="Times New Roman" w:cs="Times New Roman"/>
+                <w:sz w:val="24"/>
+                <w:szCs w:val="24"/>
+              </w:rPr>
+              <w:t xml:space="preserve"> Disease For Disease DRG Type</w:t>
             </w:r>
             <w:r>
               <w:rPr>
@@ -3495,7 +3609,25 @@
                 <w:sz w:val="24"/>
                 <w:szCs w:val="24"/>
               </w:rPr>
-              <w:t>Count Of Hospitalizations By Medication Regime</w:t>
+              <w:t xml:space="preserve">Count Of Hospitalizations </w:t>
+            </w:r>
+            <w:proofErr w:type="gramStart"/>
+            <w:r>
+              <w:rPr>
+                <w:rFonts w:ascii="Times New Roman" w:hAnsi="Times New Roman" w:cs="Times New Roman"/>
+                <w:sz w:val="24"/>
+                <w:szCs w:val="24"/>
+              </w:rPr>
+              <w:t>By</w:t>
+            </w:r>
+            <w:proofErr w:type="gramEnd"/>
+            <w:r>
+              <w:rPr>
+                <w:rFonts w:ascii="Times New Roman" w:hAnsi="Times New Roman" w:cs="Times New Roman"/>
+                <w:sz w:val="24"/>
+                <w:szCs w:val="24"/>
+              </w:rPr>
+              <w:t xml:space="preserve"> Medication Regime</w:t>
             </w:r>
           </w:p>
         </w:tc>
@@ -3518,7 +3650,25 @@
                 <w:sz w:val="24"/>
                 <w:szCs w:val="24"/>
               </w:rPr>
-              <w:t>Count Of Deaths By Disease And Treatment For Disease DRG Type HCFA</w:t>
+              <w:t xml:space="preserve">Count Of Deaths </w:t>
+            </w:r>
+            <w:proofErr w:type="gramStart"/>
+            <w:r>
+              <w:rPr>
+                <w:rFonts w:ascii="Times New Roman" w:hAnsi="Times New Roman" w:cs="Times New Roman"/>
+                <w:sz w:val="24"/>
+                <w:szCs w:val="24"/>
+              </w:rPr>
+              <w:t>By</w:t>
+            </w:r>
+            <w:proofErr w:type="gramEnd"/>
+            <w:r>
+              <w:rPr>
+                <w:rFonts w:ascii="Times New Roman" w:hAnsi="Times New Roman" w:cs="Times New Roman"/>
+                <w:sz w:val="24"/>
+                <w:szCs w:val="24"/>
+              </w:rPr>
+              <w:t xml:space="preserve"> Disease And Treatment For Disease DRG Type HCFA</w:t>
             </w:r>
             <w:r>
               <w:rPr>
@@ -3568,7 +3718,7 @@
                           <pic:cNvPicPr preferRelativeResize="0"/>
                         </pic:nvPicPr>
                         <pic:blipFill>
-                          <a:blip r:embed="rId14"/>
+                          <a:blip r:embed="rId12"/>
                           <a:srcRect/>
                           <a:stretch>
                             <a:fillRect/>
@@ -3611,7 +3761,7 @@
                           <pic:cNvPicPr preferRelativeResize="0"/>
                         </pic:nvPicPr>
                         <pic:blipFill>
-                          <a:blip r:embed="rId15"/>
+                          <a:blip r:embed="rId13"/>
                           <a:srcRect/>
                           <a:stretch>
                             <a:fillRect/>
@@ -3670,7 +3820,7 @@
                           <pic:cNvPicPr preferRelativeResize="0"/>
                         </pic:nvPicPr>
                         <pic:blipFill>
-                          <a:blip r:embed="rId16"/>
+                          <a:blip r:embed="rId14"/>
                           <a:srcRect/>
                           <a:stretch>
                             <a:fillRect/>
@@ -3729,7 +3879,7 @@
                           <pic:cNvPicPr preferRelativeResize="0"/>
                         </pic:nvPicPr>
                         <pic:blipFill>
-                          <a:blip r:embed="rId17"/>
+                          <a:blip r:embed="rId15"/>
                           <a:srcRect/>
                           <a:stretch>
                             <a:fillRect/>
@@ -3772,7 +3922,7 @@
                           <pic:cNvPicPr preferRelativeResize="0"/>
                         </pic:nvPicPr>
                         <pic:blipFill>
-                          <a:blip r:embed="rId18"/>
+                          <a:blip r:embed="rId16"/>
                           <a:srcRect/>
                           <a:stretch>
                             <a:fillRect/>
@@ -3823,35 +3973,89 @@
           <w:sz w:val="24"/>
           <w:szCs w:val="24"/>
         </w:rPr>
-        <w:t>“Count Of Hospitalizations By Medication Regime” shows counts of hospitalizations by medication regime. A medication regime is a set of alphabetized medications administered to a patient during a patient’s hospitalization. For 650 hospitalizations only acetaminophen was administered.</w:t>
-      </w:r>
-    </w:p>
-    <w:p>
-      <w:pPr>
-        <w:pStyle w:val="NoSpacing"/>
-        <w:rPr>
-          <w:rFonts w:ascii="Times New Roman" w:hAnsi="Times New Roman" w:cs="Times New Roman"/>
-          <w:sz w:val="24"/>
-          <w:szCs w:val="24"/>
-        </w:rPr>
-      </w:pPr>
-    </w:p>
-    <w:p>
-      <w:pPr>
-        <w:pStyle w:val="NoSpacing"/>
-        <w:rPr>
-          <w:rFonts w:ascii="Times New Roman" w:hAnsi="Times New Roman" w:cs="Times New Roman"/>
-          <w:sz w:val="24"/>
-          <w:szCs w:val="24"/>
-        </w:rPr>
-      </w:pPr>
-      <w:r>
-        <w:rPr>
-          <w:rFonts w:ascii="Times New Roman" w:hAnsi="Times New Roman" w:cs="Times New Roman"/>
-          <w:sz w:val="24"/>
-          <w:szCs w:val="24"/>
-        </w:rPr>
-        <w:t>“Count Of Deaths By Disease And Treatment For Disease DRG Type HCFA” represents the count of patient death by disease type and treatments for disease DRG type HCFA. “Count Of Deaths By Disease And Treatment For Disease DRG Type APR” represents the count of patient death by disease type and treatments for disease DRG type APR. A treatment is a solution to address one or more diseases. Solution in this case means “solution to a problem” as opposed to “chemical solution”. For each disease type, a plurality of patients died from septicemia or severe sepsis… without more than 96 hours of Mechanical Ventilation (MV) and with Major Complication or Comorbidity (MCC). For this disease, a plurality of patients who died were treated with a treatment for two types of sepsis.</w:t>
+        <w:t xml:space="preserve">“Count Of Hospitalizations </w:t>
+      </w:r>
+      <w:proofErr w:type="gramStart"/>
+      <w:r>
+        <w:rPr>
+          <w:rFonts w:ascii="Times New Roman" w:hAnsi="Times New Roman" w:cs="Times New Roman"/>
+          <w:sz w:val="24"/>
+          <w:szCs w:val="24"/>
+        </w:rPr>
+        <w:t>By</w:t>
+      </w:r>
+      <w:proofErr w:type="gramEnd"/>
+      <w:r>
+        <w:rPr>
+          <w:rFonts w:ascii="Times New Roman" w:hAnsi="Times New Roman" w:cs="Times New Roman"/>
+          <w:sz w:val="24"/>
+          <w:szCs w:val="24"/>
+        </w:rPr>
+        <w:t xml:space="preserve"> Medication Regime” shows counts of hospitalizations by medication regime. A medication regime is a set of alphabetized medications administered to a patient during a patient’s hospitalization. For 650 hospitalizations only acetaminophen was administered.</w:t>
+      </w:r>
+    </w:p>
+    <w:p>
+      <w:pPr>
+        <w:pStyle w:val="NoSpacing"/>
+        <w:rPr>
+          <w:rFonts w:ascii="Times New Roman" w:hAnsi="Times New Roman" w:cs="Times New Roman"/>
+          <w:sz w:val="24"/>
+          <w:szCs w:val="24"/>
+        </w:rPr>
+      </w:pPr>
+    </w:p>
+    <w:p>
+      <w:pPr>
+        <w:pStyle w:val="NoSpacing"/>
+        <w:rPr>
+          <w:rFonts w:ascii="Times New Roman" w:hAnsi="Times New Roman" w:cs="Times New Roman"/>
+          <w:sz w:val="24"/>
+          <w:szCs w:val="24"/>
+        </w:rPr>
+      </w:pPr>
+      <w:r>
+        <w:rPr>
+          <w:rFonts w:ascii="Times New Roman" w:hAnsi="Times New Roman" w:cs="Times New Roman"/>
+          <w:sz w:val="24"/>
+          <w:szCs w:val="24"/>
+        </w:rPr>
+        <w:t xml:space="preserve">“Count Of Deaths </w:t>
+      </w:r>
+      <w:proofErr w:type="gramStart"/>
+      <w:r>
+        <w:rPr>
+          <w:rFonts w:ascii="Times New Roman" w:hAnsi="Times New Roman" w:cs="Times New Roman"/>
+          <w:sz w:val="24"/>
+          <w:szCs w:val="24"/>
+        </w:rPr>
+        <w:t>By</w:t>
+      </w:r>
+      <w:proofErr w:type="gramEnd"/>
+      <w:r>
+        <w:rPr>
+          <w:rFonts w:ascii="Times New Roman" w:hAnsi="Times New Roman" w:cs="Times New Roman"/>
+          <w:sz w:val="24"/>
+          <w:szCs w:val="24"/>
+        </w:rPr>
+        <w:t xml:space="preserve"> Disease And Treatment For Disease DRG Type HCFA” represents the count of patient death by disease type and treatments for disease DRG type HCFA. “Count Of Deaths </w:t>
+      </w:r>
+      <w:proofErr w:type="gramStart"/>
+      <w:r>
+        <w:rPr>
+          <w:rFonts w:ascii="Times New Roman" w:hAnsi="Times New Roman" w:cs="Times New Roman"/>
+          <w:sz w:val="24"/>
+          <w:szCs w:val="24"/>
+        </w:rPr>
+        <w:t>By</w:t>
+      </w:r>
+      <w:proofErr w:type="gramEnd"/>
+      <w:r>
+        <w:rPr>
+          <w:rFonts w:ascii="Times New Roman" w:hAnsi="Times New Roman" w:cs="Times New Roman"/>
+          <w:sz w:val="24"/>
+          <w:szCs w:val="24"/>
+        </w:rPr>
+        <w:t xml:space="preserve"> Disease And Treatment For Disease DRG Type APR” represents the count of patient death by disease type and treatments for disease DRG type APR. A treatment is a solution to address one or more diseases. Solution in this case means “solution to a problem” as opposed to “chemical solution”. For each disease type, a plurality of patients died from septicemia or severe sepsis… without more than 96 hours of Mechanical Ventilation (MV) and with Major Complication or Comorbidity (MCC). For this disease, a plurality of patients who died were treated with a treatment for two types of sepsis.</w:t>
       </w:r>
     </w:p>
     <w:p>
@@ -4001,7 +4205,7 @@
         </w:rPr>
         <w:t xml:space="preserve">MIT Laboratory for Computational Physiology (2024). “Medical Information Mart for Intensive Care”. Accessed via </w:t>
       </w:r>
-      <w:hyperlink r:id="rId19" w:history="1">
+      <w:hyperlink r:id="rId17" w:history="1">
         <w:r>
           <w:rPr>
             <w:rStyle w:val="Hyperlink"/>
@@ -4058,7 +4262,7 @@
         </w:rPr>
         <w:t xml:space="preserve">via </w:t>
       </w:r>
-      <w:hyperlink r:id="rId20" w:history="1">
+      <w:hyperlink r:id="rId18" w:history="1">
         <w:r>
           <w:rPr>
             <w:rStyle w:val="Hyperlink"/>
@@ -4099,7 +4303,7 @@
         </w:rPr>
         <w:t xml:space="preserve">Rodriguez, German (2024). “7. Survival Models”. Accessed via </w:t>
       </w:r>
-      <w:hyperlink r:id="rId21" w:history="1">
+      <w:hyperlink r:id="rId19" w:history="1">
         <w:r>
           <w:rPr>
             <w:rStyle w:val="Hyperlink"/>
@@ -4120,7 +4324,7 @@
       </w:r>
     </w:p>
     <w:sectPr>
-      <w:footerReference w:type="default" r:id="rId22"/>
+      <w:footerReference w:type="default" r:id="rId20"/>
       <w:pgSz w:w="12240" w:h="15840"/>
       <w:pgMar w:top="1440" w:right="1440" w:bottom="1440" w:left="1440" w:header="720" w:footer="720" w:gutter="0"/>
       <w:pgNumType w:start="1"/>

</xml_diff>

<commit_message>
Determined most important features
</commit_message>
<xml_diff>
--- a/Project/Report.docx
+++ b/Project/Report.docx
@@ -42,7 +42,29 @@
           <w:sz w:val="30"/>
           <w:szCs w:val="30"/>
         </w:rPr>
-        <w:t xml:space="preserve"> Of Length Of Stay In ICUs</w:t>
+        <w:t xml:space="preserve"> Of Length </w:t>
+      </w:r>
+      <w:proofErr w:type="gramStart"/>
+      <w:r>
+        <w:rPr>
+          <w:rFonts w:ascii="Times New Roman" w:hAnsi="Times New Roman" w:cs="Times New Roman"/>
+          <w:b/>
+          <w:bCs/>
+          <w:sz w:val="30"/>
+          <w:szCs w:val="30"/>
+        </w:rPr>
+        <w:t>Of</w:t>
+      </w:r>
+      <w:proofErr w:type="gramEnd"/>
+      <w:r>
+        <w:rPr>
+          <w:rFonts w:ascii="Times New Roman" w:hAnsi="Times New Roman" w:cs="Times New Roman"/>
+          <w:b/>
+          <w:bCs/>
+          <w:sz w:val="30"/>
+          <w:szCs w:val="30"/>
+        </w:rPr>
+        <w:t xml:space="preserve"> Stay In ICUs</w:t>
       </w:r>
     </w:p>
     <w:p>
@@ -411,6 +433,7 @@
         </w:rPr>
         <w:t xml:space="preserve">engths </w:t>
       </w:r>
+      <w:proofErr w:type="gramStart"/>
       <w:r>
         <w:rPr>
           <w:rFonts w:ascii="Times New Roman" w:hAnsi="Times New Roman" w:cs="Times New Roman"/>
@@ -425,7 +448,16 @@
           <w:sz w:val="24"/>
           <w:szCs w:val="24"/>
         </w:rPr>
-        <w:t xml:space="preserve">f </w:t>
+        <w:t>f</w:t>
+      </w:r>
+      <w:proofErr w:type="gramEnd"/>
+      <w:r>
+        <w:rPr>
+          <w:rFonts w:ascii="Times New Roman" w:hAnsi="Times New Roman" w:cs="Times New Roman"/>
+          <w:sz w:val="24"/>
+          <w:szCs w:val="24"/>
+        </w:rPr>
+        <w:t xml:space="preserve"> </w:t>
       </w:r>
       <w:r>
         <w:rPr>
@@ -835,33 +867,77 @@
         </w:rPr>
         <w:t>.</w:t>
       </w:r>
-    </w:p>
-    <w:p>
-      <w:pPr>
-        <w:pStyle w:val="NoSpacing"/>
-        <w:rPr>
-          <w:rFonts w:ascii="Times New Roman" w:hAnsi="Times New Roman" w:cs="Times New Roman"/>
-          <w:sz w:val="24"/>
-          <w:szCs w:val="24"/>
-        </w:rPr>
-      </w:pPr>
-    </w:p>
-    <w:p>
-      <w:pPr>
-        <w:pStyle w:val="NoSpacing"/>
-        <w:rPr>
-          <w:rFonts w:ascii="Times New Roman" w:hAnsi="Times New Roman" w:cs="Times New Roman"/>
-          <w:sz w:val="24"/>
-          <w:szCs w:val="24"/>
-        </w:rPr>
-      </w:pPr>
-      <w:r>
-        <w:rPr>
-          <w:rFonts w:ascii="Times New Roman" w:hAnsi="Times New Roman" w:cs="Times New Roman"/>
-          <w:sz w:val="24"/>
-          <w:szCs w:val="24"/>
-        </w:rPr>
-        <w:t>Our model has an overall Mean Squared Error (MSE) of 49.622. MSE measures the average squared difference between actual and predicted expected LOS and quantifies the variance of prediction errors. Lower MSE indicates that predicted LOSs are closer to actual LOSs and the model performs better.</w:t>
+      <w:r>
+        <w:rPr>
+          <w:rFonts w:ascii="Times New Roman" w:hAnsi="Times New Roman" w:cs="Times New Roman"/>
+          <w:sz w:val="24"/>
+          <w:szCs w:val="24"/>
+        </w:rPr>
+        <w:t xml:space="preserve"> The most important predictors were maximum respiratory rate, maximum heart rate, and minimum oxygen saturation </w:t>
+      </w:r>
+      <w:proofErr w:type="spellStart"/>
+      <w:r>
+        <w:rPr>
+          <w:rFonts w:ascii="Times New Roman" w:hAnsi="Times New Roman" w:cs="Times New Roman"/>
+          <w:sz w:val="24"/>
+          <w:szCs w:val="24"/>
+        </w:rPr>
+        <w:t>pulseoxymetry</w:t>
+      </w:r>
+      <w:proofErr w:type="spellEnd"/>
+      <w:r>
+        <w:rPr>
+          <w:rFonts w:ascii="Times New Roman" w:hAnsi="Times New Roman" w:cs="Times New Roman"/>
+          <w:sz w:val="24"/>
+          <w:szCs w:val="24"/>
+        </w:rPr>
+        <w:t>.</w:t>
+      </w:r>
+    </w:p>
+    <w:p>
+      <w:pPr>
+        <w:pStyle w:val="NoSpacing"/>
+        <w:rPr>
+          <w:rFonts w:ascii="Times New Roman" w:hAnsi="Times New Roman" w:cs="Times New Roman"/>
+          <w:sz w:val="24"/>
+          <w:szCs w:val="24"/>
+        </w:rPr>
+      </w:pPr>
+    </w:p>
+    <w:p>
+      <w:pPr>
+        <w:pStyle w:val="NoSpacing"/>
+        <w:rPr>
+          <w:rFonts w:ascii="Times New Roman" w:hAnsi="Times New Roman" w:cs="Times New Roman"/>
+          <w:sz w:val="24"/>
+          <w:szCs w:val="24"/>
+        </w:rPr>
+      </w:pPr>
+      <w:r>
+        <w:rPr>
+          <w:rFonts w:ascii="Times New Roman" w:hAnsi="Times New Roman" w:cs="Times New Roman"/>
+          <w:sz w:val="24"/>
+          <w:szCs w:val="24"/>
+        </w:rPr>
+        <w:t xml:space="preserve">Our model has an overall Mean Squared Error (MSE) of 49.622. MSE measures the average squared difference between actual and predicted expected LOS and quantifies the variance of prediction errors. Lower MSE indicates that predicted LOSs </w:t>
+      </w:r>
+      <w:proofErr w:type="gramStart"/>
+      <w:r>
+        <w:rPr>
+          <w:rFonts w:ascii="Times New Roman" w:hAnsi="Times New Roman" w:cs="Times New Roman"/>
+          <w:sz w:val="24"/>
+          <w:szCs w:val="24"/>
+        </w:rPr>
+        <w:t>are</w:t>
+      </w:r>
+      <w:proofErr w:type="gramEnd"/>
+      <w:r>
+        <w:rPr>
+          <w:rFonts w:ascii="Times New Roman" w:hAnsi="Times New Roman" w:cs="Times New Roman"/>
+          <w:sz w:val="24"/>
+          <w:szCs w:val="24"/>
+        </w:rPr>
+        <w:t xml:space="preserve"> closer to actual LOSs and the model performs better.</w:t>
       </w:r>
     </w:p>
     <w:p>
@@ -1208,7 +1284,29 @@
                 <w:sz w:val="24"/>
                 <w:szCs w:val="24"/>
               </w:rPr>
-              <w:t>Histogram Of Frequency Of LOS Vs. LOS</w:t>
+              <w:t xml:space="preserve">Histogram Of Frequency </w:t>
+            </w:r>
+            <w:proofErr w:type="gramStart"/>
+            <w:r>
+              <w:rPr>
+                <w:rFonts w:ascii="Times New Roman" w:hAnsi="Times New Roman" w:cs="Times New Roman"/>
+                <w:b/>
+                <w:bCs/>
+                <w:sz w:val="24"/>
+                <w:szCs w:val="24"/>
+              </w:rPr>
+              <w:t>Of</w:t>
+            </w:r>
+            <w:proofErr w:type="gramEnd"/>
+            <w:r>
+              <w:rPr>
+                <w:rFonts w:ascii="Times New Roman" w:hAnsi="Times New Roman" w:cs="Times New Roman"/>
+                <w:b/>
+                <w:bCs/>
+                <w:sz w:val="24"/>
+                <w:szCs w:val="24"/>
+              </w:rPr>
+              <w:t xml:space="preserve"> LOS Vs. LOS</w:t>
             </w:r>
           </w:p>
         </w:tc>
@@ -1818,569 +1916,214 @@
         <w:pStyle w:val="NoSpacing"/>
         <w:rPr>
           <w:rFonts w:ascii="Times New Roman" w:hAnsi="Times New Roman" w:cs="Times New Roman"/>
-          <w:sz w:val="24"/>
-          <w:szCs w:val="24"/>
-          <w:lang w:val="en-US"/>
-        </w:rPr>
-      </w:pPr>
-      <w:r>
-        <w:rPr>
-          <w:rFonts w:ascii="Times New Roman" w:hAnsi="Times New Roman" w:cs="Times New Roman"/>
-          <w:sz w:val="24"/>
-          <w:szCs w:val="24"/>
-        </w:rPr>
-        <w:t>We develop</w:t>
-      </w:r>
-      <w:r>
-        <w:rPr>
-          <w:rFonts w:ascii="Times New Roman" w:hAnsi="Times New Roman" w:cs="Times New Roman"/>
-          <w:sz w:val="24"/>
-          <w:szCs w:val="24"/>
-        </w:rPr>
-        <w:t>ed</w:t>
-      </w:r>
-      <w:r>
-        <w:rPr>
-          <w:rFonts w:ascii="Times New Roman" w:hAnsi="Times New Roman" w:cs="Times New Roman"/>
-          <w:sz w:val="24"/>
-          <w:szCs w:val="24"/>
-        </w:rPr>
-        <w:t xml:space="preserve"> a model to predict </w:t>
-      </w:r>
-      <w:r>
-        <w:rPr>
-          <w:rFonts w:ascii="Times New Roman" w:hAnsi="Times New Roman" w:cs="Times New Roman"/>
-          <w:sz w:val="24"/>
-          <w:szCs w:val="24"/>
-        </w:rPr>
-        <w:t>LOS</w:t>
-      </w:r>
-      <w:r>
-        <w:rPr>
-          <w:rFonts w:ascii="Times New Roman" w:hAnsi="Times New Roman" w:cs="Times New Roman"/>
-          <w:sz w:val="24"/>
-          <w:szCs w:val="24"/>
-        </w:rPr>
-        <w:t xml:space="preserve"> of a patient in ICUs. LOS is given in table </w:t>
-      </w:r>
-      <w:r>
-        <w:rPr>
-          <w:rFonts w:ascii="Courier New" w:hAnsi="Courier New" w:cs="Courier New"/>
-          <w:sz w:val="24"/>
-          <w:szCs w:val="24"/>
-        </w:rPr>
-        <w:t>icustays</w:t>
-      </w:r>
-      <w:r>
-        <w:rPr>
-          <w:rFonts w:ascii="Times New Roman" w:hAnsi="Times New Roman" w:cs="Times New Roman"/>
-          <w:sz w:val="24"/>
-          <w:szCs w:val="24"/>
-        </w:rPr>
-        <w:t xml:space="preserve"> </w:t>
-      </w:r>
-      <w:r>
-        <w:rPr>
-          <w:rFonts w:ascii="Times New Roman" w:hAnsi="Times New Roman" w:cs="Times New Roman"/>
-          <w:sz w:val="24"/>
-          <w:szCs w:val="24"/>
-          <w:lang w:val="en-US"/>
-        </w:rPr>
-        <w:t>i</w:t>
-      </w:r>
-      <w:r>
-        <w:rPr>
-          <w:rFonts w:ascii="Times New Roman" w:hAnsi="Times New Roman" w:cs="Times New Roman"/>
-          <w:sz w:val="24"/>
-          <w:szCs w:val="24"/>
-          <w:lang w:val="en-US"/>
-        </w:rPr>
-        <w:t xml:space="preserve">n the MIMIC IV data set. Specifically, we predict </w:t>
-      </w:r>
-      <w:r>
-        <w:rPr>
-          <w:rFonts w:ascii="Times New Roman" w:hAnsi="Times New Roman" w:cs="Times New Roman"/>
-          <w:sz w:val="24"/>
-          <w:szCs w:val="24"/>
-          <w:lang w:val="en-US"/>
-        </w:rPr>
-        <w:t>SFs</w:t>
-      </w:r>
-      <w:r>
-        <w:rPr>
-          <w:rFonts w:ascii="Times New Roman" w:hAnsi="Times New Roman" w:cs="Times New Roman"/>
-          <w:sz w:val="24"/>
-          <w:szCs w:val="24"/>
-          <w:lang w:val="en-US"/>
-        </w:rPr>
-        <w:t xml:space="preserve"> for patients and derive Cumulative Distribution Functions (CDF) and </w:t>
-      </w:r>
-      <w:r>
-        <w:rPr>
-          <w:rFonts w:ascii="Times New Roman" w:hAnsi="Times New Roman" w:cs="Times New Roman"/>
-          <w:sz w:val="24"/>
-          <w:szCs w:val="24"/>
-          <w:lang w:val="en-US"/>
-        </w:rPr>
-        <w:t>PDFs</w:t>
-      </w:r>
-      <w:r>
-        <w:rPr>
-          <w:rFonts w:ascii="Times New Roman" w:hAnsi="Times New Roman" w:cs="Times New Roman"/>
-          <w:sz w:val="24"/>
-          <w:szCs w:val="24"/>
-          <w:lang w:val="en-US"/>
-        </w:rPr>
-        <w:t>. A PDF is a distribution of likely LOSs. A CDF describes the probability that a random LOS is at most a specific duration. A</w:t>
-      </w:r>
-      <w:r>
-        <w:rPr>
-          <w:rFonts w:ascii="Times New Roman" w:hAnsi="Times New Roman" w:cs="Times New Roman"/>
-          <w:sz w:val="24"/>
-          <w:szCs w:val="24"/>
-          <w:lang w:val="en-US"/>
-        </w:rPr>
-        <w:t xml:space="preserve"> SF </w:t>
-      </w:r>
-      <w:r>
-        <w:rPr>
-          <w:rFonts w:ascii="Times New Roman" w:hAnsi="Times New Roman" w:cs="Times New Roman"/>
-          <w:sz w:val="24"/>
-          <w:szCs w:val="24"/>
-          <w:lang w:val="en-US"/>
-        </w:rPr>
-        <w:t xml:space="preserve">describes the probability that a random LOS exceeds a specific duration. A </w:t>
-      </w:r>
-      <w:r>
-        <w:rPr>
-          <w:rFonts w:ascii="Times New Roman" w:hAnsi="Times New Roman" w:cs="Times New Roman"/>
-          <w:sz w:val="24"/>
-          <w:szCs w:val="24"/>
-          <w:lang w:val="en-US"/>
-        </w:rPr>
-        <w:t>SF</w:t>
-      </w:r>
-      <w:r>
-        <w:rPr>
-          <w:rFonts w:ascii="Times New Roman" w:hAnsi="Times New Roman" w:cs="Times New Roman"/>
-          <w:sz w:val="24"/>
-          <w:szCs w:val="24"/>
-          <w:lang w:val="en-US"/>
-        </w:rPr>
-        <w:t xml:space="preserve"> is the complement of a CDF.</w:t>
-      </w:r>
-    </w:p>
-    <w:p>
-      <w:pPr>
-        <w:pStyle w:val="NoSpacing"/>
-        <w:rPr>
-          <w:rFonts w:ascii="Times New Roman" w:hAnsi="Times New Roman" w:cs="Times New Roman"/>
-          <w:sz w:val="24"/>
-          <w:szCs w:val="24"/>
-        </w:rPr>
-      </w:pPr>
-    </w:p>
-    <w:p>
-      <w:pPr>
-        <w:pStyle w:val="NoSpacing"/>
-        <w:rPr>
-          <w:rFonts w:ascii="Times New Roman" w:hAnsi="Times New Roman" w:cs="Times New Roman"/>
-          <w:sz w:val="24"/>
-          <w:szCs w:val="24"/>
-        </w:rPr>
-      </w:pPr>
-      <w:r>
-        <w:rPr>
-          <w:rFonts w:ascii="Times New Roman" w:hAnsi="Times New Roman" w:cs="Times New Roman"/>
-          <w:sz w:val="24"/>
-          <w:szCs w:val="24"/>
-        </w:rPr>
-        <w:t xml:space="preserve">Our model learns to predict </w:t>
-      </w:r>
-      <w:r>
-        <w:rPr>
-          <w:rFonts w:ascii="Times New Roman" w:hAnsi="Times New Roman" w:cs="Times New Roman"/>
-          <w:sz w:val="24"/>
-          <w:szCs w:val="24"/>
-        </w:rPr>
-        <w:t>LOS</w:t>
-      </w:r>
-      <w:r>
-        <w:rPr>
-          <w:rFonts w:ascii="Times New Roman" w:hAnsi="Times New Roman" w:cs="Times New Roman"/>
-          <w:sz w:val="24"/>
-          <w:szCs w:val="24"/>
-        </w:rPr>
-        <w:t xml:space="preserve"> based on demographic information, vital signs, and Diagnosis Related Groups.</w:t>
-      </w:r>
-    </w:p>
-    <w:p>
-      <w:pPr>
-        <w:pStyle w:val="NoSpacing"/>
-        <w:rPr>
-          <w:rFonts w:ascii="Times New Roman" w:hAnsi="Times New Roman" w:cs="Times New Roman"/>
-          <w:sz w:val="24"/>
-          <w:szCs w:val="24"/>
-        </w:rPr>
-      </w:pPr>
-    </w:p>
-    <w:p>
-      <w:pPr>
-        <w:pStyle w:val="NoSpacing"/>
-        <w:rPr>
-          <w:rFonts w:ascii="Times New Roman" w:hAnsi="Times New Roman" w:cs="Times New Roman"/>
-          <w:sz w:val="24"/>
-          <w:szCs w:val="24"/>
-        </w:rPr>
-      </w:pPr>
-      <w:r>
-        <w:rPr>
-          <w:rFonts w:ascii="Times New Roman" w:hAnsi="Times New Roman" w:cs="Times New Roman"/>
-          <w:sz w:val="24"/>
-          <w:szCs w:val="24"/>
-        </w:rPr>
-        <w:t xml:space="preserve">Classification is often used to group patients into multiple classes, such as short, medium or long stay, or </w:t>
-      </w:r>
-      <w:r>
-        <w:rPr>
-          <w:rFonts w:ascii="Times New Roman" w:hAnsi="Times New Roman" w:cs="Times New Roman"/>
-          <w:sz w:val="24"/>
-          <w:szCs w:val="24"/>
-        </w:rPr>
-        <w:t>recovered</w:t>
-      </w:r>
-      <w:r>
-        <w:rPr>
-          <w:rFonts w:ascii="Times New Roman" w:hAnsi="Times New Roman" w:cs="Times New Roman"/>
-          <w:sz w:val="24"/>
-          <w:szCs w:val="24"/>
-        </w:rPr>
-        <w:t xml:space="preserve"> or died. However, given that there are few examples of long stays or deaths in the hospital, the data is imbalanced, which biases any classification model. Predicting LOS using regression is more appropriate [2].</w:t>
-      </w:r>
-    </w:p>
-    <w:p>
-      <w:pPr>
-        <w:pStyle w:val="NoSpacing"/>
-        <w:rPr>
-          <w:rFonts w:ascii="Times New Roman" w:hAnsi="Times New Roman" w:cs="Times New Roman"/>
-          <w:sz w:val="24"/>
-          <w:szCs w:val="24"/>
-        </w:rPr>
-      </w:pPr>
-    </w:p>
-    <w:p>
-      <w:pPr>
-        <w:pStyle w:val="NoSpacing"/>
-        <w:rPr>
-          <w:rFonts w:ascii="Times New Roman" w:hAnsi="Times New Roman" w:cs="Times New Roman"/>
-          <w:sz w:val="24"/>
-          <w:szCs w:val="24"/>
-        </w:rPr>
-      </w:pPr>
-      <w:r>
-        <w:rPr>
-          <w:rFonts w:ascii="Times New Roman" w:hAnsi="Times New Roman" w:cs="Times New Roman"/>
-          <w:sz w:val="24"/>
-          <w:szCs w:val="24"/>
-        </w:rPr>
-        <w:t>Survival analysis not only predicts numerical LOSs but also predicts curves relating to probability distributions of LOSs. Another advantage of survival analysis is that a survival model may be trained using censored data.</w:t>
-      </w:r>
-      <w:r>
-        <w:rPr>
-          <w:rFonts w:ascii="Times New Roman" w:hAnsi="Times New Roman" w:cs="Times New Roman"/>
-          <w:sz w:val="24"/>
-          <w:szCs w:val="24"/>
-        </w:rPr>
-        <w:t xml:space="preserve"> A further direction is to work with curators of MIMIC IV and/or the medical center to determine which observations in table </w:t>
-      </w:r>
-      <w:r>
-        <w:rPr>
-          <w:rFonts w:ascii="Courier New" w:hAnsi="Courier New" w:cs="Courier New"/>
-          <w:sz w:val="24"/>
-          <w:szCs w:val="24"/>
-        </w:rPr>
-        <w:t>icustays</w:t>
-      </w:r>
-      <w:r>
-        <w:rPr>
-          <w:rFonts w:ascii="Times New Roman" w:hAnsi="Times New Roman" w:cs="Times New Roman"/>
-          <w:sz w:val="24"/>
-          <w:szCs w:val="24"/>
-        </w:rPr>
-        <w:t xml:space="preserve"> lack discharge time and/or LOS, and which observations had discharge times or LOSs censored to the end of an observation period.</w:t>
-      </w:r>
-    </w:p>
-    <w:p>
-      <w:pPr>
-        <w:pStyle w:val="NoSpacing"/>
-        <w:rPr>
-          <w:rFonts w:ascii="Times New Roman" w:hAnsi="Times New Roman" w:cs="Times New Roman"/>
-          <w:sz w:val="24"/>
-          <w:szCs w:val="24"/>
-        </w:rPr>
-      </w:pPr>
-    </w:p>
-    <w:p>
-      <w:pPr>
-        <w:pStyle w:val="NoSpacing"/>
-        <w:rPr>
-          <w:rFonts w:ascii="Times New Roman" w:hAnsi="Times New Roman" w:cs="Times New Roman"/>
-          <w:sz w:val="24"/>
-          <w:szCs w:val="24"/>
-        </w:rPr>
-      </w:pPr>
-      <w:r>
-        <w:rPr>
-          <w:rFonts w:ascii="Times New Roman" w:hAnsi="Times New Roman" w:cs="Times New Roman"/>
-          <w:sz w:val="24"/>
-          <w:szCs w:val="24"/>
-        </w:rPr>
-        <w:t>We use</w:t>
-      </w:r>
-      <w:r>
-        <w:rPr>
-          <w:rFonts w:ascii="Times New Roman" w:hAnsi="Times New Roman" w:cs="Times New Roman"/>
-          <w:sz w:val="24"/>
-          <w:szCs w:val="24"/>
-        </w:rPr>
-        <w:t>d</w:t>
-      </w:r>
-      <w:r>
-        <w:rPr>
-          <w:rFonts w:ascii="Times New Roman" w:hAnsi="Times New Roman" w:cs="Times New Roman"/>
-          <w:sz w:val="24"/>
-          <w:szCs w:val="24"/>
-        </w:rPr>
-        <w:t xml:space="preserve"> a Random Survival Forest. We ignore</w:t>
-      </w:r>
-      <w:r>
-        <w:rPr>
-          <w:rFonts w:ascii="Times New Roman" w:hAnsi="Times New Roman" w:cs="Times New Roman"/>
-          <w:sz w:val="24"/>
-          <w:szCs w:val="24"/>
-        </w:rPr>
-        <w:t>d</w:t>
-      </w:r>
-      <w:r>
-        <w:rPr>
-          <w:rFonts w:ascii="Times New Roman" w:hAnsi="Times New Roman" w:cs="Times New Roman"/>
-          <w:sz w:val="24"/>
-          <w:szCs w:val="24"/>
-        </w:rPr>
-        <w:t xml:space="preserve"> all observations in table </w:t>
-      </w:r>
-      <w:r>
-        <w:rPr>
-          <w:rFonts w:ascii="Courier New" w:hAnsi="Courier New" w:cs="Courier New"/>
-          <w:sz w:val="24"/>
-          <w:szCs w:val="24"/>
-        </w:rPr>
-        <w:t>icustays</w:t>
-      </w:r>
-      <w:r>
-        <w:rPr>
-          <w:rFonts w:ascii="Times New Roman" w:hAnsi="Times New Roman" w:cs="Times New Roman"/>
-          <w:sz w:val="24"/>
-          <w:szCs w:val="24"/>
-        </w:rPr>
-        <w:t xml:space="preserve"> with missing discharge time and/or LOS and assume that all patients were discharged from an ICU.</w:t>
-      </w:r>
-      <w:r>
-        <w:rPr>
-          <w:rFonts w:ascii="Times New Roman" w:hAnsi="Times New Roman" w:cs="Times New Roman"/>
-          <w:sz w:val="24"/>
-          <w:szCs w:val="24"/>
-        </w:rPr>
-        <w:t xml:space="preserve"> We also ignored observations with missing IDs or predictor values.</w:t>
-      </w:r>
-    </w:p>
-    <w:p>
-      <w:pPr>
-        <w:pStyle w:val="NoSpacing"/>
-        <w:rPr>
-          <w:rFonts w:ascii="Times New Roman" w:hAnsi="Times New Roman" w:cs="Times New Roman"/>
-          <w:sz w:val="24"/>
-          <w:szCs w:val="24"/>
-        </w:rPr>
-      </w:pPr>
-    </w:p>
-    <w:p>
-      <w:pPr>
-        <w:pStyle w:val="NoSpacing"/>
-        <w:rPr>
-          <w:rFonts w:ascii="Times New Roman" w:hAnsi="Times New Roman" w:cs="Times New Roman"/>
-          <w:sz w:val="24"/>
-          <w:szCs w:val="24"/>
-        </w:rPr>
-      </w:pPr>
-      <w:r>
-        <w:rPr>
-          <w:rFonts w:ascii="Times New Roman" w:hAnsi="Times New Roman" w:cs="Times New Roman"/>
-          <w:sz w:val="24"/>
-          <w:szCs w:val="24"/>
-        </w:rPr>
-        <w:t>We performed a grid search for ideal values of the number of trees, maximum depth of trees, minimum number of samples required to split a node, minimum number of samples required to have a leaf node, and maximum number of features considered when splitting. Ranges for these values were [100, 1000], [[5, 50], None], [2, 10], [1, 10], and [</w:t>
-      </w:r>
-      <w:r>
-        <w:rPr>
-          <w:rFonts w:ascii="Courier New" w:hAnsi="Courier New" w:cs="Courier New"/>
-          <w:sz w:val="24"/>
-          <w:szCs w:val="24"/>
-        </w:rPr>
-        <w:t>sqrt</w:t>
-      </w:r>
-      <w:r>
-        <w:rPr>
-          <w:rFonts w:ascii="Times New Roman" w:hAnsi="Times New Roman" w:cs="Times New Roman"/>
-          <w:sz w:val="24"/>
-          <w:szCs w:val="24"/>
-        </w:rPr>
-        <w:t xml:space="preserve">, </w:t>
-      </w:r>
-      <w:r>
-        <w:rPr>
-          <w:rFonts w:ascii="Courier New" w:hAnsi="Courier New" w:cs="Courier New"/>
-          <w:sz w:val="24"/>
-          <w:szCs w:val="24"/>
-        </w:rPr>
-        <w:t>log2</w:t>
-      </w:r>
-      <w:r>
-        <w:rPr>
-          <w:rFonts w:ascii="Times New Roman" w:hAnsi="Times New Roman" w:cs="Times New Roman"/>
-          <w:sz w:val="24"/>
-          <w:szCs w:val="24"/>
-        </w:rPr>
-        <w:t xml:space="preserve">, [0.0, 1.0], </w:t>
-      </w:r>
-      <w:r>
-        <w:rPr>
-          <w:rFonts w:ascii="Times New Roman" w:hAnsi="Times New Roman" w:cs="Times New Roman"/>
           <w:b/>
           <w:bCs/>
           <w:sz w:val="24"/>
           <w:szCs w:val="24"/>
         </w:rPr>
-        <w:t>Z</w:t>
-      </w:r>
-      <w:r>
-        <w:rPr>
-          <w:rFonts w:ascii="Times New Roman" w:hAnsi="Times New Roman" w:cs="Times New Roman"/>
-          <w:sz w:val="24"/>
-          <w:szCs w:val="24"/>
-        </w:rPr>
-        <w:t>, None</w:t>
-      </w:r>
-      <w:r>
-        <w:rPr>
-          <w:rFonts w:ascii="Times New Roman" w:hAnsi="Times New Roman" w:cs="Times New Roman"/>
-          <w:sz w:val="24"/>
-          <w:szCs w:val="24"/>
-        </w:rPr>
-        <w:t xml:space="preserve">]. </w:t>
-      </w:r>
-      <w:r>
-        <w:rPr>
-          <w:rFonts w:ascii="Times New Roman" w:hAnsi="Times New Roman" w:cs="Times New Roman"/>
-          <w:sz w:val="24"/>
-          <w:szCs w:val="24"/>
-        </w:rPr>
-        <w:t>Our featured</w:t>
-      </w:r>
-      <w:r>
-        <w:rPr>
-          <w:rFonts w:ascii="Times New Roman" w:hAnsi="Times New Roman" w:cs="Times New Roman"/>
-          <w:sz w:val="24"/>
-          <w:szCs w:val="24"/>
-        </w:rPr>
-        <w:t xml:space="preserve"> model had values 100, None, 6, 3, and None.</w:t>
-      </w:r>
-    </w:p>
-    <w:p>
-      <w:pPr>
-        <w:pStyle w:val="NoSpacing"/>
-        <w:rPr>
-          <w:rFonts w:ascii="Times New Roman" w:hAnsi="Times New Roman" w:cs="Times New Roman"/>
-          <w:sz w:val="24"/>
-          <w:szCs w:val="24"/>
-        </w:rPr>
-      </w:pPr>
-    </w:p>
-    <w:p>
-      <w:pPr>
-        <w:pStyle w:val="NoSpacing"/>
-        <w:rPr>
-          <w:rFonts w:ascii="Times New Roman" w:hAnsi="Times New Roman" w:cs="Times New Roman"/>
-          <w:sz w:val="24"/>
-          <w:szCs w:val="24"/>
-        </w:rPr>
-      </w:pPr>
-      <w:r>
-        <w:rPr>
-          <w:rFonts w:ascii="Times New Roman" w:hAnsi="Times New Roman" w:cs="Times New Roman"/>
-          <w:sz w:val="24"/>
-          <w:szCs w:val="24"/>
-        </w:rPr>
-        <w:t>We use 5 fold cross validation. For each of 5 subsets of data for testing, we train our model on the other 4 subsets of data and predict on the subset of data for testing. We compile all observed LOSs from all subsets of data for testing and their corresponding predicted expected LOSs.</w:t>
-      </w:r>
-    </w:p>
-    <w:p>
-      <w:pPr>
-        <w:pStyle w:val="NoSpacing"/>
-        <w:rPr>
-          <w:rFonts w:ascii="Times New Roman" w:hAnsi="Times New Roman" w:cs="Times New Roman"/>
-          <w:sz w:val="24"/>
-          <w:szCs w:val="24"/>
-        </w:rPr>
-      </w:pPr>
-    </w:p>
-    <w:p>
-      <w:pPr>
-        <w:pStyle w:val="NoSpacing"/>
-        <w:rPr>
-          <w:rFonts w:ascii="Times New Roman" w:hAnsi="Times New Roman" w:cs="Times New Roman"/>
-          <w:sz w:val="24"/>
-          <w:szCs w:val="24"/>
-        </w:rPr>
-      </w:pPr>
-    </w:p>
-    <w:p>
-      <w:pPr>
-        <w:pStyle w:val="NoSpacing"/>
+      </w:pPr>
+      <w:r>
         <w:rPr>
           <w:rFonts w:ascii="Times New Roman" w:hAnsi="Times New Roman" w:cs="Times New Roman"/>
           <w:b/>
           <w:bCs/>
           <w:sz w:val="24"/>
           <w:szCs w:val="24"/>
-          <w:u w:val="single"/>
-        </w:rPr>
-      </w:pPr>
-      <w:r>
+        </w:rPr>
+        <w:t>Response</w:t>
+      </w:r>
+    </w:p>
+    <w:p>
+      <w:pPr>
+        <w:pStyle w:val="NoSpacing"/>
+        <w:rPr>
+          <w:rFonts w:ascii="Times New Roman" w:hAnsi="Times New Roman" w:cs="Times New Roman"/>
+          <w:sz w:val="24"/>
+          <w:szCs w:val="24"/>
+        </w:rPr>
+      </w:pPr>
+    </w:p>
+    <w:p>
+      <w:pPr>
+        <w:pStyle w:val="NoSpacing"/>
+        <w:rPr>
+          <w:rFonts w:ascii="Times New Roman" w:hAnsi="Times New Roman" w:cs="Times New Roman"/>
+          <w:sz w:val="24"/>
+          <w:szCs w:val="24"/>
+          <w:lang w:val="en-US"/>
+        </w:rPr>
+      </w:pPr>
+      <w:r>
+        <w:rPr>
+          <w:rFonts w:ascii="Times New Roman" w:hAnsi="Times New Roman" w:cs="Times New Roman"/>
+          <w:sz w:val="24"/>
+          <w:szCs w:val="24"/>
+        </w:rPr>
+        <w:t>We develop</w:t>
+      </w:r>
+      <w:r>
+        <w:rPr>
+          <w:rFonts w:ascii="Times New Roman" w:hAnsi="Times New Roman" w:cs="Times New Roman"/>
+          <w:sz w:val="24"/>
+          <w:szCs w:val="24"/>
+        </w:rPr>
+        <w:t>ed</w:t>
+      </w:r>
+      <w:r>
+        <w:rPr>
+          <w:rFonts w:ascii="Times New Roman" w:hAnsi="Times New Roman" w:cs="Times New Roman"/>
+          <w:sz w:val="24"/>
+          <w:szCs w:val="24"/>
+        </w:rPr>
+        <w:t xml:space="preserve"> a model to predict </w:t>
+      </w:r>
+      <w:r>
+        <w:rPr>
+          <w:rFonts w:ascii="Times New Roman" w:hAnsi="Times New Roman" w:cs="Times New Roman"/>
+          <w:sz w:val="24"/>
+          <w:szCs w:val="24"/>
+        </w:rPr>
+        <w:t>LOS</w:t>
+      </w:r>
+      <w:r>
+        <w:rPr>
+          <w:rFonts w:ascii="Times New Roman" w:hAnsi="Times New Roman" w:cs="Times New Roman"/>
+          <w:sz w:val="24"/>
+          <w:szCs w:val="24"/>
+        </w:rPr>
+        <w:t xml:space="preserve"> of a patient in ICUs. LOS is given in table </w:t>
+      </w:r>
+      <w:proofErr w:type="spellStart"/>
+      <w:r>
+        <w:rPr>
+          <w:rFonts w:ascii="Courier New" w:hAnsi="Courier New" w:cs="Courier New"/>
+          <w:sz w:val="24"/>
+          <w:szCs w:val="24"/>
+        </w:rPr>
+        <w:t>icustays</w:t>
+      </w:r>
+      <w:proofErr w:type="spellEnd"/>
+      <w:r>
+        <w:rPr>
+          <w:rFonts w:ascii="Times New Roman" w:hAnsi="Times New Roman" w:cs="Times New Roman"/>
+          <w:sz w:val="24"/>
+          <w:szCs w:val="24"/>
+        </w:rPr>
+        <w:t xml:space="preserve"> </w:t>
+      </w:r>
+      <w:r>
+        <w:rPr>
+          <w:rFonts w:ascii="Times New Roman" w:hAnsi="Times New Roman" w:cs="Times New Roman"/>
+          <w:sz w:val="24"/>
+          <w:szCs w:val="24"/>
+          <w:lang w:val="en-US"/>
+        </w:rPr>
+        <w:t>i</w:t>
+      </w:r>
+      <w:r>
+        <w:rPr>
+          <w:rFonts w:ascii="Times New Roman" w:hAnsi="Times New Roman" w:cs="Times New Roman"/>
+          <w:sz w:val="24"/>
+          <w:szCs w:val="24"/>
+          <w:lang w:val="en-US"/>
+        </w:rPr>
+        <w:t xml:space="preserve">n the MIMIC IV data set. Specifically, we predict </w:t>
+      </w:r>
+      <w:r>
+        <w:rPr>
+          <w:rFonts w:ascii="Times New Roman" w:hAnsi="Times New Roman" w:cs="Times New Roman"/>
+          <w:sz w:val="24"/>
+          <w:szCs w:val="24"/>
+          <w:lang w:val="en-US"/>
+        </w:rPr>
+        <w:t>SFs</w:t>
+      </w:r>
+      <w:r>
+        <w:rPr>
+          <w:rFonts w:ascii="Times New Roman" w:hAnsi="Times New Roman" w:cs="Times New Roman"/>
+          <w:sz w:val="24"/>
+          <w:szCs w:val="24"/>
+          <w:lang w:val="en-US"/>
+        </w:rPr>
+        <w:t xml:space="preserve"> for patients and derive Cumulative Distribution Functions (CDF) and </w:t>
+      </w:r>
+      <w:r>
+        <w:rPr>
+          <w:rFonts w:ascii="Times New Roman" w:hAnsi="Times New Roman" w:cs="Times New Roman"/>
+          <w:sz w:val="24"/>
+          <w:szCs w:val="24"/>
+          <w:lang w:val="en-US"/>
+        </w:rPr>
+        <w:t>PDFs</w:t>
+      </w:r>
+      <w:r>
+        <w:rPr>
+          <w:rFonts w:ascii="Times New Roman" w:hAnsi="Times New Roman" w:cs="Times New Roman"/>
+          <w:sz w:val="24"/>
+          <w:szCs w:val="24"/>
+          <w:lang w:val="en-US"/>
+        </w:rPr>
+        <w:t>. A PDF is a distribution of likely LOSs. A CDF describes the probability that a random LOS is at most a specific duration. A</w:t>
+      </w:r>
+      <w:r>
+        <w:rPr>
+          <w:rFonts w:ascii="Times New Roman" w:hAnsi="Times New Roman" w:cs="Times New Roman"/>
+          <w:sz w:val="24"/>
+          <w:szCs w:val="24"/>
+          <w:lang w:val="en-US"/>
+        </w:rPr>
+        <w:t xml:space="preserve"> SF </w:t>
+      </w:r>
+      <w:r>
+        <w:rPr>
+          <w:rFonts w:ascii="Times New Roman" w:hAnsi="Times New Roman" w:cs="Times New Roman"/>
+          <w:sz w:val="24"/>
+          <w:szCs w:val="24"/>
+          <w:lang w:val="en-US"/>
+        </w:rPr>
+        <w:t xml:space="preserve">describes the probability that a random LOS exceeds a specific duration. A </w:t>
+      </w:r>
+      <w:r>
+        <w:rPr>
+          <w:rFonts w:ascii="Times New Roman" w:hAnsi="Times New Roman" w:cs="Times New Roman"/>
+          <w:sz w:val="24"/>
+          <w:szCs w:val="24"/>
+          <w:lang w:val="en-US"/>
+        </w:rPr>
+        <w:t>SF</w:t>
+      </w:r>
+      <w:r>
+        <w:rPr>
+          <w:rFonts w:ascii="Times New Roman" w:hAnsi="Times New Roman" w:cs="Times New Roman"/>
+          <w:sz w:val="24"/>
+          <w:szCs w:val="24"/>
+          <w:lang w:val="en-US"/>
+        </w:rPr>
+        <w:t xml:space="preserve"> is the complement of a CDF.</w:t>
+      </w:r>
+    </w:p>
+    <w:p>
+      <w:pPr>
+        <w:pStyle w:val="NoSpacing"/>
+        <w:rPr>
+          <w:rFonts w:ascii="Times New Roman" w:hAnsi="Times New Roman" w:cs="Times New Roman"/>
+          <w:sz w:val="24"/>
+          <w:szCs w:val="24"/>
+        </w:rPr>
+      </w:pPr>
+    </w:p>
+    <w:p>
+      <w:pPr>
+        <w:pStyle w:val="NoSpacing"/>
         <w:rPr>
           <w:rFonts w:ascii="Times New Roman" w:hAnsi="Times New Roman" w:cs="Times New Roman"/>
           <w:b/>
           <w:bCs/>
           <w:sz w:val="24"/>
           <w:szCs w:val="24"/>
-          <w:u w:val="single"/>
-        </w:rPr>
-        <w:t>We used the MIMIC IV version 3.0 data set.</w:t>
-      </w:r>
-    </w:p>
-    <w:p>
-      <w:pPr>
-        <w:pStyle w:val="NoSpacing"/>
-        <w:rPr>
-          <w:rFonts w:ascii="Times New Roman" w:hAnsi="Times New Roman" w:cs="Times New Roman"/>
-          <w:sz w:val="24"/>
-          <w:szCs w:val="24"/>
-        </w:rPr>
-      </w:pPr>
-    </w:p>
-    <w:p>
-      <w:pPr>
-        <w:pStyle w:val="NoSpacing"/>
+        </w:rPr>
+      </w:pPr>
+      <w:r>
         <w:rPr>
           <w:rFonts w:ascii="Times New Roman" w:hAnsi="Times New Roman" w:cs="Times New Roman"/>
           <w:b/>
@@ -2388,8 +2131,66 @@
           <w:sz w:val="24"/>
           <w:szCs w:val="24"/>
         </w:rPr>
-      </w:pPr>
-      <w:r>
+        <w:t>Predictors</w:t>
+      </w:r>
+    </w:p>
+    <w:p>
+      <w:pPr>
+        <w:pStyle w:val="NoSpacing"/>
+        <w:rPr>
+          <w:rFonts w:ascii="Times New Roman" w:hAnsi="Times New Roman" w:cs="Times New Roman"/>
+          <w:sz w:val="24"/>
+          <w:szCs w:val="24"/>
+        </w:rPr>
+      </w:pPr>
+    </w:p>
+    <w:p>
+      <w:pPr>
+        <w:pStyle w:val="NoSpacing"/>
+        <w:rPr>
+          <w:rFonts w:ascii="Times New Roman" w:hAnsi="Times New Roman" w:cs="Times New Roman"/>
+          <w:sz w:val="24"/>
+          <w:szCs w:val="24"/>
+        </w:rPr>
+      </w:pPr>
+      <w:r>
+        <w:rPr>
+          <w:rFonts w:ascii="Times New Roman" w:hAnsi="Times New Roman" w:cs="Times New Roman"/>
+          <w:sz w:val="24"/>
+          <w:szCs w:val="24"/>
+        </w:rPr>
+        <w:t xml:space="preserve">Our model learns to predict </w:t>
+      </w:r>
+      <w:r>
+        <w:rPr>
+          <w:rFonts w:ascii="Times New Roman" w:hAnsi="Times New Roman" w:cs="Times New Roman"/>
+          <w:sz w:val="24"/>
+          <w:szCs w:val="24"/>
+        </w:rPr>
+        <w:t>LOS</w:t>
+      </w:r>
+      <w:r>
+        <w:rPr>
+          <w:rFonts w:ascii="Times New Roman" w:hAnsi="Times New Roman" w:cs="Times New Roman"/>
+          <w:sz w:val="24"/>
+          <w:szCs w:val="24"/>
+        </w:rPr>
+        <w:t xml:space="preserve"> based on demographic information, vital signs, and Diagnosis Related Groups.</w:t>
+      </w:r>
+    </w:p>
+    <w:p>
+      <w:pPr>
+        <w:pStyle w:val="NoSpacing"/>
+        <w:rPr>
+          <w:rFonts w:ascii="Times New Roman" w:hAnsi="Times New Roman" w:cs="Times New Roman"/>
+          <w:sz w:val="24"/>
+          <w:szCs w:val="24"/>
+        </w:rPr>
+      </w:pPr>
+    </w:p>
+    <w:p>
+      <w:pPr>
+        <w:pStyle w:val="NoSpacing"/>
         <w:rPr>
           <w:rFonts w:ascii="Times New Roman" w:hAnsi="Times New Roman" w:cs="Times New Roman"/>
           <w:b/>
@@ -2397,619 +2198,8 @@
           <w:sz w:val="24"/>
           <w:szCs w:val="24"/>
         </w:rPr>
-        <w:t>Raw Data</w:t>
-      </w:r>
-    </w:p>
-    <w:p>
-      <w:pPr>
-        <w:pStyle w:val="NoSpacing"/>
-        <w:rPr>
-          <w:rFonts w:ascii="Times New Roman" w:hAnsi="Times New Roman" w:cs="Times New Roman"/>
-          <w:sz w:val="24"/>
-          <w:szCs w:val="24"/>
-        </w:rPr>
-      </w:pPr>
-    </w:p>
-    <w:p>
-      <w:pPr>
-        <w:pStyle w:val="NoSpacing"/>
-        <w:rPr>
-          <w:rFonts w:ascii="Times New Roman" w:hAnsi="Times New Roman" w:cs="Times New Roman"/>
-          <w:sz w:val="24"/>
-          <w:szCs w:val="24"/>
-        </w:rPr>
-      </w:pPr>
-      <w:r>
-        <w:rPr>
-          <w:rFonts w:ascii="Times New Roman" w:hAnsi="Times New Roman" w:cs="Times New Roman"/>
-          <w:sz w:val="24"/>
-          <w:szCs w:val="24"/>
-        </w:rPr>
-        <w:t>We</w:t>
-      </w:r>
-      <w:r>
-        <w:rPr>
-          <w:rFonts w:ascii="Times New Roman" w:hAnsi="Times New Roman" w:cs="Times New Roman"/>
-          <w:sz w:val="24"/>
-          <w:szCs w:val="24"/>
-        </w:rPr>
-        <w:t xml:space="preserve"> </w:t>
-      </w:r>
-      <w:r>
-        <w:rPr>
-          <w:rFonts w:ascii="Times New Roman" w:hAnsi="Times New Roman" w:cs="Times New Roman"/>
-          <w:sz w:val="24"/>
-          <w:szCs w:val="24"/>
-        </w:rPr>
-        <w:t>used</w:t>
-      </w:r>
-      <w:r>
-        <w:rPr>
-          <w:rFonts w:ascii="Times New Roman" w:hAnsi="Times New Roman" w:cs="Times New Roman"/>
-          <w:sz w:val="24"/>
-          <w:szCs w:val="24"/>
-        </w:rPr>
-        <w:t xml:space="preserve"> the MIMIC (Medical Information Mart for Intensive </w:t>
-      </w:r>
-      <w:r>
-        <w:rPr>
-          <w:rFonts w:ascii="Times New Roman" w:hAnsi="Times New Roman" w:cs="Times New Roman"/>
-          <w:sz w:val="24"/>
-          <w:szCs w:val="24"/>
-        </w:rPr>
-        <w:t>Care) IV</w:t>
-      </w:r>
-      <w:r>
-        <w:rPr>
-          <w:rFonts w:ascii="Times New Roman" w:hAnsi="Times New Roman" w:cs="Times New Roman"/>
-          <w:sz w:val="24"/>
-          <w:szCs w:val="24"/>
-        </w:rPr>
-        <w:t xml:space="preserve"> version 3.0 data</w:t>
-      </w:r>
-      <w:r>
-        <w:rPr>
-          <w:rFonts w:ascii="Times New Roman" w:hAnsi="Times New Roman" w:cs="Times New Roman"/>
-          <w:sz w:val="24"/>
-          <w:szCs w:val="24"/>
-        </w:rPr>
-        <w:t xml:space="preserve"> </w:t>
-      </w:r>
-      <w:r>
-        <w:rPr>
-          <w:rFonts w:ascii="Times New Roman" w:hAnsi="Times New Roman" w:cs="Times New Roman"/>
-          <w:sz w:val="24"/>
-          <w:szCs w:val="24"/>
-        </w:rPr>
-        <w:t>set</w:t>
-      </w:r>
-      <w:r>
-        <w:rPr>
-          <w:rFonts w:ascii="Times New Roman" w:hAnsi="Times New Roman" w:cs="Times New Roman"/>
-          <w:sz w:val="24"/>
-          <w:szCs w:val="24"/>
-        </w:rPr>
-        <w:t xml:space="preserve"> [1]</w:t>
-      </w:r>
-      <w:r>
-        <w:rPr>
-          <w:rFonts w:ascii="Times New Roman" w:hAnsi="Times New Roman" w:cs="Times New Roman"/>
-          <w:sz w:val="24"/>
-          <w:szCs w:val="24"/>
-        </w:rPr>
-        <w:t xml:space="preserve">. MIMIC is a large, </w:t>
-      </w:r>
-      <w:r>
-        <w:rPr>
-          <w:rFonts w:ascii="Times New Roman" w:hAnsi="Times New Roman" w:cs="Times New Roman"/>
-          <w:sz w:val="24"/>
-          <w:szCs w:val="24"/>
-        </w:rPr>
-        <w:t xml:space="preserve">publicly </w:t>
-      </w:r>
-      <w:r>
-        <w:rPr>
-          <w:rFonts w:ascii="Times New Roman" w:hAnsi="Times New Roman" w:cs="Times New Roman"/>
-          <w:sz w:val="24"/>
-          <w:szCs w:val="24"/>
-        </w:rPr>
-        <w:t xml:space="preserve">available database comprising deidentified health related data associated with patients </w:t>
-      </w:r>
-      <w:r>
-        <w:rPr>
-          <w:rFonts w:ascii="Times New Roman" w:hAnsi="Times New Roman" w:cs="Times New Roman"/>
-          <w:sz w:val="24"/>
-          <w:szCs w:val="24"/>
-        </w:rPr>
-        <w:t xml:space="preserve">admitted to the ICUs </w:t>
-      </w:r>
-      <w:r>
-        <w:rPr>
-          <w:rFonts w:ascii="Times New Roman" w:hAnsi="Times New Roman" w:cs="Times New Roman"/>
-          <w:sz w:val="24"/>
-          <w:szCs w:val="24"/>
-        </w:rPr>
-        <w:t xml:space="preserve">of the Beth Israel Deaconess Medical Center in Boston, MA. </w:t>
-      </w:r>
-      <w:r>
-        <w:rPr>
-          <w:rFonts w:ascii="Times New Roman" w:hAnsi="Times New Roman" w:cs="Times New Roman"/>
-          <w:sz w:val="24"/>
-          <w:szCs w:val="24"/>
-        </w:rPr>
-        <w:t>O</w:t>
-      </w:r>
-      <w:r>
-        <w:rPr>
-          <w:rFonts w:ascii="Times New Roman" w:hAnsi="Times New Roman" w:cs="Times New Roman"/>
-          <w:sz w:val="24"/>
-          <w:szCs w:val="24"/>
-        </w:rPr>
-        <w:t xml:space="preserve">ver 65,000 patients </w:t>
-      </w:r>
-      <w:r>
-        <w:rPr>
-          <w:rFonts w:ascii="Times New Roman" w:hAnsi="Times New Roman" w:cs="Times New Roman"/>
-          <w:sz w:val="24"/>
-          <w:szCs w:val="24"/>
-        </w:rPr>
-        <w:t xml:space="preserve">were </w:t>
-      </w:r>
-      <w:r>
-        <w:rPr>
-          <w:rFonts w:ascii="Times New Roman" w:hAnsi="Times New Roman" w:cs="Times New Roman"/>
-          <w:sz w:val="24"/>
-          <w:szCs w:val="24"/>
-        </w:rPr>
-        <w:t>admitted to an ICU</w:t>
-      </w:r>
-      <w:r>
-        <w:rPr>
-          <w:rFonts w:ascii="Times New Roman" w:hAnsi="Times New Roman" w:cs="Times New Roman"/>
-          <w:sz w:val="24"/>
-          <w:szCs w:val="24"/>
-        </w:rPr>
-        <w:t>.</w:t>
-      </w:r>
-      <w:r>
-        <w:rPr>
-          <w:rFonts w:ascii="Times New Roman" w:hAnsi="Times New Roman" w:cs="Times New Roman"/>
-          <w:sz w:val="24"/>
-          <w:szCs w:val="24"/>
-        </w:rPr>
-        <w:t xml:space="preserve"> 200,000 patients </w:t>
-      </w:r>
-      <w:r>
-        <w:rPr>
-          <w:rFonts w:ascii="Times New Roman" w:hAnsi="Times New Roman" w:cs="Times New Roman"/>
-          <w:sz w:val="24"/>
-          <w:szCs w:val="24"/>
-        </w:rPr>
-        <w:t xml:space="preserve">were </w:t>
-      </w:r>
-      <w:r>
-        <w:rPr>
-          <w:rFonts w:ascii="Times New Roman" w:hAnsi="Times New Roman" w:cs="Times New Roman"/>
-          <w:sz w:val="24"/>
-          <w:szCs w:val="24"/>
-        </w:rPr>
-        <w:t xml:space="preserve">admitted to </w:t>
-      </w:r>
-      <w:r>
-        <w:rPr>
-          <w:rFonts w:ascii="Times New Roman" w:hAnsi="Times New Roman" w:cs="Times New Roman"/>
-          <w:sz w:val="24"/>
-          <w:szCs w:val="24"/>
-        </w:rPr>
-        <w:lastRenderedPageBreak/>
-        <w:t>an</w:t>
-      </w:r>
-      <w:r>
-        <w:rPr>
-          <w:rFonts w:ascii="Times New Roman" w:hAnsi="Times New Roman" w:cs="Times New Roman"/>
-          <w:sz w:val="24"/>
-          <w:szCs w:val="24"/>
-        </w:rPr>
-        <w:t xml:space="preserve"> emergency department </w:t>
-      </w:r>
-      <w:r>
-        <w:rPr>
-          <w:rFonts w:ascii="Times New Roman" w:hAnsi="Times New Roman" w:cs="Times New Roman"/>
-          <w:sz w:val="24"/>
-          <w:szCs w:val="24"/>
-        </w:rPr>
-        <w:t>and</w:t>
-      </w:r>
-      <w:r>
-        <w:rPr>
-          <w:rFonts w:ascii="Times New Roman" w:hAnsi="Times New Roman" w:cs="Times New Roman"/>
-          <w:sz w:val="24"/>
-          <w:szCs w:val="24"/>
-        </w:rPr>
-        <w:t xml:space="preserve"> stayed in </w:t>
-      </w:r>
-      <w:r>
-        <w:rPr>
-          <w:rFonts w:ascii="Times New Roman" w:hAnsi="Times New Roman" w:cs="Times New Roman"/>
-          <w:sz w:val="24"/>
-          <w:szCs w:val="24"/>
-        </w:rPr>
-        <w:t>an</w:t>
-      </w:r>
-      <w:r>
-        <w:rPr>
-          <w:rFonts w:ascii="Times New Roman" w:hAnsi="Times New Roman" w:cs="Times New Roman"/>
-          <w:sz w:val="24"/>
-          <w:szCs w:val="24"/>
-        </w:rPr>
-        <w:t xml:space="preserve"> ICU. </w:t>
-      </w:r>
-      <w:r>
-        <w:rPr>
-          <w:rFonts w:ascii="Times New Roman" w:hAnsi="Times New Roman" w:cs="Times New Roman"/>
-          <w:sz w:val="24"/>
-          <w:szCs w:val="24"/>
-        </w:rPr>
-        <w:t xml:space="preserve">The data set supports various research, including </w:t>
-      </w:r>
-      <w:r>
-        <w:rPr>
-          <w:rFonts w:ascii="Times New Roman" w:hAnsi="Times New Roman" w:cs="Times New Roman"/>
-          <w:sz w:val="24"/>
-          <w:szCs w:val="24"/>
-        </w:rPr>
-        <w:t xml:space="preserve">research in </w:t>
-      </w:r>
-      <w:r>
-        <w:rPr>
-          <w:rFonts w:ascii="Times New Roman" w:hAnsi="Times New Roman" w:cs="Times New Roman"/>
-          <w:sz w:val="24"/>
-          <w:szCs w:val="24"/>
-        </w:rPr>
-        <w:t>machine learning, epidemiology, and clinical decision support.</w:t>
-      </w:r>
-    </w:p>
-    <w:p>
-      <w:pPr>
-        <w:pStyle w:val="NoSpacing"/>
-        <w:rPr>
-          <w:rFonts w:ascii="Times New Roman" w:hAnsi="Times New Roman" w:cs="Times New Roman"/>
-          <w:sz w:val="24"/>
-          <w:szCs w:val="24"/>
-        </w:rPr>
-      </w:pPr>
-    </w:p>
-    <w:p>
-      <w:pPr>
-        <w:pStyle w:val="NoSpacing"/>
-        <w:rPr>
-          <w:rFonts w:ascii="Times New Roman" w:hAnsi="Times New Roman" w:cs="Times New Roman"/>
-          <w:sz w:val="24"/>
-          <w:szCs w:val="24"/>
-        </w:rPr>
-      </w:pPr>
-      <w:r>
-        <w:rPr>
-          <w:rFonts w:ascii="Times New Roman" w:hAnsi="Times New Roman" w:cs="Times New Roman"/>
-          <w:sz w:val="24"/>
-          <w:szCs w:val="24"/>
-        </w:rPr>
-        <w:t>MIMIC IV empowers researchers to advance understanding critical care and improving patient outcomes.</w:t>
-      </w:r>
-      <w:r>
-        <w:rPr>
-          <w:rFonts w:ascii="Times New Roman" w:hAnsi="Times New Roman" w:cs="Times New Roman"/>
-          <w:sz w:val="24"/>
-          <w:szCs w:val="24"/>
-        </w:rPr>
-        <w:t xml:space="preserve"> That being said, </w:t>
-      </w:r>
-      <w:r>
-        <w:rPr>
-          <w:rFonts w:ascii="Times New Roman" w:hAnsi="Times New Roman" w:cs="Times New Roman"/>
-          <w:sz w:val="24"/>
-          <w:szCs w:val="24"/>
-        </w:rPr>
-        <w:t xml:space="preserve">like MIMIC III </w:t>
-      </w:r>
-      <w:r>
-        <w:rPr>
-          <w:rFonts w:ascii="Times New Roman" w:hAnsi="Times New Roman" w:cs="Times New Roman"/>
-          <w:sz w:val="24"/>
-          <w:szCs w:val="24"/>
-        </w:rPr>
-        <w:t>and many other data sets</w:t>
-      </w:r>
-      <w:r>
-        <w:rPr>
-          <w:rFonts w:ascii="Times New Roman" w:hAnsi="Times New Roman" w:cs="Times New Roman"/>
-          <w:sz w:val="24"/>
-          <w:szCs w:val="24"/>
-        </w:rPr>
-        <w:t xml:space="preserve">, MIMIC IV contains imbalances in </w:t>
-      </w:r>
-      <w:r>
-        <w:rPr>
-          <w:rFonts w:ascii="Times New Roman" w:hAnsi="Times New Roman" w:cs="Times New Roman"/>
-          <w:sz w:val="24"/>
-          <w:szCs w:val="24"/>
-        </w:rPr>
-        <w:t>observations</w:t>
-      </w:r>
-      <w:r>
-        <w:rPr>
-          <w:rFonts w:ascii="Times New Roman" w:hAnsi="Times New Roman" w:cs="Times New Roman"/>
-          <w:sz w:val="24"/>
-          <w:szCs w:val="24"/>
-        </w:rPr>
-        <w:t xml:space="preserve">. For example, MIMIC IV </w:t>
-      </w:r>
-      <w:r>
-        <w:rPr>
-          <w:rFonts w:ascii="Times New Roman" w:hAnsi="Times New Roman" w:cs="Times New Roman"/>
-          <w:sz w:val="24"/>
-          <w:szCs w:val="24"/>
-        </w:rPr>
-        <w:t>the distribution of</w:t>
-      </w:r>
-      <w:r>
-        <w:rPr>
-          <w:rFonts w:ascii="Times New Roman" w:hAnsi="Times New Roman" w:cs="Times New Roman"/>
-          <w:sz w:val="24"/>
-          <w:szCs w:val="24"/>
-        </w:rPr>
-        <w:t xml:space="preserve"> LOS</w:t>
-      </w:r>
-      <w:r>
-        <w:rPr>
-          <w:rFonts w:ascii="Times New Roman" w:hAnsi="Times New Roman" w:cs="Times New Roman"/>
-          <w:sz w:val="24"/>
-          <w:szCs w:val="24"/>
-        </w:rPr>
-        <w:t>s</w:t>
-      </w:r>
-      <w:r>
-        <w:rPr>
-          <w:rFonts w:ascii="Times New Roman" w:hAnsi="Times New Roman" w:cs="Times New Roman"/>
-          <w:sz w:val="24"/>
-          <w:szCs w:val="24"/>
-        </w:rPr>
-        <w:t xml:space="preserve"> is skewed right</w:t>
-      </w:r>
-      <w:r>
-        <w:rPr>
-          <w:rFonts w:ascii="Times New Roman" w:hAnsi="Times New Roman" w:cs="Times New Roman"/>
-          <w:sz w:val="24"/>
-          <w:szCs w:val="24"/>
-        </w:rPr>
-        <w:t>. It is possible that relatively few patients have certain races or ages and that models deem those predictors as less important than they should be.</w:t>
-      </w:r>
-      <w:r>
-        <w:rPr>
-          <w:rFonts w:ascii="Times New Roman" w:hAnsi="Times New Roman" w:cs="Times New Roman"/>
-          <w:sz w:val="24"/>
-          <w:szCs w:val="24"/>
-        </w:rPr>
-        <w:t xml:space="preserve"> It’s possible that people of certain races, ages, or genders receive less quality care that results in LOSs</w:t>
-      </w:r>
-      <w:r>
-        <w:rPr>
-          <w:rFonts w:ascii="Times New Roman" w:hAnsi="Times New Roman" w:cs="Times New Roman"/>
-          <w:sz w:val="24"/>
-          <w:szCs w:val="24"/>
-        </w:rPr>
-        <w:t xml:space="preserve"> that are too short or long</w:t>
-      </w:r>
-      <w:r>
-        <w:rPr>
-          <w:rFonts w:ascii="Times New Roman" w:hAnsi="Times New Roman" w:cs="Times New Roman"/>
-          <w:sz w:val="24"/>
-          <w:szCs w:val="24"/>
-        </w:rPr>
-        <w:t xml:space="preserve">, </w:t>
-      </w:r>
-      <w:r>
-        <w:rPr>
-          <w:rFonts w:ascii="Times New Roman" w:hAnsi="Times New Roman" w:cs="Times New Roman"/>
-          <w:sz w:val="24"/>
-          <w:szCs w:val="24"/>
-        </w:rPr>
-        <w:t>or</w:t>
-      </w:r>
-      <w:r>
-        <w:rPr>
-          <w:rFonts w:ascii="Times New Roman" w:hAnsi="Times New Roman" w:cs="Times New Roman"/>
-          <w:sz w:val="24"/>
-          <w:szCs w:val="24"/>
-        </w:rPr>
-        <w:t xml:space="preserve"> even missing or inaccurate records</w:t>
-      </w:r>
-      <w:r>
-        <w:rPr>
-          <w:rFonts w:ascii="Times New Roman" w:hAnsi="Times New Roman" w:cs="Times New Roman"/>
-          <w:sz w:val="24"/>
-          <w:szCs w:val="24"/>
-        </w:rPr>
-        <w:t>.</w:t>
-      </w:r>
-      <w:r>
-        <w:rPr>
-          <w:rFonts w:ascii="Times New Roman" w:hAnsi="Times New Roman" w:cs="Times New Roman"/>
-          <w:sz w:val="24"/>
-          <w:szCs w:val="24"/>
-        </w:rPr>
-        <w:t xml:space="preserve"> </w:t>
-      </w:r>
-      <w:r>
-        <w:rPr>
-          <w:rFonts w:ascii="Times New Roman" w:hAnsi="Times New Roman" w:cs="Times New Roman"/>
-          <w:sz w:val="24"/>
-          <w:szCs w:val="24"/>
-        </w:rPr>
-        <w:t>A future direction may be to balance observations of LOS</w:t>
-      </w:r>
-      <w:r>
-        <w:rPr>
-          <w:rFonts w:ascii="Times New Roman" w:hAnsi="Times New Roman" w:cs="Times New Roman"/>
-          <w:sz w:val="24"/>
-          <w:szCs w:val="24"/>
-        </w:rPr>
-        <w:t xml:space="preserve">, </w:t>
-      </w:r>
-      <w:r>
-        <w:rPr>
-          <w:rFonts w:ascii="Times New Roman" w:hAnsi="Times New Roman" w:cs="Times New Roman"/>
-          <w:sz w:val="24"/>
-          <w:szCs w:val="24"/>
-        </w:rPr>
-        <w:t>to ensure that all patients received comparable care</w:t>
-      </w:r>
-      <w:r>
-        <w:rPr>
-          <w:rFonts w:ascii="Times New Roman" w:hAnsi="Times New Roman" w:cs="Times New Roman"/>
-          <w:sz w:val="24"/>
-          <w:szCs w:val="24"/>
-        </w:rPr>
-        <w:t>, and to ensure that we are legally allowed to use any predictors.</w:t>
-      </w:r>
-      <w:r>
-        <w:rPr>
-          <w:rFonts w:ascii="Times New Roman" w:hAnsi="Times New Roman" w:cs="Times New Roman"/>
-          <w:sz w:val="24"/>
-          <w:szCs w:val="24"/>
-        </w:rPr>
-        <w:t xml:space="preserve"> All that being said, predictors like </w:t>
-      </w:r>
-      <w:r>
-        <w:rPr>
-          <w:rFonts w:ascii="Times New Roman" w:hAnsi="Times New Roman" w:cs="Times New Roman"/>
-          <w:sz w:val="24"/>
-          <w:szCs w:val="24"/>
-        </w:rPr>
-        <w:t>age</w:t>
-      </w:r>
-      <w:r>
-        <w:rPr>
-          <w:rFonts w:ascii="Times New Roman" w:hAnsi="Times New Roman" w:cs="Times New Roman"/>
-          <w:sz w:val="24"/>
-          <w:szCs w:val="24"/>
-        </w:rPr>
-        <w:t xml:space="preserve"> may be invaluable for certain models.</w:t>
-      </w:r>
-    </w:p>
-    <w:p>
-      <w:pPr>
-        <w:pStyle w:val="NoSpacing"/>
-        <w:rPr>
-          <w:rFonts w:ascii="Times New Roman" w:hAnsi="Times New Roman" w:cs="Times New Roman"/>
-          <w:sz w:val="24"/>
-          <w:szCs w:val="24"/>
-        </w:rPr>
-      </w:pPr>
-    </w:p>
-    <w:p>
-      <w:pPr>
-        <w:pStyle w:val="NoSpacing"/>
-        <w:rPr>
-          <w:rFonts w:ascii="Times New Roman" w:hAnsi="Times New Roman" w:cs="Times New Roman"/>
-          <w:sz w:val="24"/>
-          <w:szCs w:val="24"/>
-        </w:rPr>
-      </w:pPr>
-      <w:r>
-        <w:rPr>
-          <w:rFonts w:ascii="Times New Roman" w:hAnsi="Times New Roman" w:cs="Times New Roman"/>
-          <w:sz w:val="24"/>
-          <w:szCs w:val="24"/>
-        </w:rPr>
-        <w:t xml:space="preserve">As described below, we construct a table relating LOS and predictors. We rely on </w:t>
-      </w:r>
-      <w:r>
-        <w:rPr>
-          <w:rFonts w:ascii="Times New Roman" w:hAnsi="Times New Roman" w:cs="Times New Roman"/>
-          <w:sz w:val="24"/>
-          <w:szCs w:val="24"/>
-        </w:rPr>
-        <w:t xml:space="preserve">tables </w:t>
-      </w:r>
-      <w:r>
-        <w:rPr>
-          <w:rFonts w:ascii="Courier New" w:hAnsi="Courier New" w:cs="Courier New"/>
-          <w:sz w:val="24"/>
-          <w:szCs w:val="24"/>
-        </w:rPr>
-        <w:t>icustays</w:t>
-      </w:r>
-      <w:r>
-        <w:rPr>
-          <w:rFonts w:ascii="Times New Roman" w:hAnsi="Times New Roman" w:cs="Times New Roman"/>
-          <w:sz w:val="24"/>
-          <w:szCs w:val="24"/>
-        </w:rPr>
-        <w:t xml:space="preserve"> and </w:t>
-      </w:r>
-      <w:r>
-        <w:rPr>
-          <w:rFonts w:ascii="Courier New" w:hAnsi="Courier New" w:cs="Courier New"/>
-          <w:sz w:val="24"/>
-          <w:szCs w:val="24"/>
-        </w:rPr>
-        <w:t>chartevents</w:t>
-      </w:r>
-      <w:r>
-        <w:rPr>
-          <w:rFonts w:ascii="Times New Roman" w:hAnsi="Times New Roman" w:cs="Times New Roman"/>
-          <w:sz w:val="24"/>
-          <w:szCs w:val="24"/>
-        </w:rPr>
-        <w:t xml:space="preserve"> from the ICU module of the MIMIC IV data set and tables admissions, </w:t>
-      </w:r>
-      <w:r>
-        <w:rPr>
-          <w:rFonts w:ascii="Courier New" w:hAnsi="Courier New" w:cs="Courier New"/>
-          <w:sz w:val="24"/>
-          <w:szCs w:val="24"/>
-        </w:rPr>
-        <w:t>drgcodes</w:t>
-      </w:r>
-      <w:r>
-        <w:rPr>
-          <w:rFonts w:ascii="Times New Roman" w:hAnsi="Times New Roman" w:cs="Times New Roman"/>
-          <w:sz w:val="24"/>
-          <w:szCs w:val="24"/>
-        </w:rPr>
-        <w:t xml:space="preserve">, and patients from the </w:t>
-      </w:r>
-      <w:r>
-        <w:rPr>
-          <w:rFonts w:ascii="Courier New" w:hAnsi="Courier New" w:cs="Courier New"/>
-          <w:sz w:val="24"/>
-          <w:szCs w:val="24"/>
-        </w:rPr>
-        <w:t>Hosp</w:t>
-      </w:r>
-      <w:r>
-        <w:rPr>
-          <w:rFonts w:ascii="Times New Roman" w:hAnsi="Times New Roman" w:cs="Times New Roman"/>
-          <w:sz w:val="24"/>
-          <w:szCs w:val="24"/>
-        </w:rPr>
-        <w:t xml:space="preserve"> module.</w:t>
-      </w:r>
-    </w:p>
-    <w:p>
-      <w:pPr>
-        <w:pStyle w:val="NoSpacing"/>
-        <w:rPr>
-          <w:rFonts w:ascii="Times New Roman" w:hAnsi="Times New Roman" w:cs="Times New Roman"/>
-          <w:sz w:val="24"/>
-          <w:szCs w:val="24"/>
-        </w:rPr>
-      </w:pPr>
-    </w:p>
-    <w:p>
-      <w:pPr>
-        <w:pStyle w:val="NoSpacing"/>
+      </w:pPr>
+      <w:r>
         <w:rPr>
           <w:rFonts w:ascii="Times New Roman" w:hAnsi="Times New Roman" w:cs="Times New Roman"/>
           <w:b/>
@@ -3017,7 +2207,268 @@
           <w:sz w:val="24"/>
           <w:szCs w:val="24"/>
         </w:rPr>
-      </w:pPr>
+        <w:t>Model</w:t>
+      </w:r>
+    </w:p>
+    <w:p>
+      <w:pPr>
+        <w:pStyle w:val="NoSpacing"/>
+        <w:rPr>
+          <w:rFonts w:ascii="Times New Roman" w:hAnsi="Times New Roman" w:cs="Times New Roman"/>
+          <w:sz w:val="24"/>
+          <w:szCs w:val="24"/>
+        </w:rPr>
+      </w:pPr>
+    </w:p>
+    <w:p>
+      <w:pPr>
+        <w:pStyle w:val="NoSpacing"/>
+        <w:rPr>
+          <w:rFonts w:ascii="Times New Roman" w:hAnsi="Times New Roman" w:cs="Times New Roman"/>
+          <w:sz w:val="24"/>
+          <w:szCs w:val="24"/>
+        </w:rPr>
+      </w:pPr>
+      <w:r>
+        <w:rPr>
+          <w:rFonts w:ascii="Times New Roman" w:hAnsi="Times New Roman" w:cs="Times New Roman"/>
+          <w:sz w:val="24"/>
+          <w:szCs w:val="24"/>
+        </w:rPr>
+        <w:t xml:space="preserve">Classification is often used to group patients into multiple classes, such as short, medium or long stay, or </w:t>
+      </w:r>
+      <w:r>
+        <w:rPr>
+          <w:rFonts w:ascii="Times New Roman" w:hAnsi="Times New Roman" w:cs="Times New Roman"/>
+          <w:sz w:val="24"/>
+          <w:szCs w:val="24"/>
+        </w:rPr>
+        <w:t>recovered</w:t>
+      </w:r>
+      <w:r>
+        <w:rPr>
+          <w:rFonts w:ascii="Times New Roman" w:hAnsi="Times New Roman" w:cs="Times New Roman"/>
+          <w:sz w:val="24"/>
+          <w:szCs w:val="24"/>
+        </w:rPr>
+        <w:t xml:space="preserve"> or died. However, given that there are few examples of long stays or deaths in the hospital, the data is imbalanced, which biases any classification model. Predicting LOS using regression is more appropriate [2].</w:t>
+      </w:r>
+    </w:p>
+    <w:p>
+      <w:pPr>
+        <w:pStyle w:val="NoSpacing"/>
+        <w:rPr>
+          <w:rFonts w:ascii="Times New Roman" w:hAnsi="Times New Roman" w:cs="Times New Roman"/>
+          <w:sz w:val="24"/>
+          <w:szCs w:val="24"/>
+        </w:rPr>
+      </w:pPr>
+    </w:p>
+    <w:p>
+      <w:pPr>
+        <w:pStyle w:val="NoSpacing"/>
+        <w:rPr>
+          <w:rFonts w:ascii="Times New Roman" w:hAnsi="Times New Roman" w:cs="Times New Roman"/>
+          <w:sz w:val="24"/>
+          <w:szCs w:val="24"/>
+        </w:rPr>
+      </w:pPr>
+      <w:r>
+        <w:rPr>
+          <w:rFonts w:ascii="Times New Roman" w:hAnsi="Times New Roman" w:cs="Times New Roman"/>
+          <w:sz w:val="24"/>
+          <w:szCs w:val="24"/>
+        </w:rPr>
+        <w:t>Survival analysis not only predicts numerical LOSs but also predicts curves relating to probability distributions of LOSs. Another advantage of survival analysis is that a survival model may be trained using censored data.</w:t>
+      </w:r>
+      <w:r>
+        <w:rPr>
+          <w:rFonts w:ascii="Times New Roman" w:hAnsi="Times New Roman" w:cs="Times New Roman"/>
+          <w:sz w:val="24"/>
+          <w:szCs w:val="24"/>
+        </w:rPr>
+        <w:t xml:space="preserve"> A further direction is to work with curators of MIMIC IV and/or the medical center to determine which observations in table </w:t>
+      </w:r>
+      <w:proofErr w:type="spellStart"/>
+      <w:r>
+        <w:rPr>
+          <w:rFonts w:ascii="Courier New" w:hAnsi="Courier New" w:cs="Courier New"/>
+          <w:sz w:val="24"/>
+          <w:szCs w:val="24"/>
+        </w:rPr>
+        <w:t>icustays</w:t>
+      </w:r>
+      <w:proofErr w:type="spellEnd"/>
+      <w:r>
+        <w:rPr>
+          <w:rFonts w:ascii="Times New Roman" w:hAnsi="Times New Roman" w:cs="Times New Roman"/>
+          <w:sz w:val="24"/>
+          <w:szCs w:val="24"/>
+        </w:rPr>
+        <w:t xml:space="preserve"> lack discharge time and/or LOS, and which observations had discharge times or LOSs censored to the end of an observation period.</w:t>
+      </w:r>
+    </w:p>
+    <w:p>
+      <w:pPr>
+        <w:pStyle w:val="NoSpacing"/>
+        <w:rPr>
+          <w:rFonts w:ascii="Times New Roman" w:hAnsi="Times New Roman" w:cs="Times New Roman"/>
+          <w:sz w:val="24"/>
+          <w:szCs w:val="24"/>
+        </w:rPr>
+      </w:pPr>
+    </w:p>
+    <w:p>
+      <w:pPr>
+        <w:pStyle w:val="NoSpacing"/>
+        <w:rPr>
+          <w:rFonts w:ascii="Times New Roman" w:hAnsi="Times New Roman" w:cs="Times New Roman"/>
+          <w:sz w:val="24"/>
+          <w:szCs w:val="24"/>
+        </w:rPr>
+      </w:pPr>
+      <w:r>
+        <w:rPr>
+          <w:rFonts w:ascii="Times New Roman" w:hAnsi="Times New Roman" w:cs="Times New Roman"/>
+          <w:sz w:val="24"/>
+          <w:szCs w:val="24"/>
+        </w:rPr>
+        <w:t>We use</w:t>
+      </w:r>
+      <w:r>
+        <w:rPr>
+          <w:rFonts w:ascii="Times New Roman" w:hAnsi="Times New Roman" w:cs="Times New Roman"/>
+          <w:sz w:val="24"/>
+          <w:szCs w:val="24"/>
+        </w:rPr>
+        <w:t>d</w:t>
+      </w:r>
+      <w:r>
+        <w:rPr>
+          <w:rFonts w:ascii="Times New Roman" w:hAnsi="Times New Roman" w:cs="Times New Roman"/>
+          <w:sz w:val="24"/>
+          <w:szCs w:val="24"/>
+        </w:rPr>
+        <w:t xml:space="preserve"> a Random Survival Forest. We ignore</w:t>
+      </w:r>
+      <w:r>
+        <w:rPr>
+          <w:rFonts w:ascii="Times New Roman" w:hAnsi="Times New Roman" w:cs="Times New Roman"/>
+          <w:sz w:val="24"/>
+          <w:szCs w:val="24"/>
+        </w:rPr>
+        <w:t>d</w:t>
+      </w:r>
+      <w:r>
+        <w:rPr>
+          <w:rFonts w:ascii="Times New Roman" w:hAnsi="Times New Roman" w:cs="Times New Roman"/>
+          <w:sz w:val="24"/>
+          <w:szCs w:val="24"/>
+        </w:rPr>
+        <w:t xml:space="preserve"> all observations in table </w:t>
+      </w:r>
+      <w:proofErr w:type="spellStart"/>
+      <w:r>
+        <w:rPr>
+          <w:rFonts w:ascii="Courier New" w:hAnsi="Courier New" w:cs="Courier New"/>
+          <w:sz w:val="24"/>
+          <w:szCs w:val="24"/>
+        </w:rPr>
+        <w:t>icustays</w:t>
+      </w:r>
+      <w:proofErr w:type="spellEnd"/>
+      <w:r>
+        <w:rPr>
+          <w:rFonts w:ascii="Times New Roman" w:hAnsi="Times New Roman" w:cs="Times New Roman"/>
+          <w:sz w:val="24"/>
+          <w:szCs w:val="24"/>
+        </w:rPr>
+        <w:t xml:space="preserve"> with missing discharge time and/or LOS and assume that all patients were discharged from an ICU.</w:t>
+      </w:r>
+      <w:r>
+        <w:rPr>
+          <w:rFonts w:ascii="Times New Roman" w:hAnsi="Times New Roman" w:cs="Times New Roman"/>
+          <w:sz w:val="24"/>
+          <w:szCs w:val="24"/>
+        </w:rPr>
+        <w:t xml:space="preserve"> We also ignored observations with missing IDs or predictor values.</w:t>
+      </w:r>
+    </w:p>
+    <w:p>
+      <w:pPr>
+        <w:pStyle w:val="NoSpacing"/>
+        <w:rPr>
+          <w:rFonts w:ascii="Times New Roman" w:hAnsi="Times New Roman" w:cs="Times New Roman"/>
+          <w:sz w:val="24"/>
+          <w:szCs w:val="24"/>
+        </w:rPr>
+      </w:pPr>
+    </w:p>
+    <w:p>
+      <w:pPr>
+        <w:pStyle w:val="NoSpacing"/>
+        <w:rPr>
+          <w:rFonts w:ascii="Times New Roman" w:hAnsi="Times New Roman" w:cs="Times New Roman"/>
+          <w:sz w:val="24"/>
+          <w:szCs w:val="24"/>
+        </w:rPr>
+      </w:pPr>
+      <w:r>
+        <w:rPr>
+          <w:rFonts w:ascii="Times New Roman" w:hAnsi="Times New Roman" w:cs="Times New Roman"/>
+          <w:sz w:val="24"/>
+          <w:szCs w:val="24"/>
+        </w:rPr>
+        <w:t xml:space="preserve">We </w:t>
+      </w:r>
+      <w:r>
+        <w:rPr>
+          <w:rFonts w:ascii="Times New Roman" w:hAnsi="Times New Roman" w:cs="Times New Roman"/>
+          <w:sz w:val="24"/>
+          <w:szCs w:val="24"/>
+        </w:rPr>
+        <w:t>began</w:t>
+      </w:r>
+      <w:r>
+        <w:rPr>
+          <w:rFonts w:ascii="Times New Roman" w:hAnsi="Times New Roman" w:cs="Times New Roman"/>
+          <w:sz w:val="24"/>
+          <w:szCs w:val="24"/>
+        </w:rPr>
+        <w:t xml:space="preserve"> a grid search for ideal values of the number of trees, maximum depth of trees, minimum number of samples required to split a node, minimum number of samples required to have a leaf node, and maximum number of features considered when splitting. Ranges for these values were [100, 1000], [[5, 50], None], [2, 10], [1, 10], and [</w:t>
+      </w:r>
+      <w:r>
+        <w:rPr>
+          <w:rFonts w:ascii="Courier New" w:hAnsi="Courier New" w:cs="Courier New"/>
+          <w:sz w:val="24"/>
+          <w:szCs w:val="24"/>
+        </w:rPr>
+        <w:t>sqrt</w:t>
+      </w:r>
+      <w:r>
+        <w:rPr>
+          <w:rFonts w:ascii="Times New Roman" w:hAnsi="Times New Roman" w:cs="Times New Roman"/>
+          <w:sz w:val="24"/>
+          <w:szCs w:val="24"/>
+        </w:rPr>
+        <w:t xml:space="preserve">, </w:t>
+      </w:r>
+      <w:r>
+        <w:rPr>
+          <w:rFonts w:ascii="Courier New" w:hAnsi="Courier New" w:cs="Courier New"/>
+          <w:sz w:val="24"/>
+          <w:szCs w:val="24"/>
+        </w:rPr>
+        <w:t>log2</w:t>
+      </w:r>
+      <w:r>
+        <w:rPr>
+          <w:rFonts w:ascii="Times New Roman" w:hAnsi="Times New Roman" w:cs="Times New Roman"/>
+          <w:sz w:val="24"/>
+          <w:szCs w:val="24"/>
+        </w:rPr>
+        <w:t xml:space="preserve">, [0.0, 1.0], </w:t>
+      </w:r>
       <w:r>
         <w:rPr>
           <w:rFonts w:ascii="Times New Roman" w:hAnsi="Times New Roman" w:cs="Times New Roman"/>
@@ -3026,356 +2477,96 @@
           <w:sz w:val="24"/>
           <w:szCs w:val="24"/>
         </w:rPr>
-        <w:t>Data For Model</w:t>
-      </w:r>
-    </w:p>
-    <w:p>
-      <w:pPr>
-        <w:pStyle w:val="NoSpacing"/>
-        <w:rPr>
-          <w:rFonts w:ascii="Times New Roman" w:hAnsi="Times New Roman" w:cs="Times New Roman"/>
-          <w:sz w:val="24"/>
-          <w:szCs w:val="24"/>
-        </w:rPr>
-      </w:pPr>
-    </w:p>
-    <w:p>
-      <w:pPr>
-        <w:pStyle w:val="NoSpacing"/>
-        <w:rPr>
-          <w:rFonts w:ascii="Times New Roman" w:hAnsi="Times New Roman" w:cs="Times New Roman"/>
-          <w:sz w:val="24"/>
-          <w:szCs w:val="24"/>
-        </w:rPr>
-      </w:pPr>
-      <w:r>
-        <w:rPr>
-          <w:rFonts w:ascii="Times New Roman" w:hAnsi="Times New Roman" w:cs="Times New Roman"/>
-          <w:sz w:val="24"/>
-          <w:szCs w:val="24"/>
-        </w:rPr>
-        <w:t>We consider</w:t>
-      </w:r>
-      <w:r>
-        <w:rPr>
-          <w:rFonts w:ascii="Times New Roman" w:hAnsi="Times New Roman" w:cs="Times New Roman"/>
-          <w:sz w:val="24"/>
-          <w:szCs w:val="24"/>
-        </w:rPr>
-        <w:t>ed</w:t>
-      </w:r>
-      <w:r>
-        <w:rPr>
-          <w:rFonts w:ascii="Times New Roman" w:hAnsi="Times New Roman" w:cs="Times New Roman"/>
-          <w:sz w:val="24"/>
-          <w:szCs w:val="24"/>
-        </w:rPr>
-        <w:t xml:space="preserve"> training our predictor based on a table of patient information</w:t>
-      </w:r>
-      <w:r>
-        <w:rPr>
-          <w:rFonts w:ascii="Times New Roman" w:hAnsi="Times New Roman" w:cs="Times New Roman"/>
-          <w:sz w:val="24"/>
-          <w:szCs w:val="24"/>
-        </w:rPr>
-        <w:t xml:space="preserve"> with 3895 rows and 62 columns.</w:t>
-      </w:r>
-      <w:r>
-        <w:rPr>
-          <w:rFonts w:ascii="Times New Roman" w:hAnsi="Times New Roman" w:cs="Times New Roman"/>
-          <w:sz w:val="24"/>
-          <w:szCs w:val="24"/>
-        </w:rPr>
-        <w:t xml:space="preserve"> Each row correspond</w:t>
-      </w:r>
-      <w:r>
-        <w:rPr>
-          <w:rFonts w:ascii="Times New Roman" w:hAnsi="Times New Roman" w:cs="Times New Roman"/>
-          <w:sz w:val="24"/>
-          <w:szCs w:val="24"/>
-        </w:rPr>
-        <w:t>s</w:t>
-      </w:r>
-      <w:r>
-        <w:rPr>
-          <w:rFonts w:ascii="Times New Roman" w:hAnsi="Times New Roman" w:cs="Times New Roman"/>
-          <w:sz w:val="24"/>
-          <w:szCs w:val="24"/>
-        </w:rPr>
-        <w:t xml:space="preserve"> to 1 patient</w:t>
-      </w:r>
-      <w:r>
-        <w:rPr>
-          <w:rFonts w:ascii="Times New Roman" w:hAnsi="Times New Roman" w:cs="Times New Roman"/>
-          <w:sz w:val="24"/>
-          <w:szCs w:val="24"/>
-        </w:rPr>
-        <w:t>, hospitalization, and stay in an ICU</w:t>
-      </w:r>
-      <w:r>
-        <w:rPr>
-          <w:rFonts w:ascii="Times New Roman" w:hAnsi="Times New Roman" w:cs="Times New Roman"/>
-          <w:sz w:val="24"/>
-          <w:szCs w:val="24"/>
-        </w:rPr>
-        <w:t>.</w:t>
-      </w:r>
-      <w:r>
-        <w:rPr>
-          <w:rFonts w:ascii="Times New Roman" w:hAnsi="Times New Roman" w:cs="Times New Roman"/>
-          <w:sz w:val="24"/>
-          <w:szCs w:val="24"/>
-        </w:rPr>
-        <w:t xml:space="preserve"> There is 1 column of </w:t>
-      </w:r>
-      <w:r>
-        <w:rPr>
-          <w:rFonts w:ascii="Times New Roman" w:hAnsi="Times New Roman" w:cs="Times New Roman"/>
-          <w:sz w:val="24"/>
-          <w:szCs w:val="24"/>
-        </w:rPr>
-        <w:t>LOSs</w:t>
-      </w:r>
-      <w:r>
-        <w:rPr>
-          <w:rFonts w:ascii="Times New Roman" w:hAnsi="Times New Roman" w:cs="Times New Roman"/>
-          <w:sz w:val="24"/>
-          <w:szCs w:val="24"/>
-        </w:rPr>
-        <w:t xml:space="preserve"> in an ICU.</w:t>
-      </w:r>
-      <w:r>
-        <w:rPr>
-          <w:rFonts w:ascii="Times New Roman" w:hAnsi="Times New Roman" w:cs="Times New Roman"/>
-          <w:sz w:val="24"/>
-          <w:szCs w:val="24"/>
-        </w:rPr>
-        <w:t xml:space="preserve"> There </w:t>
-      </w:r>
-      <w:r>
-        <w:rPr>
-          <w:rFonts w:ascii="Times New Roman" w:hAnsi="Times New Roman" w:cs="Times New Roman"/>
-          <w:sz w:val="24"/>
-          <w:szCs w:val="24"/>
-        </w:rPr>
-        <w:t>are</w:t>
-      </w:r>
-      <w:r>
-        <w:rPr>
-          <w:rFonts w:ascii="Times New Roman" w:hAnsi="Times New Roman" w:cs="Times New Roman"/>
-          <w:sz w:val="24"/>
-          <w:szCs w:val="24"/>
-        </w:rPr>
-        <w:t xml:space="preserve"> 3 columns of demographic</w:t>
-      </w:r>
-      <w:r>
-        <w:rPr>
-          <w:rFonts w:ascii="Times New Roman" w:hAnsi="Times New Roman" w:cs="Times New Roman"/>
-          <w:sz w:val="24"/>
-          <w:szCs w:val="24"/>
-        </w:rPr>
-        <w:t xml:space="preserve"> information; namely, values</w:t>
-      </w:r>
-      <w:r>
-        <w:rPr>
-          <w:rFonts w:ascii="Times New Roman" w:hAnsi="Times New Roman" w:cs="Times New Roman"/>
-          <w:sz w:val="24"/>
-          <w:szCs w:val="24"/>
-        </w:rPr>
-        <w:t xml:space="preserve"> of</w:t>
-      </w:r>
-      <w:r>
-        <w:rPr>
-          <w:rFonts w:ascii="Times New Roman" w:hAnsi="Times New Roman" w:cs="Times New Roman"/>
-          <w:sz w:val="24"/>
-          <w:szCs w:val="24"/>
-        </w:rPr>
-        <w:t xml:space="preserve"> gender, age, and race. There are </w:t>
-      </w:r>
-      <w:r>
-        <w:rPr>
-          <w:rFonts w:ascii="Times New Roman" w:hAnsi="Times New Roman" w:cs="Times New Roman"/>
-          <w:sz w:val="24"/>
-          <w:szCs w:val="24"/>
-        </w:rPr>
-        <w:t>7 groups each corresponding to a vita</w:t>
-      </w:r>
-      <w:r>
-        <w:rPr>
-          <w:rFonts w:ascii="Times New Roman" w:hAnsi="Times New Roman" w:cs="Times New Roman"/>
-          <w:sz w:val="24"/>
-          <w:szCs w:val="24"/>
-        </w:rPr>
-        <w:t>l</w:t>
-      </w:r>
-      <w:r>
-        <w:rPr>
-          <w:rFonts w:ascii="Times New Roman" w:hAnsi="Times New Roman" w:cs="Times New Roman"/>
-          <w:sz w:val="24"/>
-          <w:szCs w:val="24"/>
-        </w:rPr>
-        <w:t xml:space="preserve"> sign; namely, BMI, heart rate, diastolic blood pressure, systolic blood pressure, heart rate, oxygen saturation pulse oximetry, and temperature.</w:t>
-      </w:r>
-      <w:r>
-        <w:rPr>
-          <w:rFonts w:ascii="Times New Roman" w:hAnsi="Times New Roman" w:cs="Times New Roman"/>
-          <w:sz w:val="24"/>
-          <w:szCs w:val="24"/>
-        </w:rPr>
-        <w:t xml:space="preserve"> </w:t>
-      </w:r>
-      <w:r>
-        <w:rPr>
-          <w:rFonts w:ascii="Times New Roman" w:hAnsi="Times New Roman" w:cs="Times New Roman"/>
-          <w:sz w:val="24"/>
-          <w:szCs w:val="24"/>
-        </w:rPr>
-        <w:t>E</w:t>
-      </w:r>
-      <w:r>
-        <w:rPr>
-          <w:rFonts w:ascii="Times New Roman" w:hAnsi="Times New Roman" w:cs="Times New Roman"/>
-          <w:sz w:val="24"/>
-          <w:szCs w:val="24"/>
-        </w:rPr>
-        <w:t>ach</w:t>
-      </w:r>
-      <w:r>
-        <w:rPr>
-          <w:rFonts w:ascii="Times New Roman" w:hAnsi="Times New Roman" w:cs="Times New Roman"/>
-          <w:sz w:val="24"/>
-          <w:szCs w:val="24"/>
-        </w:rPr>
-        <w:t xml:space="preserve"> group</w:t>
-      </w:r>
-      <w:r>
-        <w:rPr>
-          <w:rFonts w:ascii="Times New Roman" w:hAnsi="Times New Roman" w:cs="Times New Roman"/>
-          <w:sz w:val="24"/>
-          <w:szCs w:val="24"/>
-        </w:rPr>
-        <w:t xml:space="preserve"> </w:t>
-      </w:r>
-      <w:r>
-        <w:rPr>
-          <w:rFonts w:ascii="Times New Roman" w:hAnsi="Times New Roman" w:cs="Times New Roman"/>
-          <w:sz w:val="24"/>
-          <w:szCs w:val="24"/>
-        </w:rPr>
-        <w:t>has</w:t>
-      </w:r>
-      <w:r>
-        <w:rPr>
-          <w:rFonts w:ascii="Times New Roman" w:hAnsi="Times New Roman" w:cs="Times New Roman"/>
-          <w:sz w:val="24"/>
-          <w:szCs w:val="24"/>
-        </w:rPr>
-        <w:t xml:space="preserve"> 5 columns</w:t>
-      </w:r>
-      <w:r>
-        <w:rPr>
-          <w:rFonts w:ascii="Times New Roman" w:hAnsi="Times New Roman" w:cs="Times New Roman"/>
-          <w:sz w:val="24"/>
-          <w:szCs w:val="24"/>
-        </w:rPr>
-        <w:t xml:space="preserve"> of minimum, first quartile, median, third quartile, and maximum values for a given stay.</w:t>
-      </w:r>
-      <w:r>
-        <w:rPr>
-          <w:rFonts w:ascii="Times New Roman" w:hAnsi="Times New Roman" w:cs="Times New Roman"/>
-          <w:sz w:val="24"/>
-          <w:szCs w:val="24"/>
-        </w:rPr>
-        <w:t xml:space="preserve"> </w:t>
-      </w:r>
-      <w:r>
-        <w:rPr>
-          <w:rFonts w:ascii="Times New Roman" w:hAnsi="Times New Roman" w:cs="Times New Roman"/>
-          <w:sz w:val="24"/>
-          <w:szCs w:val="24"/>
-        </w:rPr>
-        <w:t xml:space="preserve">There are </w:t>
-      </w:r>
-      <w:r>
-        <w:rPr>
-          <w:rFonts w:ascii="Times New Roman" w:hAnsi="Times New Roman" w:cs="Times New Roman"/>
-          <w:sz w:val="24"/>
-          <w:szCs w:val="24"/>
-        </w:rPr>
-        <w:t>20 columns of indicators of whether or not a patient entered the hospital with a condition</w:t>
-      </w:r>
-      <w:r>
-        <w:rPr>
-          <w:rFonts w:ascii="Times New Roman" w:hAnsi="Times New Roman" w:cs="Times New Roman"/>
-          <w:sz w:val="24"/>
-          <w:szCs w:val="24"/>
-        </w:rPr>
-        <w:t xml:space="preserve">. For simplicity, our table of patient information and the tables from which it was derived have no </w:t>
-      </w:r>
-      <w:r>
-        <w:rPr>
-          <w:rFonts w:ascii="Times New Roman" w:hAnsi="Times New Roman" w:cs="Times New Roman"/>
-          <w:sz w:val="24"/>
-          <w:szCs w:val="24"/>
-        </w:rPr>
-        <w:t>missing</w:t>
-      </w:r>
-      <w:r>
-        <w:rPr>
-          <w:rFonts w:ascii="Times New Roman" w:hAnsi="Times New Roman" w:cs="Times New Roman"/>
-          <w:sz w:val="24"/>
-          <w:szCs w:val="24"/>
-        </w:rPr>
-        <w:t xml:space="preserve"> values. A further direction might be </w:t>
-      </w:r>
-      <w:r>
-        <w:rPr>
-          <w:rFonts w:ascii="Times New Roman" w:hAnsi="Times New Roman" w:cs="Times New Roman"/>
-          <w:sz w:val="24"/>
-          <w:szCs w:val="24"/>
-        </w:rPr>
-        <w:t xml:space="preserve">to </w:t>
-      </w:r>
-      <w:r>
-        <w:rPr>
-          <w:rFonts w:ascii="Times New Roman" w:hAnsi="Times New Roman" w:cs="Times New Roman"/>
-          <w:sz w:val="24"/>
-          <w:szCs w:val="24"/>
-        </w:rPr>
-        <w:t xml:space="preserve">include columns in our </w:t>
-      </w:r>
-      <w:r>
-        <w:rPr>
-          <w:rFonts w:ascii="Times New Roman" w:hAnsi="Times New Roman" w:cs="Times New Roman"/>
-          <w:sz w:val="24"/>
-          <w:szCs w:val="24"/>
-        </w:rPr>
-        <w:t>table</w:t>
-      </w:r>
-      <w:r>
-        <w:rPr>
-          <w:rFonts w:ascii="Times New Roman" w:hAnsi="Times New Roman" w:cs="Times New Roman"/>
-          <w:sz w:val="24"/>
-          <w:szCs w:val="24"/>
-        </w:rPr>
-        <w:t xml:space="preserve"> of indicators of whether patients received </w:t>
-      </w:r>
-      <w:r>
-        <w:rPr>
-          <w:rFonts w:ascii="Times New Roman" w:hAnsi="Times New Roman" w:cs="Times New Roman"/>
-          <w:sz w:val="24"/>
-          <w:szCs w:val="24"/>
-        </w:rPr>
-        <w:t>a treatment in a group of treatments</w:t>
-      </w:r>
-      <w:r>
-        <w:rPr>
-          <w:rFonts w:ascii="Times New Roman" w:hAnsi="Times New Roman" w:cs="Times New Roman"/>
-          <w:sz w:val="24"/>
-          <w:szCs w:val="24"/>
-        </w:rPr>
-        <w:t>.</w:t>
-      </w:r>
+        <w:t>Z</w:t>
+      </w:r>
+      <w:r>
+        <w:rPr>
+          <w:rFonts w:ascii="Times New Roman" w:hAnsi="Times New Roman" w:cs="Times New Roman"/>
+          <w:sz w:val="24"/>
+          <w:szCs w:val="24"/>
+        </w:rPr>
+        <w:t>, None</w:t>
+      </w:r>
+      <w:r>
+        <w:rPr>
+          <w:rFonts w:ascii="Times New Roman" w:hAnsi="Times New Roman" w:cs="Times New Roman"/>
+          <w:sz w:val="24"/>
+          <w:szCs w:val="24"/>
+        </w:rPr>
+        <w:t xml:space="preserve">]. </w:t>
+      </w:r>
+      <w:r>
+        <w:rPr>
+          <w:rFonts w:ascii="Times New Roman" w:hAnsi="Times New Roman" w:cs="Times New Roman"/>
+          <w:sz w:val="24"/>
+          <w:szCs w:val="24"/>
+        </w:rPr>
+        <w:t>Our featured</w:t>
+      </w:r>
+      <w:r>
+        <w:rPr>
+          <w:rFonts w:ascii="Times New Roman" w:hAnsi="Times New Roman" w:cs="Times New Roman"/>
+          <w:sz w:val="24"/>
+          <w:szCs w:val="24"/>
+        </w:rPr>
+        <w:t xml:space="preserve"> model had values 100, None, 6, 3, and None.</w:t>
+      </w:r>
+    </w:p>
+    <w:p>
+      <w:pPr>
+        <w:pStyle w:val="NoSpacing"/>
+        <w:rPr>
+          <w:rFonts w:ascii="Times New Roman" w:hAnsi="Times New Roman" w:cs="Times New Roman"/>
+          <w:sz w:val="24"/>
+          <w:szCs w:val="24"/>
+        </w:rPr>
+      </w:pPr>
+    </w:p>
+    <w:p>
+      <w:pPr>
+        <w:pStyle w:val="NoSpacing"/>
+        <w:rPr>
+          <w:rFonts w:ascii="Times New Roman" w:hAnsi="Times New Roman" w:cs="Times New Roman"/>
+          <w:sz w:val="24"/>
+          <w:szCs w:val="24"/>
+        </w:rPr>
+      </w:pPr>
+      <w:r>
+        <w:rPr>
+          <w:rFonts w:ascii="Times New Roman" w:hAnsi="Times New Roman" w:cs="Times New Roman"/>
+          <w:sz w:val="24"/>
+          <w:szCs w:val="24"/>
+        </w:rPr>
+        <w:t xml:space="preserve">We use </w:t>
+      </w:r>
+      <w:proofErr w:type="gramStart"/>
+      <w:r>
+        <w:rPr>
+          <w:rFonts w:ascii="Times New Roman" w:hAnsi="Times New Roman" w:cs="Times New Roman"/>
+          <w:sz w:val="24"/>
+          <w:szCs w:val="24"/>
+        </w:rPr>
+        <w:t>5 fold</w:t>
+      </w:r>
+      <w:proofErr w:type="gramEnd"/>
+      <w:r>
+        <w:rPr>
+          <w:rFonts w:ascii="Times New Roman" w:hAnsi="Times New Roman" w:cs="Times New Roman"/>
+          <w:sz w:val="24"/>
+          <w:szCs w:val="24"/>
+        </w:rPr>
+        <w:t xml:space="preserve"> cross validation. For each of 5 subsets of data for testing, we train our model on the other 4 subsets of data and predict on the subset of data for testing. We compile all observed LOSs from all subsets of data for testing and their corresponding predicted expected LOSs.</w:t>
+      </w:r>
+    </w:p>
+    <w:p>
+      <w:pPr>
+        <w:pStyle w:val="NoSpacing"/>
+        <w:rPr>
+          <w:rFonts w:ascii="Times New Roman" w:hAnsi="Times New Roman" w:cs="Times New Roman"/>
+          <w:sz w:val="24"/>
+          <w:szCs w:val="24"/>
+        </w:rPr>
+      </w:pPr>
     </w:p>
     <w:p>
       <w:pPr>
@@ -3396,6 +2587,7 @@
           <w:bCs/>
           <w:sz w:val="24"/>
           <w:szCs w:val="24"/>
+          <w:u w:val="single"/>
         </w:rPr>
       </w:pPr>
       <w:r>
@@ -3405,6 +2597,1011 @@
           <w:bCs/>
           <w:sz w:val="24"/>
           <w:szCs w:val="24"/>
+          <w:u w:val="single"/>
+        </w:rPr>
+        <w:t>We used the MIMIC IV version 3.0 data set.</w:t>
+      </w:r>
+    </w:p>
+    <w:p>
+      <w:pPr>
+        <w:pStyle w:val="NoSpacing"/>
+        <w:rPr>
+          <w:rFonts w:ascii="Times New Roman" w:hAnsi="Times New Roman" w:cs="Times New Roman"/>
+          <w:sz w:val="24"/>
+          <w:szCs w:val="24"/>
+        </w:rPr>
+      </w:pPr>
+    </w:p>
+    <w:p>
+      <w:pPr>
+        <w:pStyle w:val="NoSpacing"/>
+        <w:rPr>
+          <w:rFonts w:ascii="Times New Roman" w:hAnsi="Times New Roman" w:cs="Times New Roman"/>
+          <w:b/>
+          <w:bCs/>
+          <w:sz w:val="24"/>
+          <w:szCs w:val="24"/>
+        </w:rPr>
+      </w:pPr>
+      <w:r>
+        <w:rPr>
+          <w:rFonts w:ascii="Times New Roman" w:hAnsi="Times New Roman" w:cs="Times New Roman"/>
+          <w:b/>
+          <w:bCs/>
+          <w:sz w:val="24"/>
+          <w:szCs w:val="24"/>
+        </w:rPr>
+        <w:t>Raw Data</w:t>
+      </w:r>
+    </w:p>
+    <w:p>
+      <w:pPr>
+        <w:pStyle w:val="NoSpacing"/>
+        <w:rPr>
+          <w:rFonts w:ascii="Times New Roman" w:hAnsi="Times New Roman" w:cs="Times New Roman"/>
+          <w:sz w:val="24"/>
+          <w:szCs w:val="24"/>
+        </w:rPr>
+      </w:pPr>
+    </w:p>
+    <w:p>
+      <w:pPr>
+        <w:pStyle w:val="NoSpacing"/>
+        <w:rPr>
+          <w:rFonts w:ascii="Times New Roman" w:hAnsi="Times New Roman" w:cs="Times New Roman"/>
+          <w:sz w:val="24"/>
+          <w:szCs w:val="24"/>
+        </w:rPr>
+      </w:pPr>
+      <w:r>
+        <w:rPr>
+          <w:rFonts w:ascii="Times New Roman" w:hAnsi="Times New Roman" w:cs="Times New Roman"/>
+          <w:sz w:val="24"/>
+          <w:szCs w:val="24"/>
+        </w:rPr>
+        <w:t>We</w:t>
+      </w:r>
+      <w:r>
+        <w:rPr>
+          <w:rFonts w:ascii="Times New Roman" w:hAnsi="Times New Roman" w:cs="Times New Roman"/>
+          <w:sz w:val="24"/>
+          <w:szCs w:val="24"/>
+        </w:rPr>
+        <w:t xml:space="preserve"> </w:t>
+      </w:r>
+      <w:r>
+        <w:rPr>
+          <w:rFonts w:ascii="Times New Roman" w:hAnsi="Times New Roman" w:cs="Times New Roman"/>
+          <w:sz w:val="24"/>
+          <w:szCs w:val="24"/>
+        </w:rPr>
+        <w:t>used</w:t>
+      </w:r>
+      <w:r>
+        <w:rPr>
+          <w:rFonts w:ascii="Times New Roman" w:hAnsi="Times New Roman" w:cs="Times New Roman"/>
+          <w:sz w:val="24"/>
+          <w:szCs w:val="24"/>
+        </w:rPr>
+        <w:t xml:space="preserve"> the MIMIC (Medical Information Mart for Intensive </w:t>
+      </w:r>
+      <w:r>
+        <w:rPr>
+          <w:rFonts w:ascii="Times New Roman" w:hAnsi="Times New Roman" w:cs="Times New Roman"/>
+          <w:sz w:val="24"/>
+          <w:szCs w:val="24"/>
+        </w:rPr>
+        <w:t>Care) IV</w:t>
+      </w:r>
+      <w:r>
+        <w:rPr>
+          <w:rFonts w:ascii="Times New Roman" w:hAnsi="Times New Roman" w:cs="Times New Roman"/>
+          <w:sz w:val="24"/>
+          <w:szCs w:val="24"/>
+        </w:rPr>
+        <w:t xml:space="preserve"> version 3.0 data</w:t>
+      </w:r>
+      <w:r>
+        <w:rPr>
+          <w:rFonts w:ascii="Times New Roman" w:hAnsi="Times New Roman" w:cs="Times New Roman"/>
+          <w:sz w:val="24"/>
+          <w:szCs w:val="24"/>
+        </w:rPr>
+        <w:t xml:space="preserve"> </w:t>
+      </w:r>
+      <w:r>
+        <w:rPr>
+          <w:rFonts w:ascii="Times New Roman" w:hAnsi="Times New Roman" w:cs="Times New Roman"/>
+          <w:sz w:val="24"/>
+          <w:szCs w:val="24"/>
+        </w:rPr>
+        <w:t>set</w:t>
+      </w:r>
+      <w:r>
+        <w:rPr>
+          <w:rFonts w:ascii="Times New Roman" w:hAnsi="Times New Roman" w:cs="Times New Roman"/>
+          <w:sz w:val="24"/>
+          <w:szCs w:val="24"/>
+        </w:rPr>
+        <w:t xml:space="preserve"> [1]</w:t>
+      </w:r>
+      <w:r>
+        <w:rPr>
+          <w:rFonts w:ascii="Times New Roman" w:hAnsi="Times New Roman" w:cs="Times New Roman"/>
+          <w:sz w:val="24"/>
+          <w:szCs w:val="24"/>
+        </w:rPr>
+        <w:t xml:space="preserve">. MIMIC is a large, </w:t>
+      </w:r>
+      <w:r>
+        <w:rPr>
+          <w:rFonts w:ascii="Times New Roman" w:hAnsi="Times New Roman" w:cs="Times New Roman"/>
+          <w:sz w:val="24"/>
+          <w:szCs w:val="24"/>
+        </w:rPr>
+        <w:t xml:space="preserve">publicly </w:t>
+      </w:r>
+      <w:r>
+        <w:rPr>
+          <w:rFonts w:ascii="Times New Roman" w:hAnsi="Times New Roman" w:cs="Times New Roman"/>
+          <w:sz w:val="24"/>
+          <w:szCs w:val="24"/>
+        </w:rPr>
+        <w:t>available data</w:t>
+      </w:r>
+      <w:r>
+        <w:rPr>
+          <w:rFonts w:ascii="Times New Roman" w:hAnsi="Times New Roman" w:cs="Times New Roman"/>
+          <w:sz w:val="24"/>
+          <w:szCs w:val="24"/>
+        </w:rPr>
+        <w:t xml:space="preserve">base </w:t>
+      </w:r>
+      <w:r>
+        <w:rPr>
+          <w:rFonts w:ascii="Times New Roman" w:hAnsi="Times New Roman" w:cs="Times New Roman"/>
+          <w:sz w:val="24"/>
+          <w:szCs w:val="24"/>
+        </w:rPr>
+        <w:t xml:space="preserve">of </w:t>
+      </w:r>
+      <w:r>
+        <w:rPr>
+          <w:rFonts w:ascii="Times New Roman" w:hAnsi="Times New Roman" w:cs="Times New Roman"/>
+          <w:sz w:val="24"/>
+          <w:szCs w:val="24"/>
+        </w:rPr>
+        <w:t xml:space="preserve">deidentified </w:t>
+      </w:r>
+      <w:r>
+        <w:rPr>
+          <w:rFonts w:ascii="Times New Roman" w:hAnsi="Times New Roman" w:cs="Times New Roman"/>
+          <w:sz w:val="24"/>
+          <w:szCs w:val="24"/>
+        </w:rPr>
+        <w:t>electronic health records</w:t>
+      </w:r>
+      <w:r>
+        <w:rPr>
+          <w:rFonts w:ascii="Times New Roman" w:hAnsi="Times New Roman" w:cs="Times New Roman"/>
+          <w:sz w:val="24"/>
+          <w:szCs w:val="24"/>
+        </w:rPr>
+        <w:t xml:space="preserve"> from the Beth Israel Deaconess Medical Center</w:t>
+      </w:r>
+      <w:r>
+        <w:rPr>
+          <w:rFonts w:ascii="Times New Roman" w:hAnsi="Times New Roman" w:cs="Times New Roman"/>
+          <w:sz w:val="24"/>
+          <w:szCs w:val="24"/>
+        </w:rPr>
+        <w:t xml:space="preserve"> in Boston, MA</w:t>
+      </w:r>
+      <w:r>
+        <w:rPr>
+          <w:rFonts w:ascii="Times New Roman" w:hAnsi="Times New Roman" w:cs="Times New Roman"/>
+          <w:sz w:val="24"/>
+          <w:szCs w:val="24"/>
+        </w:rPr>
+        <w:t>.</w:t>
+      </w:r>
+      <w:r>
+        <w:rPr>
+          <w:rFonts w:ascii="Times New Roman" w:hAnsi="Times New Roman" w:cs="Times New Roman"/>
+          <w:sz w:val="24"/>
+          <w:szCs w:val="24"/>
+        </w:rPr>
+        <w:t xml:space="preserve"> The data set contains </w:t>
+      </w:r>
+      <w:r>
+        <w:rPr>
+          <w:rFonts w:ascii="Times New Roman" w:hAnsi="Times New Roman" w:cs="Times New Roman"/>
+          <w:sz w:val="24"/>
+          <w:szCs w:val="24"/>
+        </w:rPr>
+        <w:t>information relating to patient measurements, diagnoses, procedures, and treatments</w:t>
+      </w:r>
+      <w:r>
+        <w:rPr>
+          <w:rFonts w:ascii="Times New Roman" w:hAnsi="Times New Roman" w:cs="Times New Roman"/>
+          <w:sz w:val="24"/>
+          <w:szCs w:val="24"/>
+        </w:rPr>
+        <w:t>.</w:t>
+      </w:r>
+    </w:p>
+    <w:p>
+      <w:pPr>
+        <w:pStyle w:val="NoSpacing"/>
+        <w:rPr>
+          <w:rFonts w:ascii="Times New Roman" w:hAnsi="Times New Roman" w:cs="Times New Roman"/>
+          <w:sz w:val="24"/>
+          <w:szCs w:val="24"/>
+        </w:rPr>
+      </w:pPr>
+    </w:p>
+    <w:p>
+      <w:pPr>
+        <w:pStyle w:val="NoSpacing"/>
+        <w:rPr>
+          <w:rFonts w:ascii="Times New Roman" w:hAnsi="Times New Roman" w:cs="Times New Roman"/>
+          <w:sz w:val="24"/>
+          <w:szCs w:val="24"/>
+        </w:rPr>
+      </w:pPr>
+      <w:r>
+        <w:rPr>
+          <w:rFonts w:ascii="Times New Roman" w:hAnsi="Times New Roman" w:cs="Times New Roman"/>
+          <w:sz w:val="24"/>
+          <w:szCs w:val="24"/>
+        </w:rPr>
+        <w:t xml:space="preserve">MIMIC IV empowers researchers to advance understanding </w:t>
+      </w:r>
+      <w:r>
+        <w:rPr>
+          <w:rFonts w:ascii="Times New Roman" w:hAnsi="Times New Roman" w:cs="Times New Roman"/>
+          <w:sz w:val="24"/>
+          <w:szCs w:val="24"/>
+        </w:rPr>
+        <w:t xml:space="preserve">of care of patients </w:t>
+      </w:r>
+      <w:r>
+        <w:rPr>
+          <w:rFonts w:ascii="Times New Roman" w:hAnsi="Times New Roman" w:cs="Times New Roman"/>
+          <w:sz w:val="24"/>
+          <w:szCs w:val="24"/>
+        </w:rPr>
+        <w:t xml:space="preserve">and </w:t>
+      </w:r>
+      <w:r>
+        <w:rPr>
+          <w:rFonts w:ascii="Times New Roman" w:hAnsi="Times New Roman" w:cs="Times New Roman"/>
+          <w:sz w:val="24"/>
+          <w:szCs w:val="24"/>
+        </w:rPr>
+        <w:t>responses of patients to treatments</w:t>
+      </w:r>
+      <w:r>
+        <w:rPr>
+          <w:rFonts w:ascii="Times New Roman" w:hAnsi="Times New Roman" w:cs="Times New Roman"/>
+          <w:sz w:val="24"/>
+          <w:szCs w:val="24"/>
+        </w:rPr>
+        <w:t>.</w:t>
+      </w:r>
+      <w:r>
+        <w:rPr>
+          <w:rFonts w:ascii="Times New Roman" w:hAnsi="Times New Roman" w:cs="Times New Roman"/>
+          <w:sz w:val="24"/>
+          <w:szCs w:val="24"/>
+        </w:rPr>
+        <w:t xml:space="preserve"> That being said, </w:t>
+      </w:r>
+      <w:r>
+        <w:rPr>
+          <w:rFonts w:ascii="Times New Roman" w:hAnsi="Times New Roman" w:cs="Times New Roman"/>
+          <w:sz w:val="24"/>
+          <w:szCs w:val="24"/>
+        </w:rPr>
+        <w:t xml:space="preserve">like MIMIC III </w:t>
+      </w:r>
+      <w:r>
+        <w:rPr>
+          <w:rFonts w:ascii="Times New Roman" w:hAnsi="Times New Roman" w:cs="Times New Roman"/>
+          <w:sz w:val="24"/>
+          <w:szCs w:val="24"/>
+        </w:rPr>
+        <w:t>and many other data sets</w:t>
+      </w:r>
+      <w:r>
+        <w:rPr>
+          <w:rFonts w:ascii="Times New Roman" w:hAnsi="Times New Roman" w:cs="Times New Roman"/>
+          <w:sz w:val="24"/>
+          <w:szCs w:val="24"/>
+        </w:rPr>
+        <w:t xml:space="preserve">, MIMIC IV contains imbalances in </w:t>
+      </w:r>
+      <w:r>
+        <w:rPr>
+          <w:rFonts w:ascii="Times New Roman" w:hAnsi="Times New Roman" w:cs="Times New Roman"/>
+          <w:sz w:val="24"/>
+          <w:szCs w:val="24"/>
+        </w:rPr>
+        <w:t>observations</w:t>
+      </w:r>
+      <w:r>
+        <w:rPr>
+          <w:rFonts w:ascii="Times New Roman" w:hAnsi="Times New Roman" w:cs="Times New Roman"/>
+          <w:sz w:val="24"/>
+          <w:szCs w:val="24"/>
+        </w:rPr>
+        <w:t>. For example, MIMIC IV</w:t>
+      </w:r>
+      <w:r>
+        <w:rPr>
+          <w:rFonts w:ascii="Times New Roman" w:hAnsi="Times New Roman" w:cs="Times New Roman"/>
+          <w:sz w:val="24"/>
+          <w:szCs w:val="24"/>
+        </w:rPr>
+        <w:t>’s</w:t>
+      </w:r>
+      <w:r>
+        <w:rPr>
+          <w:rFonts w:ascii="Times New Roman" w:hAnsi="Times New Roman" w:cs="Times New Roman"/>
+          <w:sz w:val="24"/>
+          <w:szCs w:val="24"/>
+        </w:rPr>
+        <w:t xml:space="preserve"> </w:t>
+      </w:r>
+      <w:r>
+        <w:rPr>
+          <w:rFonts w:ascii="Times New Roman" w:hAnsi="Times New Roman" w:cs="Times New Roman"/>
+          <w:sz w:val="24"/>
+          <w:szCs w:val="24"/>
+        </w:rPr>
+        <w:t>distribution of</w:t>
+      </w:r>
+      <w:r>
+        <w:rPr>
+          <w:rFonts w:ascii="Times New Roman" w:hAnsi="Times New Roman" w:cs="Times New Roman"/>
+          <w:sz w:val="24"/>
+          <w:szCs w:val="24"/>
+        </w:rPr>
+        <w:t xml:space="preserve"> LOS</w:t>
+      </w:r>
+      <w:r>
+        <w:rPr>
+          <w:rFonts w:ascii="Times New Roman" w:hAnsi="Times New Roman" w:cs="Times New Roman"/>
+          <w:sz w:val="24"/>
+          <w:szCs w:val="24"/>
+        </w:rPr>
+        <w:t>s</w:t>
+      </w:r>
+      <w:r>
+        <w:rPr>
+          <w:rFonts w:ascii="Times New Roman" w:hAnsi="Times New Roman" w:cs="Times New Roman"/>
+          <w:sz w:val="24"/>
+          <w:szCs w:val="24"/>
+        </w:rPr>
+        <w:t xml:space="preserve"> is skewed right</w:t>
+      </w:r>
+      <w:r>
+        <w:rPr>
+          <w:rFonts w:ascii="Times New Roman" w:hAnsi="Times New Roman" w:cs="Times New Roman"/>
+          <w:sz w:val="24"/>
+          <w:szCs w:val="24"/>
+        </w:rPr>
+        <w:t>.</w:t>
+      </w:r>
+      <w:r>
+        <w:rPr>
+          <w:rFonts w:ascii="Times New Roman" w:hAnsi="Times New Roman" w:cs="Times New Roman"/>
+          <w:sz w:val="24"/>
+          <w:szCs w:val="24"/>
+        </w:rPr>
+        <w:t xml:space="preserve"> Age is relatively unimportant to our model. Race and gender are less important.</w:t>
+      </w:r>
+      <w:r>
+        <w:rPr>
+          <w:rFonts w:ascii="Times New Roman" w:hAnsi="Times New Roman" w:cs="Times New Roman"/>
+          <w:sz w:val="24"/>
+          <w:szCs w:val="24"/>
+        </w:rPr>
+        <w:t xml:space="preserve"> It</w:t>
+      </w:r>
+      <w:r>
+        <w:rPr>
+          <w:rFonts w:ascii="Times New Roman" w:hAnsi="Times New Roman" w:cs="Times New Roman"/>
+          <w:sz w:val="24"/>
+          <w:szCs w:val="24"/>
+        </w:rPr>
+        <w:t>’s</w:t>
+      </w:r>
+      <w:r>
+        <w:rPr>
+          <w:rFonts w:ascii="Times New Roman" w:hAnsi="Times New Roman" w:cs="Times New Roman"/>
+          <w:sz w:val="24"/>
+          <w:szCs w:val="24"/>
+        </w:rPr>
+        <w:t xml:space="preserve"> possible that relatively few patients have certain </w:t>
+      </w:r>
+      <w:r>
+        <w:rPr>
+          <w:rFonts w:ascii="Times New Roman" w:hAnsi="Times New Roman" w:cs="Times New Roman"/>
+          <w:sz w:val="24"/>
+          <w:szCs w:val="24"/>
+        </w:rPr>
+        <w:t xml:space="preserve">ages, </w:t>
+      </w:r>
+      <w:r>
+        <w:rPr>
+          <w:rFonts w:ascii="Times New Roman" w:hAnsi="Times New Roman" w:cs="Times New Roman"/>
+          <w:sz w:val="24"/>
+          <w:szCs w:val="24"/>
+        </w:rPr>
+        <w:t>races, or genders</w:t>
+      </w:r>
+      <w:r>
+        <w:rPr>
+          <w:rFonts w:ascii="Times New Roman" w:hAnsi="Times New Roman" w:cs="Times New Roman"/>
+          <w:sz w:val="24"/>
+          <w:szCs w:val="24"/>
+        </w:rPr>
+        <w:t xml:space="preserve"> and </w:t>
+      </w:r>
+      <w:r>
+        <w:rPr>
+          <w:rFonts w:ascii="Times New Roman" w:hAnsi="Times New Roman" w:cs="Times New Roman"/>
+          <w:sz w:val="24"/>
+          <w:szCs w:val="24"/>
+        </w:rPr>
+        <w:t>thus</w:t>
+      </w:r>
+      <w:r>
+        <w:rPr>
+          <w:rFonts w:ascii="Times New Roman" w:hAnsi="Times New Roman" w:cs="Times New Roman"/>
+          <w:sz w:val="24"/>
+          <w:szCs w:val="24"/>
+        </w:rPr>
+        <w:t xml:space="preserve"> these</w:t>
+      </w:r>
+      <w:r>
+        <w:rPr>
+          <w:rFonts w:ascii="Times New Roman" w:hAnsi="Times New Roman" w:cs="Times New Roman"/>
+          <w:sz w:val="24"/>
+          <w:szCs w:val="24"/>
+        </w:rPr>
+        <w:t xml:space="preserve"> </w:t>
+      </w:r>
+      <w:r>
+        <w:rPr>
+          <w:rFonts w:ascii="Times New Roman" w:hAnsi="Times New Roman" w:cs="Times New Roman"/>
+          <w:sz w:val="24"/>
+          <w:szCs w:val="24"/>
+        </w:rPr>
+        <w:t>demographic predictors are less important than they should be</w:t>
+      </w:r>
+      <w:r>
+        <w:rPr>
+          <w:rFonts w:ascii="Times New Roman" w:hAnsi="Times New Roman" w:cs="Times New Roman"/>
+          <w:sz w:val="24"/>
+          <w:szCs w:val="24"/>
+        </w:rPr>
+        <w:t>.</w:t>
+      </w:r>
+      <w:r>
+        <w:rPr>
+          <w:rFonts w:ascii="Times New Roman" w:hAnsi="Times New Roman" w:cs="Times New Roman"/>
+          <w:sz w:val="24"/>
+          <w:szCs w:val="24"/>
+        </w:rPr>
+        <w:t xml:space="preserve"> It’s possible that people of certain </w:t>
+      </w:r>
+      <w:r>
+        <w:rPr>
+          <w:rFonts w:ascii="Times New Roman" w:hAnsi="Times New Roman" w:cs="Times New Roman"/>
+          <w:sz w:val="24"/>
+          <w:szCs w:val="24"/>
+        </w:rPr>
+        <w:t>ages, races, or genders</w:t>
+      </w:r>
+      <w:r>
+        <w:rPr>
+          <w:rFonts w:ascii="Times New Roman" w:hAnsi="Times New Roman" w:cs="Times New Roman"/>
+          <w:sz w:val="24"/>
+          <w:szCs w:val="24"/>
+        </w:rPr>
+        <w:t xml:space="preserve"> receive less quality care that results in LOSs</w:t>
+      </w:r>
+      <w:r>
+        <w:rPr>
+          <w:rFonts w:ascii="Times New Roman" w:hAnsi="Times New Roman" w:cs="Times New Roman"/>
+          <w:sz w:val="24"/>
+          <w:szCs w:val="24"/>
+        </w:rPr>
+        <w:t xml:space="preserve"> that are too short or long</w:t>
+      </w:r>
+      <w:r>
+        <w:rPr>
+          <w:rFonts w:ascii="Times New Roman" w:hAnsi="Times New Roman" w:cs="Times New Roman"/>
+          <w:sz w:val="24"/>
+          <w:szCs w:val="24"/>
+        </w:rPr>
+        <w:t xml:space="preserve">, </w:t>
+      </w:r>
+      <w:r>
+        <w:rPr>
+          <w:rFonts w:ascii="Times New Roman" w:hAnsi="Times New Roman" w:cs="Times New Roman"/>
+          <w:sz w:val="24"/>
+          <w:szCs w:val="24"/>
+        </w:rPr>
+        <w:t>or</w:t>
+      </w:r>
+      <w:r>
+        <w:rPr>
+          <w:rFonts w:ascii="Times New Roman" w:hAnsi="Times New Roman" w:cs="Times New Roman"/>
+          <w:sz w:val="24"/>
+          <w:szCs w:val="24"/>
+        </w:rPr>
+        <w:t xml:space="preserve"> even missing or inaccurate records</w:t>
+      </w:r>
+      <w:r>
+        <w:rPr>
+          <w:rFonts w:ascii="Times New Roman" w:hAnsi="Times New Roman" w:cs="Times New Roman"/>
+          <w:sz w:val="24"/>
+          <w:szCs w:val="24"/>
+        </w:rPr>
+        <w:t>.</w:t>
+      </w:r>
+      <w:r>
+        <w:rPr>
+          <w:rFonts w:ascii="Times New Roman" w:hAnsi="Times New Roman" w:cs="Times New Roman"/>
+          <w:sz w:val="24"/>
+          <w:szCs w:val="24"/>
+        </w:rPr>
+        <w:t xml:space="preserve"> </w:t>
+      </w:r>
+      <w:r>
+        <w:rPr>
+          <w:rFonts w:ascii="Times New Roman" w:hAnsi="Times New Roman" w:cs="Times New Roman"/>
+          <w:sz w:val="24"/>
+          <w:szCs w:val="24"/>
+        </w:rPr>
+        <w:t>A future direction may be to balance observations of LOS</w:t>
+      </w:r>
+      <w:r>
+        <w:rPr>
+          <w:rFonts w:ascii="Times New Roman" w:hAnsi="Times New Roman" w:cs="Times New Roman"/>
+          <w:sz w:val="24"/>
+          <w:szCs w:val="24"/>
+        </w:rPr>
+        <w:t xml:space="preserve">, </w:t>
+      </w:r>
+      <w:r>
+        <w:rPr>
+          <w:rFonts w:ascii="Times New Roman" w:hAnsi="Times New Roman" w:cs="Times New Roman"/>
+          <w:sz w:val="24"/>
+          <w:szCs w:val="24"/>
+        </w:rPr>
+        <w:t>to ensure that all patients received comparable care</w:t>
+      </w:r>
+      <w:r>
+        <w:rPr>
+          <w:rFonts w:ascii="Times New Roman" w:hAnsi="Times New Roman" w:cs="Times New Roman"/>
+          <w:sz w:val="24"/>
+          <w:szCs w:val="24"/>
+        </w:rPr>
+        <w:t>, and to ensure that we are legally allowed to use any predictors.</w:t>
+      </w:r>
+    </w:p>
+    <w:p>
+      <w:pPr>
+        <w:pStyle w:val="NoSpacing"/>
+        <w:rPr>
+          <w:rFonts w:ascii="Times New Roman" w:hAnsi="Times New Roman" w:cs="Times New Roman"/>
+          <w:sz w:val="24"/>
+          <w:szCs w:val="24"/>
+        </w:rPr>
+      </w:pPr>
+    </w:p>
+    <w:p>
+      <w:pPr>
+        <w:pStyle w:val="NoSpacing"/>
+        <w:rPr>
+          <w:rFonts w:ascii="Times New Roman" w:hAnsi="Times New Roman" w:cs="Times New Roman"/>
+          <w:b/>
+          <w:bCs/>
+          <w:sz w:val="24"/>
+          <w:szCs w:val="24"/>
+        </w:rPr>
+      </w:pPr>
+      <w:r>
+        <w:rPr>
+          <w:rFonts w:ascii="Times New Roman" w:hAnsi="Times New Roman" w:cs="Times New Roman"/>
+          <w:b/>
+          <w:bCs/>
+          <w:sz w:val="24"/>
+          <w:szCs w:val="24"/>
+        </w:rPr>
+        <w:t>Data For Model</w:t>
+      </w:r>
+    </w:p>
+    <w:p>
+      <w:pPr>
+        <w:pStyle w:val="NoSpacing"/>
+        <w:rPr>
+          <w:rFonts w:ascii="Times New Roman" w:hAnsi="Times New Roman" w:cs="Times New Roman"/>
+          <w:sz w:val="24"/>
+          <w:szCs w:val="24"/>
+        </w:rPr>
+      </w:pPr>
+    </w:p>
+    <w:p>
+      <w:pPr>
+        <w:pStyle w:val="NoSpacing"/>
+        <w:rPr>
+          <w:rFonts w:ascii="Times New Roman" w:hAnsi="Times New Roman" w:cs="Times New Roman"/>
+          <w:sz w:val="24"/>
+          <w:szCs w:val="24"/>
+        </w:rPr>
+      </w:pPr>
+      <w:r>
+        <w:rPr>
+          <w:rFonts w:ascii="Times New Roman" w:hAnsi="Times New Roman" w:cs="Times New Roman"/>
+          <w:sz w:val="24"/>
+          <w:szCs w:val="24"/>
+        </w:rPr>
+        <w:t>We consider</w:t>
+      </w:r>
+      <w:r>
+        <w:rPr>
+          <w:rFonts w:ascii="Times New Roman" w:hAnsi="Times New Roman" w:cs="Times New Roman"/>
+          <w:sz w:val="24"/>
+          <w:szCs w:val="24"/>
+        </w:rPr>
+        <w:t>ed</w:t>
+      </w:r>
+      <w:r>
+        <w:rPr>
+          <w:rFonts w:ascii="Times New Roman" w:hAnsi="Times New Roman" w:cs="Times New Roman"/>
+          <w:sz w:val="24"/>
+          <w:szCs w:val="24"/>
+        </w:rPr>
+        <w:t xml:space="preserve"> training our predictor based on a table of patient information</w:t>
+      </w:r>
+      <w:r>
+        <w:rPr>
+          <w:rFonts w:ascii="Times New Roman" w:hAnsi="Times New Roman" w:cs="Times New Roman"/>
+          <w:sz w:val="24"/>
+          <w:szCs w:val="24"/>
+        </w:rPr>
+        <w:t xml:space="preserve"> with 3895 rows and 62 columns.</w:t>
+      </w:r>
+      <w:r>
+        <w:rPr>
+          <w:rFonts w:ascii="Times New Roman" w:hAnsi="Times New Roman" w:cs="Times New Roman"/>
+          <w:sz w:val="24"/>
+          <w:szCs w:val="24"/>
+        </w:rPr>
+        <w:t xml:space="preserve"> Each row correspond</w:t>
+      </w:r>
+      <w:r>
+        <w:rPr>
+          <w:rFonts w:ascii="Times New Roman" w:hAnsi="Times New Roman" w:cs="Times New Roman"/>
+          <w:sz w:val="24"/>
+          <w:szCs w:val="24"/>
+        </w:rPr>
+        <w:t>s</w:t>
+      </w:r>
+      <w:r>
+        <w:rPr>
+          <w:rFonts w:ascii="Times New Roman" w:hAnsi="Times New Roman" w:cs="Times New Roman"/>
+          <w:sz w:val="24"/>
+          <w:szCs w:val="24"/>
+        </w:rPr>
+        <w:t xml:space="preserve"> to 1 patient</w:t>
+      </w:r>
+      <w:r>
+        <w:rPr>
+          <w:rFonts w:ascii="Times New Roman" w:hAnsi="Times New Roman" w:cs="Times New Roman"/>
+          <w:sz w:val="24"/>
+          <w:szCs w:val="24"/>
+        </w:rPr>
+        <w:t>, hospitalization, and stay in an ICU</w:t>
+      </w:r>
+      <w:r>
+        <w:rPr>
+          <w:rFonts w:ascii="Times New Roman" w:hAnsi="Times New Roman" w:cs="Times New Roman"/>
+          <w:sz w:val="24"/>
+          <w:szCs w:val="24"/>
+        </w:rPr>
+        <w:t>.</w:t>
+      </w:r>
+      <w:r>
+        <w:rPr>
+          <w:rFonts w:ascii="Times New Roman" w:hAnsi="Times New Roman" w:cs="Times New Roman"/>
+          <w:sz w:val="24"/>
+          <w:szCs w:val="24"/>
+        </w:rPr>
+        <w:t xml:space="preserve"> There is 1 column of </w:t>
+      </w:r>
+      <w:r>
+        <w:rPr>
+          <w:rFonts w:ascii="Times New Roman" w:hAnsi="Times New Roman" w:cs="Times New Roman"/>
+          <w:sz w:val="24"/>
+          <w:szCs w:val="24"/>
+        </w:rPr>
+        <w:t>LOSs</w:t>
+      </w:r>
+      <w:r>
+        <w:rPr>
+          <w:rFonts w:ascii="Times New Roman" w:hAnsi="Times New Roman" w:cs="Times New Roman"/>
+          <w:sz w:val="24"/>
+          <w:szCs w:val="24"/>
+        </w:rPr>
+        <w:t xml:space="preserve"> in an ICU.</w:t>
+      </w:r>
+      <w:r>
+        <w:rPr>
+          <w:rFonts w:ascii="Times New Roman" w:hAnsi="Times New Roman" w:cs="Times New Roman"/>
+          <w:sz w:val="24"/>
+          <w:szCs w:val="24"/>
+        </w:rPr>
+        <w:t xml:space="preserve"> There </w:t>
+      </w:r>
+      <w:r>
+        <w:rPr>
+          <w:rFonts w:ascii="Times New Roman" w:hAnsi="Times New Roman" w:cs="Times New Roman"/>
+          <w:sz w:val="24"/>
+          <w:szCs w:val="24"/>
+        </w:rPr>
+        <w:t>are</w:t>
+      </w:r>
+      <w:r>
+        <w:rPr>
+          <w:rFonts w:ascii="Times New Roman" w:hAnsi="Times New Roman" w:cs="Times New Roman"/>
+          <w:sz w:val="24"/>
+          <w:szCs w:val="24"/>
+        </w:rPr>
+        <w:t xml:space="preserve"> 3 columns of demographic</w:t>
+      </w:r>
+      <w:r>
+        <w:rPr>
+          <w:rFonts w:ascii="Times New Roman" w:hAnsi="Times New Roman" w:cs="Times New Roman"/>
+          <w:sz w:val="24"/>
+          <w:szCs w:val="24"/>
+        </w:rPr>
+        <w:t xml:space="preserve"> information; namely, values</w:t>
+      </w:r>
+      <w:r>
+        <w:rPr>
+          <w:rFonts w:ascii="Times New Roman" w:hAnsi="Times New Roman" w:cs="Times New Roman"/>
+          <w:sz w:val="24"/>
+          <w:szCs w:val="24"/>
+        </w:rPr>
+        <w:t xml:space="preserve"> of</w:t>
+      </w:r>
+      <w:r>
+        <w:rPr>
+          <w:rFonts w:ascii="Times New Roman" w:hAnsi="Times New Roman" w:cs="Times New Roman"/>
+          <w:sz w:val="24"/>
+          <w:szCs w:val="24"/>
+        </w:rPr>
+        <w:t xml:space="preserve"> gender, age, and race. There are </w:t>
+      </w:r>
+      <w:r>
+        <w:rPr>
+          <w:rFonts w:ascii="Times New Roman" w:hAnsi="Times New Roman" w:cs="Times New Roman"/>
+          <w:sz w:val="24"/>
+          <w:szCs w:val="24"/>
+        </w:rPr>
+        <w:t>7 groups each corresponding to a vita</w:t>
+      </w:r>
+      <w:r>
+        <w:rPr>
+          <w:rFonts w:ascii="Times New Roman" w:hAnsi="Times New Roman" w:cs="Times New Roman"/>
+          <w:sz w:val="24"/>
+          <w:szCs w:val="24"/>
+        </w:rPr>
+        <w:t>l</w:t>
+      </w:r>
+      <w:r>
+        <w:rPr>
+          <w:rFonts w:ascii="Times New Roman" w:hAnsi="Times New Roman" w:cs="Times New Roman"/>
+          <w:sz w:val="24"/>
+          <w:szCs w:val="24"/>
+        </w:rPr>
+        <w:t xml:space="preserve"> sign; namely, BMI, heart rate, diastolic blood pressure, systolic blood pressure, heart rate, oxygen saturation pulse oximetry, and temperature.</w:t>
+      </w:r>
+      <w:r>
+        <w:rPr>
+          <w:rFonts w:ascii="Times New Roman" w:hAnsi="Times New Roman" w:cs="Times New Roman"/>
+          <w:sz w:val="24"/>
+          <w:szCs w:val="24"/>
+        </w:rPr>
+        <w:t xml:space="preserve"> </w:t>
+      </w:r>
+      <w:r>
+        <w:rPr>
+          <w:rFonts w:ascii="Times New Roman" w:hAnsi="Times New Roman" w:cs="Times New Roman"/>
+          <w:sz w:val="24"/>
+          <w:szCs w:val="24"/>
+        </w:rPr>
+        <w:t>E</w:t>
+      </w:r>
+      <w:r>
+        <w:rPr>
+          <w:rFonts w:ascii="Times New Roman" w:hAnsi="Times New Roman" w:cs="Times New Roman"/>
+          <w:sz w:val="24"/>
+          <w:szCs w:val="24"/>
+        </w:rPr>
+        <w:t>ach</w:t>
+      </w:r>
+      <w:r>
+        <w:rPr>
+          <w:rFonts w:ascii="Times New Roman" w:hAnsi="Times New Roman" w:cs="Times New Roman"/>
+          <w:sz w:val="24"/>
+          <w:szCs w:val="24"/>
+        </w:rPr>
+        <w:t xml:space="preserve"> group</w:t>
+      </w:r>
+      <w:r>
+        <w:rPr>
+          <w:rFonts w:ascii="Times New Roman" w:hAnsi="Times New Roman" w:cs="Times New Roman"/>
+          <w:sz w:val="24"/>
+          <w:szCs w:val="24"/>
+        </w:rPr>
+        <w:t xml:space="preserve"> </w:t>
+      </w:r>
+      <w:r>
+        <w:rPr>
+          <w:rFonts w:ascii="Times New Roman" w:hAnsi="Times New Roman" w:cs="Times New Roman"/>
+          <w:sz w:val="24"/>
+          <w:szCs w:val="24"/>
+        </w:rPr>
+        <w:t>has</w:t>
+      </w:r>
+      <w:r>
+        <w:rPr>
+          <w:rFonts w:ascii="Times New Roman" w:hAnsi="Times New Roman" w:cs="Times New Roman"/>
+          <w:sz w:val="24"/>
+          <w:szCs w:val="24"/>
+        </w:rPr>
+        <w:t xml:space="preserve"> 5 columns</w:t>
+      </w:r>
+      <w:r>
+        <w:rPr>
+          <w:rFonts w:ascii="Times New Roman" w:hAnsi="Times New Roman" w:cs="Times New Roman"/>
+          <w:sz w:val="24"/>
+          <w:szCs w:val="24"/>
+        </w:rPr>
+        <w:t xml:space="preserve"> of minimum, first quartile, median, third quartile, and maximum values for a given stay.</w:t>
+      </w:r>
+      <w:r>
+        <w:rPr>
+          <w:rFonts w:ascii="Times New Roman" w:hAnsi="Times New Roman" w:cs="Times New Roman"/>
+          <w:sz w:val="24"/>
+          <w:szCs w:val="24"/>
+        </w:rPr>
+        <w:t xml:space="preserve"> </w:t>
+      </w:r>
+      <w:r>
+        <w:rPr>
+          <w:rFonts w:ascii="Times New Roman" w:hAnsi="Times New Roman" w:cs="Times New Roman"/>
+          <w:sz w:val="24"/>
+          <w:szCs w:val="24"/>
+        </w:rPr>
+        <w:t xml:space="preserve">There are </w:t>
+      </w:r>
+      <w:r>
+        <w:rPr>
+          <w:rFonts w:ascii="Times New Roman" w:hAnsi="Times New Roman" w:cs="Times New Roman"/>
+          <w:sz w:val="24"/>
+          <w:szCs w:val="24"/>
+        </w:rPr>
+        <w:t>20 columns of indicators of whether or not a patient entered the hospital with a condition</w:t>
+      </w:r>
+      <w:r>
+        <w:rPr>
+          <w:rFonts w:ascii="Times New Roman" w:hAnsi="Times New Roman" w:cs="Times New Roman"/>
+          <w:sz w:val="24"/>
+          <w:szCs w:val="24"/>
+        </w:rPr>
+        <w:t xml:space="preserve">. For simplicity, our table of patient information and the tables from which it was derived have no </w:t>
+      </w:r>
+      <w:r>
+        <w:rPr>
+          <w:rFonts w:ascii="Times New Roman" w:hAnsi="Times New Roman" w:cs="Times New Roman"/>
+          <w:sz w:val="24"/>
+          <w:szCs w:val="24"/>
+        </w:rPr>
+        <w:t>missing</w:t>
+      </w:r>
+      <w:r>
+        <w:rPr>
+          <w:rFonts w:ascii="Times New Roman" w:hAnsi="Times New Roman" w:cs="Times New Roman"/>
+          <w:sz w:val="24"/>
+          <w:szCs w:val="24"/>
+        </w:rPr>
+        <w:t xml:space="preserve"> values. A further direction might be </w:t>
+      </w:r>
+      <w:r>
+        <w:rPr>
+          <w:rFonts w:ascii="Times New Roman" w:hAnsi="Times New Roman" w:cs="Times New Roman"/>
+          <w:sz w:val="24"/>
+          <w:szCs w:val="24"/>
+        </w:rPr>
+        <w:t xml:space="preserve">to </w:t>
+      </w:r>
+      <w:r>
+        <w:rPr>
+          <w:rFonts w:ascii="Times New Roman" w:hAnsi="Times New Roman" w:cs="Times New Roman"/>
+          <w:sz w:val="24"/>
+          <w:szCs w:val="24"/>
+        </w:rPr>
+        <w:t xml:space="preserve">include columns in our </w:t>
+      </w:r>
+      <w:r>
+        <w:rPr>
+          <w:rFonts w:ascii="Times New Roman" w:hAnsi="Times New Roman" w:cs="Times New Roman"/>
+          <w:sz w:val="24"/>
+          <w:szCs w:val="24"/>
+        </w:rPr>
+        <w:t>table</w:t>
+      </w:r>
+      <w:r>
+        <w:rPr>
+          <w:rFonts w:ascii="Times New Roman" w:hAnsi="Times New Roman" w:cs="Times New Roman"/>
+          <w:sz w:val="24"/>
+          <w:szCs w:val="24"/>
+        </w:rPr>
+        <w:t xml:space="preserve"> of indicators of whether patients received </w:t>
+      </w:r>
+      <w:r>
+        <w:rPr>
+          <w:rFonts w:ascii="Times New Roman" w:hAnsi="Times New Roman" w:cs="Times New Roman"/>
+          <w:sz w:val="24"/>
+          <w:szCs w:val="24"/>
+        </w:rPr>
+        <w:t>a treatment in a group of treatments</w:t>
+      </w:r>
+      <w:r>
+        <w:rPr>
+          <w:rFonts w:ascii="Times New Roman" w:hAnsi="Times New Roman" w:cs="Times New Roman"/>
+          <w:sz w:val="24"/>
+          <w:szCs w:val="24"/>
+        </w:rPr>
+        <w:t>.</w:t>
+      </w:r>
+    </w:p>
+    <w:p>
+      <w:pPr>
+        <w:pStyle w:val="NoSpacing"/>
+        <w:rPr>
+          <w:rFonts w:ascii="Times New Roman" w:hAnsi="Times New Roman" w:cs="Times New Roman"/>
+          <w:sz w:val="24"/>
+          <w:szCs w:val="24"/>
+        </w:rPr>
+      </w:pPr>
+    </w:p>
+    <w:p>
+      <w:pPr>
+        <w:pStyle w:val="NoSpacing"/>
+        <w:rPr>
+          <w:rFonts w:ascii="Times New Roman" w:hAnsi="Times New Roman" w:cs="Times New Roman"/>
+          <w:b/>
+          <w:bCs/>
+          <w:sz w:val="24"/>
+          <w:szCs w:val="24"/>
+        </w:rPr>
+      </w:pPr>
+      <w:r>
+        <w:rPr>
+          <w:rFonts w:ascii="Times New Roman" w:hAnsi="Times New Roman" w:cs="Times New Roman"/>
+          <w:b/>
+          <w:bCs/>
+          <w:sz w:val="24"/>
+          <w:szCs w:val="24"/>
         </w:rPr>
         <w:t>Exploratory Data Analysis</w:t>
       </w:r>
@@ -3434,7 +3631,43 @@
           <w:sz w:val="24"/>
           <w:szCs w:val="24"/>
         </w:rPr>
-        <w:t>“Count Of Deaths By Disease For Disease DRG Type HCFA” shows the top 5 counts of patient deaths by disease for disease DRG type HCFA. “Count Of Deaths By Disease For Disease DRG Type APR” shows the top 5 counts of patient deaths by disease for disease DRG type APR. A disease is identified in the data by one DRG type and one DRG code. For each disease type, a plurality of patients died from septicemia or severe sepsis… without more than 96 hours of Mechanical Ventilation (MV) and with Major Complication or Comorbidity (MCC).</w:t>
+        <w:t xml:space="preserve">“Count Of Deaths </w:t>
+      </w:r>
+      <w:proofErr w:type="gramStart"/>
+      <w:r>
+        <w:rPr>
+          <w:rFonts w:ascii="Times New Roman" w:hAnsi="Times New Roman" w:cs="Times New Roman"/>
+          <w:sz w:val="24"/>
+          <w:szCs w:val="24"/>
+        </w:rPr>
+        <w:t>By</w:t>
+      </w:r>
+      <w:proofErr w:type="gramEnd"/>
+      <w:r>
+        <w:rPr>
+          <w:rFonts w:ascii="Times New Roman" w:hAnsi="Times New Roman" w:cs="Times New Roman"/>
+          <w:sz w:val="24"/>
+          <w:szCs w:val="24"/>
+        </w:rPr>
+        <w:t xml:space="preserve"> Disease For Disease DRG Type HCFA” shows the top 5 counts of patient deaths by disease for disease DRG type HCFA. “Count Of Deaths </w:t>
+      </w:r>
+      <w:proofErr w:type="gramStart"/>
+      <w:r>
+        <w:rPr>
+          <w:rFonts w:ascii="Times New Roman" w:hAnsi="Times New Roman" w:cs="Times New Roman"/>
+          <w:sz w:val="24"/>
+          <w:szCs w:val="24"/>
+        </w:rPr>
+        <w:t>By</w:t>
+      </w:r>
+      <w:proofErr w:type="gramEnd"/>
+      <w:r>
+        <w:rPr>
+          <w:rFonts w:ascii="Times New Roman" w:hAnsi="Times New Roman" w:cs="Times New Roman"/>
+          <w:sz w:val="24"/>
+          <w:szCs w:val="24"/>
+        </w:rPr>
+        <w:t xml:space="preserve"> Disease For Disease DRG Type APR” shows the top 5 counts of patient deaths by disease for disease DRG type APR. A disease is identified in the data by one DRG type and one DRG code. For each disease type, a plurality of patients died from septicemia or severe sepsis… without more than 96 hours of Mechanical Ventilation (MV) and with Major Complication or Comorbidity (MCC).</w:t>
       </w:r>
     </w:p>
     <w:p>
@@ -3479,7 +3712,25 @@
                 <w:sz w:val="24"/>
                 <w:szCs w:val="24"/>
               </w:rPr>
-              <w:t>Count Of Deaths By Disease For Disease DRG Type</w:t>
+              <w:t xml:space="preserve">Count Of Deaths </w:t>
+            </w:r>
+            <w:proofErr w:type="gramStart"/>
+            <w:r>
+              <w:rPr>
+                <w:rFonts w:ascii="Times New Roman" w:hAnsi="Times New Roman" w:cs="Times New Roman"/>
+                <w:sz w:val="24"/>
+                <w:szCs w:val="24"/>
+              </w:rPr>
+              <w:t>By</w:t>
+            </w:r>
+            <w:proofErr w:type="gramEnd"/>
+            <w:r>
+              <w:rPr>
+                <w:rFonts w:ascii="Times New Roman" w:hAnsi="Times New Roman" w:cs="Times New Roman"/>
+                <w:sz w:val="24"/>
+                <w:szCs w:val="24"/>
+              </w:rPr>
+              <w:t xml:space="preserve"> Disease For Disease DRG Type</w:t>
             </w:r>
             <w:r>
               <w:rPr>
@@ -3526,7 +3777,25 @@
                 <w:sz w:val="24"/>
                 <w:szCs w:val="24"/>
               </w:rPr>
-              <w:t>Count Of Hospitalizations By Medication Regime</w:t>
+              <w:t xml:space="preserve">Count Of Hospitalizations </w:t>
+            </w:r>
+            <w:proofErr w:type="gramStart"/>
+            <w:r>
+              <w:rPr>
+                <w:rFonts w:ascii="Times New Roman" w:hAnsi="Times New Roman" w:cs="Times New Roman"/>
+                <w:sz w:val="24"/>
+                <w:szCs w:val="24"/>
+              </w:rPr>
+              <w:t>By</w:t>
+            </w:r>
+            <w:proofErr w:type="gramEnd"/>
+            <w:r>
+              <w:rPr>
+                <w:rFonts w:ascii="Times New Roman" w:hAnsi="Times New Roman" w:cs="Times New Roman"/>
+                <w:sz w:val="24"/>
+                <w:szCs w:val="24"/>
+              </w:rPr>
+              <w:t xml:space="preserve"> Medication Regime</w:t>
             </w:r>
           </w:p>
         </w:tc>
@@ -3549,7 +3818,25 @@
                 <w:sz w:val="24"/>
                 <w:szCs w:val="24"/>
               </w:rPr>
-              <w:t>Count Of Deaths By Disease And Treatment For Disease DRG Type HCFA</w:t>
+              <w:t xml:space="preserve">Count Of Deaths </w:t>
+            </w:r>
+            <w:proofErr w:type="gramStart"/>
+            <w:r>
+              <w:rPr>
+                <w:rFonts w:ascii="Times New Roman" w:hAnsi="Times New Roman" w:cs="Times New Roman"/>
+                <w:sz w:val="24"/>
+                <w:szCs w:val="24"/>
+              </w:rPr>
+              <w:t>By</w:t>
+            </w:r>
+            <w:proofErr w:type="gramEnd"/>
+            <w:r>
+              <w:rPr>
+                <w:rFonts w:ascii="Times New Roman" w:hAnsi="Times New Roman" w:cs="Times New Roman"/>
+                <w:sz w:val="24"/>
+                <w:szCs w:val="24"/>
+              </w:rPr>
+              <w:t xml:space="preserve"> Disease And Treatment For Disease DRG Type HCFA</w:t>
             </w:r>
             <w:r>
               <w:rPr>
@@ -3854,35 +4141,89 @@
           <w:sz w:val="24"/>
           <w:szCs w:val="24"/>
         </w:rPr>
-        <w:t>“Count Of Hospitalizations By Medication Regime” shows counts of hospitalizations by medication regime. A medication regime is a set of alphabetized medications administered to a patient during a patient’s hospitalization. For 650 hospitalizations only acetaminophen was administered.</w:t>
-      </w:r>
-    </w:p>
-    <w:p>
-      <w:pPr>
-        <w:pStyle w:val="NoSpacing"/>
-        <w:rPr>
-          <w:rFonts w:ascii="Times New Roman" w:hAnsi="Times New Roman" w:cs="Times New Roman"/>
-          <w:sz w:val="24"/>
-          <w:szCs w:val="24"/>
-        </w:rPr>
-      </w:pPr>
-    </w:p>
-    <w:p>
-      <w:pPr>
-        <w:pStyle w:val="NoSpacing"/>
-        <w:rPr>
-          <w:rFonts w:ascii="Times New Roman" w:hAnsi="Times New Roman" w:cs="Times New Roman"/>
-          <w:sz w:val="24"/>
-          <w:szCs w:val="24"/>
-        </w:rPr>
-      </w:pPr>
-      <w:r>
-        <w:rPr>
-          <w:rFonts w:ascii="Times New Roman" w:hAnsi="Times New Roman" w:cs="Times New Roman"/>
-          <w:sz w:val="24"/>
-          <w:szCs w:val="24"/>
-        </w:rPr>
-        <w:t>“Count Of Deaths By Disease And Treatment For Disease DRG Type HCFA” represents the count of patient death by disease type and treatments for disease DRG type HCFA. “Count Of Deaths By Disease And Treatment For Disease DRG Type APR” represents the count of patient death by disease type and treatments for disease DRG type APR. A treatment is a solution to address one or more diseases. Solution in this case means “solution to a problem” as opposed to “chemical solution”. For each disease type, a plurality of patients died from septicemia or severe sepsis… without more than 96 hours of Mechanical Ventilation (MV) and with Major Complication or Comorbidity (MCC). For this disease, a plurality of patients who died were treated with a treatment for two types of sepsis.</w:t>
+        <w:t xml:space="preserve">“Count Of Hospitalizations </w:t>
+      </w:r>
+      <w:proofErr w:type="gramStart"/>
+      <w:r>
+        <w:rPr>
+          <w:rFonts w:ascii="Times New Roman" w:hAnsi="Times New Roman" w:cs="Times New Roman"/>
+          <w:sz w:val="24"/>
+          <w:szCs w:val="24"/>
+        </w:rPr>
+        <w:t>By</w:t>
+      </w:r>
+      <w:proofErr w:type="gramEnd"/>
+      <w:r>
+        <w:rPr>
+          <w:rFonts w:ascii="Times New Roman" w:hAnsi="Times New Roman" w:cs="Times New Roman"/>
+          <w:sz w:val="24"/>
+          <w:szCs w:val="24"/>
+        </w:rPr>
+        <w:t xml:space="preserve"> Medication Regime” shows counts of hospitalizations by medication regime. A medication regime is a set of alphabetized medications administered to a patient during a patient’s hospitalization. For 650 hospitalizations only acetaminophen was administered.</w:t>
+      </w:r>
+    </w:p>
+    <w:p>
+      <w:pPr>
+        <w:pStyle w:val="NoSpacing"/>
+        <w:rPr>
+          <w:rFonts w:ascii="Times New Roman" w:hAnsi="Times New Roman" w:cs="Times New Roman"/>
+          <w:sz w:val="24"/>
+          <w:szCs w:val="24"/>
+        </w:rPr>
+      </w:pPr>
+    </w:p>
+    <w:p>
+      <w:pPr>
+        <w:pStyle w:val="NoSpacing"/>
+        <w:rPr>
+          <w:rFonts w:ascii="Times New Roman" w:hAnsi="Times New Roman" w:cs="Times New Roman"/>
+          <w:sz w:val="24"/>
+          <w:szCs w:val="24"/>
+        </w:rPr>
+      </w:pPr>
+      <w:r>
+        <w:rPr>
+          <w:rFonts w:ascii="Times New Roman" w:hAnsi="Times New Roman" w:cs="Times New Roman"/>
+          <w:sz w:val="24"/>
+          <w:szCs w:val="24"/>
+        </w:rPr>
+        <w:t xml:space="preserve">“Count Of Deaths </w:t>
+      </w:r>
+      <w:proofErr w:type="gramStart"/>
+      <w:r>
+        <w:rPr>
+          <w:rFonts w:ascii="Times New Roman" w:hAnsi="Times New Roman" w:cs="Times New Roman"/>
+          <w:sz w:val="24"/>
+          <w:szCs w:val="24"/>
+        </w:rPr>
+        <w:t>By</w:t>
+      </w:r>
+      <w:proofErr w:type="gramEnd"/>
+      <w:r>
+        <w:rPr>
+          <w:rFonts w:ascii="Times New Roman" w:hAnsi="Times New Roman" w:cs="Times New Roman"/>
+          <w:sz w:val="24"/>
+          <w:szCs w:val="24"/>
+        </w:rPr>
+        <w:t xml:space="preserve"> Disease And Treatment For Disease DRG Type HCFA” represents the count of patient death by disease type and treatments for disease DRG type HCFA. “Count Of Deaths </w:t>
+      </w:r>
+      <w:proofErr w:type="gramStart"/>
+      <w:r>
+        <w:rPr>
+          <w:rFonts w:ascii="Times New Roman" w:hAnsi="Times New Roman" w:cs="Times New Roman"/>
+          <w:sz w:val="24"/>
+          <w:szCs w:val="24"/>
+        </w:rPr>
+        <w:t>By</w:t>
+      </w:r>
+      <w:proofErr w:type="gramEnd"/>
+      <w:r>
+        <w:rPr>
+          <w:rFonts w:ascii="Times New Roman" w:hAnsi="Times New Roman" w:cs="Times New Roman"/>
+          <w:sz w:val="24"/>
+          <w:szCs w:val="24"/>
+        </w:rPr>
+        <w:t xml:space="preserve"> Disease And Treatment For Disease DRG Type APR” represents the count of patient death by disease type and treatments for disease DRG type APR. A treatment is a solution to address one or more diseases. Solution in this case means “solution to a problem” as opposed to “chemical solution”. For each disease type, a plurality of patients died from septicemia or severe sepsis… without more than 96 hours of Mechanical Ventilation (MV) and with Major Complication or Comorbidity (MCC). For this disease, a plurality of patients who died were treated with a treatment for two types of sepsis.</w:t>
       </w:r>
     </w:p>
     <w:p>

</xml_diff>

<commit_message>
Removed future direction of considering whether its legal to include predictors
</commit_message>
<xml_diff>
--- a/Project/Report.docx
+++ b/Project/Report.docx
@@ -3175,7 +3175,15 @@
           <w:sz w:val="24"/>
           <w:szCs w:val="24"/>
         </w:rPr>
-        <w:t xml:space="preserve">, </w:t>
+        <w:t xml:space="preserve"> and</w:t>
+      </w:r>
+      <w:r>
+        <w:rPr>
+          <w:rFonts w:ascii="Times New Roman" w:hAnsi="Times New Roman" w:cs="Times New Roman"/>
+          <w:sz w:val="24"/>
+          <w:szCs w:val="24"/>
+        </w:rPr>
+        <w:t xml:space="preserve"> </w:t>
       </w:r>
       <w:r>
         <w:rPr>
@@ -3191,7 +3199,7 @@
           <w:sz w:val="24"/>
           <w:szCs w:val="24"/>
         </w:rPr>
-        <w:t>, and to ensure that we are legally allowed to use any predictors.</w:t>
+        <w:t>.</w:t>
       </w:r>
     </w:p>
     <w:p>

</xml_diff>